<commit_message>
size complexity and variable complexity
</commit_message>
<xml_diff>
--- a/RegexProject/regex.docx
+++ b/RegexProject/regex.docx
@@ -1,6 +1,6 @@
 
 <file path=word/document.xml><?xml version="1.0" encoding="utf-8"?>
-<w:document xmlns:wpc="http://schemas.microsoft.com/office/word/2010/wordprocessingCanvas" xmlns:cx="http://schemas.microsoft.com/office/drawing/2014/chartex" xmlns:cx1="http://schemas.microsoft.com/office/drawing/2015/9/8/chartex" xmlns:cx2="http://schemas.microsoft.com/office/drawing/2015/10/21/chartex" xmlns:cx3="http://schemas.microsoft.com/office/drawing/2016/5/9/chartex" xmlns:cx4="http://schemas.microsoft.com/office/drawing/2016/5/10/chartex" xmlns:cx5="http://schemas.microsoft.com/office/drawing/2016/5/11/chartex" xmlns:cx6="http://schemas.microsoft.com/office/drawing/2016/5/12/chartex" xmlns:cx7="http://schemas.microsoft.com/office/drawing/2016/5/13/chartex" xmlns:cx8="http://schemas.microsoft.com/office/drawing/2016/5/14/chartex" xmlns:mc="http://schemas.openxmlformats.org/markup-compatibility/2006" xmlns:aink="http://schemas.microsoft.com/office/drawing/2016/ink" xmlns:am3d="http://schemas.microsoft.com/office/drawing/2017/model3d" xmlns:o="urn:schemas-microsoft-com:office:office" xmlns:r="http://schemas.openxmlformats.org/officeDocument/2006/relationships" xmlns:m="http://schemas.openxmlformats.org/officeDocument/2006/math" xmlns:v="urn:schemas-microsoft-com:vml" xmlns:wp14="http://schemas.microsoft.com/office/word/2010/wordprocessingDrawing" xmlns:wp="http://schemas.openxmlformats.org/drawingml/2006/wordprocessingDrawing" xmlns:w10="urn:schemas-microsoft-com:office:word" xmlns:w="http://schemas.openxmlformats.org/wordprocessingml/2006/main" xmlns:w14="http://schemas.microsoft.com/office/word/2010/wordml" xmlns:w15="http://schemas.microsoft.com/office/word/2012/wordml" xmlns:w16cid="http://schemas.microsoft.com/office/word/2016/wordml/cid" xmlns:w16se="http://schemas.microsoft.com/office/word/2015/wordml/symex" xmlns:wpg="http://schemas.microsoft.com/office/word/2010/wordprocessingGroup" xmlns:wpi="http://schemas.microsoft.com/office/word/2010/wordprocessingInk" xmlns:wne="http://schemas.microsoft.com/office/word/2006/wordml" xmlns:wps="http://schemas.microsoft.com/office/word/2010/wordprocessingShape" mc:Ignorable="w14 w15 w16se w16cid wp14">
+<w:document xmlns:wpc="http://schemas.microsoft.com/office/word/2010/wordprocessingCanvas" xmlns:cx="http://schemas.microsoft.com/office/drawing/2014/chartex" xmlns:cx1="http://schemas.microsoft.com/office/drawing/2015/9/8/chartex" xmlns:cx2="http://schemas.microsoft.com/office/drawing/2015/10/21/chartex" xmlns:cx3="http://schemas.microsoft.com/office/drawing/2016/5/9/chartex" xmlns:cx4="http://schemas.microsoft.com/office/drawing/2016/5/10/chartex" xmlns:cx5="http://schemas.microsoft.com/office/drawing/2016/5/11/chartex" xmlns:cx6="http://schemas.microsoft.com/office/drawing/2016/5/12/chartex" xmlns:cx7="http://schemas.microsoft.com/office/drawing/2016/5/13/chartex" xmlns:cx8="http://schemas.microsoft.com/office/drawing/2016/5/14/chartex" xmlns:mc="http://schemas.openxmlformats.org/markup-compatibility/2006" xmlns:aink="http://schemas.microsoft.com/office/drawing/2016/ink" xmlns:am3d="http://schemas.microsoft.com/office/drawing/2017/model3d" xmlns:o="urn:schemas-microsoft-com:office:office" xmlns:r="http://schemas.openxmlformats.org/officeDocument/2006/relationships" xmlns:m="http://schemas.openxmlformats.org/officeDocument/2006/math" xmlns:v="urn:schemas-microsoft-com:vml" xmlns:wp14="http://schemas.microsoft.com/office/word/2010/wordprocessingDrawing" xmlns:wp="http://schemas.openxmlformats.org/drawingml/2006/wordprocessingDrawing" xmlns:w10="urn:schemas-microsoft-com:office:word" xmlns:w="http://schemas.openxmlformats.org/wordprocessingml/2006/main" xmlns:w14="http://schemas.microsoft.com/office/word/2010/wordml" xmlns:w15="http://schemas.microsoft.com/office/word/2012/wordml" xmlns:w16cex="http://schemas.microsoft.com/office/word/2018/wordml/cex" xmlns:w16cid="http://schemas.microsoft.com/office/word/2016/wordml/cid" xmlns:w16="http://schemas.microsoft.com/office/word/2018/wordml" xmlns:w16se="http://schemas.microsoft.com/office/word/2015/wordml/symex" xmlns:wpg="http://schemas.microsoft.com/office/word/2010/wordprocessingGroup" xmlns:wpi="http://schemas.microsoft.com/office/word/2010/wordprocessingInk" xmlns:wne="http://schemas.microsoft.com/office/word/2006/wordml" xmlns:wps="http://schemas.microsoft.com/office/word/2010/wordprocessingShape" mc:Ignorable="w14 w15 w16se w16cid w16 w16cex wp14">
   <w:body>
     <w:p>
       <w:pPr>
@@ -110,7 +110,29 @@
           <w:szCs w:val="20"/>
           <w:bdr w:val="none" w:sz="0" w:space="0" w:color="auto" w:frame="1"/>
         </w:rPr>
-        <w:t>bar(?=bar)     finds the 1st bar ("bar" which has "bar" after it)</w:t>
+        <w:t>bar</w:t>
+      </w:r>
+      <w:proofErr w:type="gramStart"/>
+      <w:r>
+        <w:rPr>
+          <w:rFonts w:ascii="inherit" w:eastAsia="Times New Roman" w:hAnsi="inherit" w:cs="Courier New"/>
+          <w:color w:val="242729"/>
+          <w:sz w:val="20"/>
+          <w:szCs w:val="20"/>
+          <w:bdr w:val="none" w:sz="0" w:space="0" w:color="auto" w:frame="1"/>
+        </w:rPr>
+        <w:t>(?=</w:t>
+      </w:r>
+      <w:proofErr w:type="gramEnd"/>
+      <w:r>
+        <w:rPr>
+          <w:rFonts w:ascii="inherit" w:eastAsia="Times New Roman" w:hAnsi="inherit" w:cs="Courier New"/>
+          <w:color w:val="242729"/>
+          <w:sz w:val="20"/>
+          <w:szCs w:val="20"/>
+          <w:bdr w:val="none" w:sz="0" w:space="0" w:color="auto" w:frame="1"/>
+        </w:rPr>
+        <w:t>bar)     finds the 1st bar ("bar" which has "bar" after it)</w:t>
       </w:r>
     </w:p>
     <w:p>
@@ -143,6 +165,7 @@
           <w:bdr w:val="none" w:sz="0" w:space="0" w:color="auto" w:frame="1"/>
         </w:rPr>
       </w:pPr>
+      <w:proofErr w:type="gramStart"/>
       <w:r>
         <w:rPr>
           <w:rFonts w:ascii="inherit" w:eastAsia="Times New Roman" w:hAnsi="inherit" w:cs="Courier New"/>
@@ -151,7 +174,18 @@
           <w:szCs w:val="20"/>
           <w:bdr w:val="none" w:sz="0" w:space="0" w:color="auto" w:frame="1"/>
         </w:rPr>
-        <w:t>bar(?!bar)     finds the 2nd bar ("bar" which does not have "bar" after it)</w:t>
+        <w:t>bar(</w:t>
+      </w:r>
+      <w:proofErr w:type="gramEnd"/>
+      <w:r>
+        <w:rPr>
+          <w:rFonts w:ascii="inherit" w:eastAsia="Times New Roman" w:hAnsi="inherit" w:cs="Courier New"/>
+          <w:color w:val="242729"/>
+          <w:sz w:val="20"/>
+          <w:szCs w:val="20"/>
+          <w:bdr w:val="none" w:sz="0" w:space="0" w:color="auto" w:frame="1"/>
+        </w:rPr>
+        <w:t>?!bar)     finds the 2nd bar ("bar" which does not have "bar" after it)</w:t>
       </w:r>
     </w:p>
     <w:p>
@@ -184,6 +218,7 @@
           <w:bdr w:val="none" w:sz="0" w:space="0" w:color="auto" w:frame="1"/>
         </w:rPr>
       </w:pPr>
+      <w:proofErr w:type="gramStart"/>
       <w:r>
         <w:rPr>
           <w:rFonts w:ascii="inherit" w:eastAsia="Times New Roman" w:hAnsi="inherit" w:cs="Courier New"/>
@@ -192,7 +227,18 @@
           <w:szCs w:val="20"/>
           <w:bdr w:val="none" w:sz="0" w:space="0" w:color="auto" w:frame="1"/>
         </w:rPr>
-        <w:t>(?&lt;=foo)bar    finds the 1st bar ("bar" which has "foo" before it)</w:t>
+        <w:t>(?&lt;</w:t>
+      </w:r>
+      <w:proofErr w:type="gramEnd"/>
+      <w:r>
+        <w:rPr>
+          <w:rFonts w:ascii="inherit" w:eastAsia="Times New Roman" w:hAnsi="inherit" w:cs="Courier New"/>
+          <w:color w:val="242729"/>
+          <w:sz w:val="20"/>
+          <w:szCs w:val="20"/>
+          <w:bdr w:val="none" w:sz="0" w:space="0" w:color="auto" w:frame="1"/>
+        </w:rPr>
+        <w:t>=foo)bar    finds the 1st bar ("bar" which has "foo" before it)</w:t>
       </w:r>
     </w:p>
     <w:p>
@@ -224,6 +270,7 @@
           <w:szCs w:val="20"/>
         </w:rPr>
       </w:pPr>
+      <w:proofErr w:type="gramStart"/>
       <w:r>
         <w:rPr>
           <w:rFonts w:ascii="inherit" w:eastAsia="Times New Roman" w:hAnsi="inherit" w:cs="Courier New"/>
@@ -232,7 +279,18 @@
           <w:szCs w:val="20"/>
           <w:bdr w:val="none" w:sz="0" w:space="0" w:color="auto" w:frame="1"/>
         </w:rPr>
-        <w:t>(?&lt;!foo)bar    finds the 2nd bar ("bar" which does not have "foo" before it)</w:t>
+        <w:t>(?&lt;</w:t>
+      </w:r>
+      <w:proofErr w:type="gramEnd"/>
+      <w:r>
+        <w:rPr>
+          <w:rFonts w:ascii="inherit" w:eastAsia="Times New Roman" w:hAnsi="inherit" w:cs="Courier New"/>
+          <w:color w:val="242729"/>
+          <w:sz w:val="20"/>
+          <w:szCs w:val="20"/>
+          <w:bdr w:val="none" w:sz="0" w:space="0" w:color="auto" w:frame="1"/>
+        </w:rPr>
+        <w:t>!foo)bar    finds the 2nd bar ("bar" which does not have "foo" before it)</w:t>
       </w:r>
     </w:p>
     <w:p>
@@ -286,6 +344,7 @@
           <w:szCs w:val="20"/>
         </w:rPr>
       </w:pPr>
+      <w:proofErr w:type="gramStart"/>
       <w:r>
         <w:rPr>
           <w:rFonts w:ascii="inherit" w:eastAsia="Times New Roman" w:hAnsi="inherit" w:cs="Courier New"/>
@@ -294,7 +353,18 @@
           <w:szCs w:val="20"/>
           <w:bdr w:val="none" w:sz="0" w:space="0" w:color="auto" w:frame="1"/>
         </w:rPr>
-        <w:t>(?&lt;=foo)bar(?=bar)    finds the 1st bar ("bar" with "foo" before it and "bar" after it)</w:t>
+        <w:t>(?&lt;</w:t>
+      </w:r>
+      <w:proofErr w:type="gramEnd"/>
+      <w:r>
+        <w:rPr>
+          <w:rFonts w:ascii="inherit" w:eastAsia="Times New Roman" w:hAnsi="inherit" w:cs="Courier New"/>
+          <w:color w:val="242729"/>
+          <w:sz w:val="20"/>
+          <w:szCs w:val="20"/>
+          <w:bdr w:val="none" w:sz="0" w:space="0" w:color="auto" w:frame="1"/>
+        </w:rPr>
+        <w:t>=foo)bar(?=bar)    finds the 1st bar ("bar" with "foo" before it and "bar" after it)</w:t>
       </w:r>
     </w:p>
     <w:p>
@@ -348,6 +418,7 @@
         </w:rPr>
         <w:t>Look ahead positive </w:t>
       </w:r>
+      <w:proofErr w:type="gramStart"/>
       <w:r>
         <w:rPr>
           <w:rFonts w:ascii="Consolas" w:eastAsia="Times New Roman" w:hAnsi="Consolas" w:cs="Courier New"/>
@@ -356,7 +427,18 @@
           <w:szCs w:val="29"/>
           <w:bdr w:val="none" w:sz="0" w:space="0" w:color="auto" w:frame="1"/>
         </w:rPr>
-        <w:t>(?=)</w:t>
+        <w:t>(?=</w:t>
+      </w:r>
+      <w:proofErr w:type="gramEnd"/>
+      <w:r>
+        <w:rPr>
+          <w:rFonts w:ascii="Consolas" w:eastAsia="Times New Roman" w:hAnsi="Consolas" w:cs="Courier New"/>
+          <w:color w:val="242729"/>
+          <w:sz w:val="29"/>
+          <w:szCs w:val="29"/>
+          <w:bdr w:val="none" w:sz="0" w:space="0" w:color="auto" w:frame="1"/>
+        </w:rPr>
+        <w:t>)</w:t>
       </w:r>
     </w:p>
     <w:p>
@@ -418,7 +500,29 @@
           <w:szCs w:val="20"/>
           <w:bdr w:val="none" w:sz="0" w:space="0" w:color="auto" w:frame="1"/>
         </w:rPr>
-        <w:t>A(?=B)</w:t>
+        <w:t>A</w:t>
+      </w:r>
+      <w:proofErr w:type="gramStart"/>
+      <w:r>
+        <w:rPr>
+          <w:rFonts w:ascii="inherit" w:eastAsia="Times New Roman" w:hAnsi="inherit" w:cs="Courier New"/>
+          <w:color w:val="242729"/>
+          <w:sz w:val="20"/>
+          <w:szCs w:val="20"/>
+          <w:bdr w:val="none" w:sz="0" w:space="0" w:color="auto" w:frame="1"/>
+        </w:rPr>
+        <w:t>(?=</w:t>
+      </w:r>
+      <w:proofErr w:type="gramEnd"/>
+      <w:r>
+        <w:rPr>
+          <w:rFonts w:ascii="inherit" w:eastAsia="Times New Roman" w:hAnsi="inherit" w:cs="Courier New"/>
+          <w:color w:val="242729"/>
+          <w:sz w:val="20"/>
+          <w:szCs w:val="20"/>
+          <w:bdr w:val="none" w:sz="0" w:space="0" w:color="auto" w:frame="1"/>
+        </w:rPr>
+        <w:t>B)</w:t>
       </w:r>
     </w:p>
     <w:p>
@@ -538,6 +642,7 @@
         </w:rPr>
         <w:t>Look behind positive </w:t>
       </w:r>
+      <w:proofErr w:type="gramStart"/>
       <w:r>
         <w:rPr>
           <w:rFonts w:ascii="Consolas" w:eastAsia="Times New Roman" w:hAnsi="Consolas" w:cs="Courier New"/>
@@ -546,7 +651,18 @@
           <w:szCs w:val="29"/>
           <w:bdr w:val="none" w:sz="0" w:space="0" w:color="auto" w:frame="1"/>
         </w:rPr>
-        <w:t>(?&lt;=)</w:t>
+        <w:t>(?&lt;</w:t>
+      </w:r>
+      <w:proofErr w:type="gramEnd"/>
+      <w:r>
+        <w:rPr>
+          <w:rFonts w:ascii="Consolas" w:eastAsia="Times New Roman" w:hAnsi="Consolas" w:cs="Courier New"/>
+          <w:color w:val="242729"/>
+          <w:sz w:val="29"/>
+          <w:szCs w:val="29"/>
+          <w:bdr w:val="none" w:sz="0" w:space="0" w:color="auto" w:frame="1"/>
+        </w:rPr>
+        <w:t>=)</w:t>
       </w:r>
     </w:p>
     <w:p>
@@ -600,6 +716,7 @@
           <w:szCs w:val="20"/>
         </w:rPr>
       </w:pPr>
+      <w:proofErr w:type="gramStart"/>
       <w:r>
         <w:rPr>
           <w:rFonts w:ascii="inherit" w:eastAsia="Times New Roman" w:hAnsi="inherit" w:cs="Courier New"/>
@@ -608,7 +725,18 @@
           <w:szCs w:val="20"/>
           <w:bdr w:val="none" w:sz="0" w:space="0" w:color="auto" w:frame="1"/>
         </w:rPr>
-        <w:t>(?&lt;=B)A</w:t>
+        <w:t>(?&lt;</w:t>
+      </w:r>
+      <w:proofErr w:type="gramEnd"/>
+      <w:r>
+        <w:rPr>
+          <w:rFonts w:ascii="inherit" w:eastAsia="Times New Roman" w:hAnsi="inherit" w:cs="Courier New"/>
+          <w:color w:val="242729"/>
+          <w:sz w:val="20"/>
+          <w:szCs w:val="20"/>
+          <w:bdr w:val="none" w:sz="0" w:space="0" w:color="auto" w:frame="1"/>
+        </w:rPr>
+        <w:t>=B)A</w:t>
       </w:r>
     </w:p>
     <w:p>
@@ -633,6 +761,7 @@
         </w:rPr>
         <w:t>Look behind negative </w:t>
       </w:r>
+      <w:proofErr w:type="gramStart"/>
       <w:r>
         <w:rPr>
           <w:rFonts w:ascii="Consolas" w:eastAsia="Times New Roman" w:hAnsi="Consolas" w:cs="Courier New"/>
@@ -641,7 +770,18 @@
           <w:szCs w:val="29"/>
           <w:bdr w:val="none" w:sz="0" w:space="0" w:color="auto" w:frame="1"/>
         </w:rPr>
-        <w:t>(?&lt;!)</w:t>
+        <w:t>(?&lt;</w:t>
+      </w:r>
+      <w:proofErr w:type="gramEnd"/>
+      <w:r>
+        <w:rPr>
+          <w:rFonts w:ascii="Consolas" w:eastAsia="Times New Roman" w:hAnsi="Consolas" w:cs="Courier New"/>
+          <w:color w:val="242729"/>
+          <w:sz w:val="29"/>
+          <w:szCs w:val="29"/>
+          <w:bdr w:val="none" w:sz="0" w:space="0" w:color="auto" w:frame="1"/>
+        </w:rPr>
+        <w:t>!)</w:t>
       </w:r>
     </w:p>
     <w:p>
@@ -695,6 +835,7 @@
           <w:szCs w:val="20"/>
         </w:rPr>
       </w:pPr>
+      <w:proofErr w:type="gramStart"/>
       <w:r>
         <w:rPr>
           <w:rFonts w:ascii="inherit" w:eastAsia="Times New Roman" w:hAnsi="inherit" w:cs="Courier New"/>
@@ -703,7 +844,18 @@
           <w:szCs w:val="20"/>
           <w:bdr w:val="none" w:sz="0" w:space="0" w:color="auto" w:frame="1"/>
         </w:rPr>
-        <w:t>(?&lt;!B)A</w:t>
+        <w:t>(?&lt;</w:t>
+      </w:r>
+      <w:proofErr w:type="gramEnd"/>
+      <w:r>
+        <w:rPr>
+          <w:rFonts w:ascii="inherit" w:eastAsia="Times New Roman" w:hAnsi="inherit" w:cs="Courier New"/>
+          <w:color w:val="242729"/>
+          <w:sz w:val="20"/>
+          <w:szCs w:val="20"/>
+          <w:bdr w:val="none" w:sz="0" w:space="0" w:color="auto" w:frame="1"/>
+        </w:rPr>
+        <w:t>!B)A</w:t>
       </w:r>
     </w:p>
     <w:p>
@@ -807,8 +959,20 @@
           <w:szCs w:val="20"/>
           <w:bdr w:val="none" w:sz="0" w:space="0" w:color="auto" w:frame="1"/>
         </w:rPr>
-        <w:t>(?&gt;foo|foot)s</w:t>
-      </w:r>
+        <w:t>(?&gt;foo|</w:t>
+      </w:r>
+      <w:proofErr w:type="gramStart"/>
+      <w:r>
+        <w:rPr>
+          <w:rFonts w:ascii="Consolas" w:eastAsia="Times New Roman" w:hAnsi="Consolas" w:cs="Courier New"/>
+          <w:color w:val="242729"/>
+          <w:sz w:val="20"/>
+          <w:szCs w:val="20"/>
+          <w:bdr w:val="none" w:sz="0" w:space="0" w:color="auto" w:frame="1"/>
+        </w:rPr>
+        <w:t>foot)s</w:t>
+      </w:r>
+      <w:proofErr w:type="gramEnd"/>
       <w:r>
         <w:rPr>
           <w:rFonts w:ascii="inherit" w:eastAsia="Times New Roman" w:hAnsi="inherit" w:cs="Arial"/>
@@ -923,8 +1087,20 @@
           <w:szCs w:val="20"/>
           <w:bdr w:val="none" w:sz="0" w:space="0" w:color="auto" w:frame="1"/>
         </w:rPr>
-        <w:t>(foo|foot)s</w:t>
-      </w:r>
+        <w:t>(foo|</w:t>
+      </w:r>
+      <w:proofErr w:type="gramStart"/>
+      <w:r>
+        <w:rPr>
+          <w:rFonts w:ascii="Consolas" w:eastAsia="Times New Roman" w:hAnsi="Consolas" w:cs="Courier New"/>
+          <w:color w:val="242729"/>
+          <w:sz w:val="20"/>
+          <w:szCs w:val="20"/>
+          <w:bdr w:val="none" w:sz="0" w:space="0" w:color="auto" w:frame="1"/>
+        </w:rPr>
+        <w:t>foot)s</w:t>
+      </w:r>
+      <w:proofErr w:type="gramEnd"/>
       <w:r>
         <w:rPr>
           <w:rFonts w:ascii="inherit" w:eastAsia="Times New Roman" w:hAnsi="inherit" w:cs="Arial"/>
@@ -1673,6 +1849,7 @@
           <w:szCs w:val="40"/>
         </w:rPr>
       </w:pPr>
+      <w:proofErr w:type="gramStart"/>
       <w:r>
         <w:rPr>
           <w:rFonts w:ascii="Arial" w:eastAsia="Times New Roman" w:hAnsi="Arial" w:cs="Arial"/>
@@ -1684,8 +1861,9 @@
           <w:highlight w:val="yellow"/>
         </w:rPr>
         <w:lastRenderedPageBreak/>
-        <w:t>(?: )</w:t>
-      </w:r>
+        <w:t>(?:</w:t>
+      </w:r>
+      <w:proofErr w:type="gramEnd"/>
       <w:r>
         <w:rPr>
           <w:rFonts w:ascii="Arial" w:eastAsia="Times New Roman" w:hAnsi="Arial" w:cs="Arial"/>
@@ -1694,8 +1872,42 @@
           <w:color w:val="242729"/>
           <w:sz w:val="40"/>
           <w:szCs w:val="40"/>
-        </w:rPr>
-        <w:t xml:space="preserve">=froget me </w:t>
+          <w:highlight w:val="yellow"/>
+        </w:rPr>
+        <w:t xml:space="preserve"> )</w:t>
+      </w:r>
+      <w:r>
+        <w:rPr>
+          <w:rFonts w:ascii="Arial" w:eastAsia="Times New Roman" w:hAnsi="Arial" w:cs="Arial"/>
+          <w:b/>
+          <w:bCs/>
+          <w:color w:val="242729"/>
+          <w:sz w:val="40"/>
+          <w:szCs w:val="40"/>
+        </w:rPr>
+        <w:t>=froget me</w:t>
+      </w:r>
+      <w:r>
+        <w:rPr>
+          <w:rFonts w:ascii="Arial" w:eastAsia="Times New Roman" w:hAnsi="Arial" w:cs="Arial"/>
+          <w:b/>
+          <w:bCs/>
+          <w:color w:val="242729"/>
+          <w:sz w:val="40"/>
+          <w:szCs w:val="40"/>
+        </w:rPr>
+        <w:t xml:space="preserve"> non capturing groups</w:t>
+      </w:r>
+      <w:r>
+        <w:rPr>
+          <w:rFonts w:ascii="Arial" w:eastAsia="Times New Roman" w:hAnsi="Arial" w:cs="Arial"/>
+          <w:b/>
+          <w:bCs/>
+          <w:color w:val="242729"/>
+          <w:sz w:val="40"/>
+          <w:szCs w:val="40"/>
+        </w:rPr>
+        <w:t xml:space="preserve"> </w:t>
       </w:r>
       <w:r>
         <w:rPr>
@@ -1815,6 +2027,7 @@
         </w:rPr>
         <w:t>By default </w:t>
       </w:r>
+      <w:proofErr w:type="gramStart"/>
       <w:r>
         <w:rPr>
           <w:rFonts w:ascii="Times New Roman" w:eastAsia="Times New Roman" w:hAnsi="Times New Roman" w:cs="Times New Roman"/>
@@ -1844,6 +2057,7 @@
         </w:rPr>
         <w:t>)</w:t>
       </w:r>
+      <w:proofErr w:type="gramEnd"/>
       <w:r>
         <w:rPr>
           <w:rFonts w:ascii="Times New Roman" w:eastAsia="Times New Roman" w:hAnsi="Times New Roman" w:cs="Times New Roman"/>
@@ -1853,6 +2067,7 @@
         </w:rPr>
         <w:t> tells the regex engine to remember the part of the string that matches the pattern between it. But at times we just want to group a pattern without triggering the regex memory, to do that we use </w:t>
       </w:r>
+      <w:proofErr w:type="gramStart"/>
       <w:r>
         <w:rPr>
           <w:rFonts w:ascii="Times New Roman" w:eastAsia="Times New Roman" w:hAnsi="Times New Roman" w:cs="Times New Roman"/>
@@ -1863,6 +2078,7 @@
         </w:rPr>
         <w:t>(?:</w:t>
       </w:r>
+      <w:proofErr w:type="gramEnd"/>
       <w:r>
         <w:rPr>
           <w:rFonts w:ascii="Times New Roman" w:eastAsia="Times New Roman" w:hAnsi="Times New Roman" w:cs="Times New Roman"/>
@@ -1963,7 +2179,29 @@
           <w:szCs w:val="40"/>
           <w:u w:val="single"/>
         </w:rPr>
-        <w:t>Ignore the group by using ?:</w:t>
+        <w:t xml:space="preserve">Ignore the group by </w:t>
+      </w:r>
+      <w:proofErr w:type="gramStart"/>
+      <w:r>
+        <w:rPr>
+          <w:b/>
+          <w:bCs/>
+          <w:sz w:val="40"/>
+          <w:szCs w:val="40"/>
+          <w:u w:val="single"/>
+        </w:rPr>
+        <w:t>using ?</w:t>
+      </w:r>
+      <w:proofErr w:type="gramEnd"/>
+      <w:r>
+        <w:rPr>
+          <w:b/>
+          <w:bCs/>
+          <w:sz w:val="40"/>
+          <w:szCs w:val="40"/>
+          <w:u w:val="single"/>
+        </w:rPr>
+        <w:t>:</w:t>
       </w:r>
     </w:p>
     <w:p>
@@ -2098,12 +2336,21 @@
           <w:szCs w:val="40"/>
         </w:rPr>
       </w:pPr>
-      <w:r>
-        <w:rPr>
-          <w:sz w:val="40"/>
-          <w:szCs w:val="40"/>
-        </w:rPr>
-        <w:t>Example:- Select 3 digit no without 111 or 000</w:t>
+      <w:proofErr w:type="gramStart"/>
+      <w:r>
+        <w:rPr>
+          <w:sz w:val="40"/>
+          <w:szCs w:val="40"/>
+        </w:rPr>
+        <w:t>Example:-</w:t>
+      </w:r>
+      <w:proofErr w:type="gramEnd"/>
+      <w:r>
+        <w:rPr>
+          <w:sz w:val="40"/>
+          <w:szCs w:val="40"/>
+        </w:rPr>
+        <w:t xml:space="preserve"> Select 3 digit no without 111 or 000</w:t>
       </w:r>
       <w:r>
         <w:rPr>
@@ -2234,6 +2481,7 @@
           <w:szCs w:val="40"/>
         </w:rPr>
       </w:pPr>
+      <w:proofErr w:type="gramStart"/>
       <w:r>
         <w:rPr>
           <w:rStyle w:val="pun"/>
@@ -2246,7 +2494,22 @@
           <w:highlight w:val="yellow"/>
           <w:bdr w:val="none" w:sz="0" w:space="0" w:color="auto" w:frame="1"/>
         </w:rPr>
-        <w:t>(?=.*</w:t>
+        <w:t>(?=</w:t>
+      </w:r>
+      <w:proofErr w:type="gramEnd"/>
+      <w:r>
+        <w:rPr>
+          <w:rStyle w:val="pun"/>
+          <w:rFonts w:ascii="Times New Roman" w:hAnsi="Times New Roman" w:cs="Times New Roman"/>
+          <w:b/>
+          <w:bCs/>
+          <w:color w:val="000000" w:themeColor="text1"/>
+          <w:sz w:val="40"/>
+          <w:szCs w:val="40"/>
+          <w:highlight w:val="yellow"/>
+          <w:bdr w:val="none" w:sz="0" w:space="0" w:color="auto" w:frame="1"/>
+        </w:rPr>
+        <w:t>.*</w:t>
       </w:r>
       <w:r>
         <w:rPr>
@@ -2346,6 +2609,7 @@
           <w:szCs w:val="23"/>
         </w:rPr>
       </w:pPr>
+      <w:proofErr w:type="gramStart"/>
       <w:r>
         <w:rPr>
           <w:rFonts w:ascii="Arial" w:hAnsi="Arial" w:cs="Arial"/>
@@ -2362,7 +2626,17 @@
           <w:color w:val="E7E8EB"/>
           <w:bdr w:val="none" w:sz="0" w:space="0" w:color="auto" w:frame="1"/>
         </w:rPr>
-        <w:t>.*</w:t>
+        <w:t>.</w:t>
+      </w:r>
+      <w:proofErr w:type="gramEnd"/>
+      <w:r>
+        <w:rPr>
+          <w:rStyle w:val="HTMLCode"/>
+          <w:rFonts w:ascii="Consolas" w:hAnsi="Consolas"/>
+          <w:color w:val="E7E8EB"/>
+          <w:bdr w:val="none" w:sz="0" w:space="0" w:color="auto" w:frame="1"/>
+        </w:rPr>
+        <w:t>*</w:t>
       </w:r>
       <w:r>
         <w:rPr>
@@ -2394,17 +2668,9 @@
           <w:sz w:val="23"/>
           <w:szCs w:val="23"/>
         </w:rPr>
-        <w:t>In order to match a whole paragraph, you need to anchor the regex at both ends and add a final </w:t>
-      </w:r>
-      <w:r>
-        <w:rPr>
-          <w:rStyle w:val="HTMLCode"/>
-          <w:rFonts w:ascii="Consolas" w:hAnsi="Consolas"/>
-          <w:color w:val="E7E8EB"/>
-          <w:bdr w:val="none" w:sz="0" w:space="0" w:color="auto" w:frame="1"/>
-        </w:rPr>
-        <w:t>.*</w:t>
-      </w:r>
+        <w:t xml:space="preserve">In order to match a whole paragraph, you need to anchor the regex at both ends and add a </w:t>
+      </w:r>
+      <w:proofErr w:type="gramStart"/>
       <w:r>
         <w:rPr>
           <w:rFonts w:ascii="Arial" w:hAnsi="Arial" w:cs="Arial"/>
@@ -2412,6 +2678,34 @@
           <w:sz w:val="23"/>
           <w:szCs w:val="23"/>
         </w:rPr>
+        <w:t>final </w:t>
+      </w:r>
+      <w:r>
+        <w:rPr>
+          <w:rStyle w:val="HTMLCode"/>
+          <w:rFonts w:ascii="Consolas" w:hAnsi="Consolas"/>
+          <w:color w:val="E7E8EB"/>
+          <w:bdr w:val="none" w:sz="0" w:space="0" w:color="auto" w:frame="1"/>
+        </w:rPr>
+        <w:t>.</w:t>
+      </w:r>
+      <w:proofErr w:type="gramEnd"/>
+      <w:r>
+        <w:rPr>
+          <w:rStyle w:val="HTMLCode"/>
+          <w:rFonts w:ascii="Consolas" w:hAnsi="Consolas"/>
+          <w:color w:val="E7E8EB"/>
+          <w:bdr w:val="none" w:sz="0" w:space="0" w:color="auto" w:frame="1"/>
+        </w:rPr>
+        <w:t>*</w:t>
+      </w:r>
+      <w:r>
+        <w:rPr>
+          <w:rFonts w:ascii="Arial" w:hAnsi="Arial" w:cs="Arial"/>
+          <w:color w:val="E7E8EB"/>
+          <w:sz w:val="23"/>
+          <w:szCs w:val="23"/>
+        </w:rPr>
         <w:t> to consume the remaining characters. Using Perl-style notation, that would be:</w:t>
       </w:r>
     </w:p>
@@ -2438,27 +2732,45 @@
           <w:szCs w:val="40"/>
         </w:rPr>
       </w:pPr>
-      <w:r>
-        <w:rPr>
-          <w:sz w:val="40"/>
-          <w:szCs w:val="40"/>
-        </w:rPr>
-        <w:t>First we take simple one</w:t>
-      </w:r>
-    </w:p>
-    <w:p>
-      <w:pPr>
-        <w:rPr>
-          <w:sz w:val="40"/>
-          <w:szCs w:val="40"/>
-        </w:rPr>
-      </w:pPr>
-      <w:r>
-        <w:rPr>
-          <w:sz w:val="40"/>
-          <w:szCs w:val="40"/>
-        </w:rPr>
-        <w:t>(?=a)</w:t>
+      <w:proofErr w:type="gramStart"/>
+      <w:r>
+        <w:rPr>
+          <w:sz w:val="40"/>
+          <w:szCs w:val="40"/>
+        </w:rPr>
+        <w:t>First</w:t>
+      </w:r>
+      <w:proofErr w:type="gramEnd"/>
+      <w:r>
+        <w:rPr>
+          <w:sz w:val="40"/>
+          <w:szCs w:val="40"/>
+        </w:rPr>
+        <w:t xml:space="preserve"> we take simple one</w:t>
+      </w:r>
+    </w:p>
+    <w:p>
+      <w:pPr>
+        <w:rPr>
+          <w:sz w:val="40"/>
+          <w:szCs w:val="40"/>
+        </w:rPr>
+      </w:pPr>
+      <w:proofErr w:type="gramStart"/>
+      <w:r>
+        <w:rPr>
+          <w:sz w:val="40"/>
+          <w:szCs w:val="40"/>
+        </w:rPr>
+        <w:t>(?=</w:t>
+      </w:r>
+      <w:proofErr w:type="gramEnd"/>
+      <w:r>
+        <w:rPr>
+          <w:sz w:val="40"/>
+          <w:szCs w:val="40"/>
+        </w:rPr>
+        <w:t>a)</w:t>
       </w:r>
       <w:r>
         <w:rPr>
@@ -2517,12 +2829,21 @@
           <w:szCs w:val="40"/>
         </w:rPr>
       </w:pPr>
-      <w:r>
-        <w:rPr>
-          <w:sz w:val="40"/>
-          <w:szCs w:val="40"/>
-        </w:rPr>
-        <w:t>Eka  include nokara</w:t>
+      <w:proofErr w:type="gramStart"/>
+      <w:r>
+        <w:rPr>
+          <w:sz w:val="40"/>
+          <w:szCs w:val="40"/>
+        </w:rPr>
+        <w:t>Eka  include</w:t>
+      </w:r>
+      <w:proofErr w:type="gramEnd"/>
+      <w:r>
+        <w:rPr>
+          <w:sz w:val="40"/>
+          <w:szCs w:val="40"/>
+        </w:rPr>
+        <w:t xml:space="preserve"> nokara</w:t>
       </w:r>
       <w:r>
         <w:rPr>
@@ -2553,35 +2874,53 @@
           <w:szCs w:val="40"/>
         </w:rPr>
       </w:pPr>
-      <w:r>
-        <w:rPr>
-          <w:sz w:val="40"/>
-          <w:szCs w:val="40"/>
-        </w:rPr>
-        <w:t>Kale ?= so apita repeated ly danna wenawa ab check karannanam issaraha nathuwa one thanakanam</w:t>
-      </w:r>
-    </w:p>
-    <w:p>
-      <w:pPr>
-        <w:rPr>
-          <w:sz w:val="40"/>
-          <w:szCs w:val="40"/>
-        </w:rPr>
-      </w:pPr>
-    </w:p>
-    <w:p>
-      <w:pPr>
-        <w:rPr>
-          <w:sz w:val="40"/>
-          <w:szCs w:val="40"/>
-        </w:rPr>
-      </w:pPr>
-      <w:r>
-        <w:rPr>
-          <w:sz w:val="40"/>
-          <w:szCs w:val="40"/>
-        </w:rPr>
-        <w:t>?=.*a  danna wenawa</w:t>
+      <w:proofErr w:type="gramStart"/>
+      <w:r>
+        <w:rPr>
+          <w:sz w:val="40"/>
+          <w:szCs w:val="40"/>
+        </w:rPr>
+        <w:t>Kale ?</w:t>
+      </w:r>
+      <w:proofErr w:type="gramEnd"/>
+      <w:r>
+        <w:rPr>
+          <w:sz w:val="40"/>
+          <w:szCs w:val="40"/>
+        </w:rPr>
+        <w:t>= so apita repeated ly danna wenawa ab check karannanam issaraha nathuwa one thanakanam</w:t>
+      </w:r>
+    </w:p>
+    <w:p>
+      <w:pPr>
+        <w:rPr>
+          <w:sz w:val="40"/>
+          <w:szCs w:val="40"/>
+        </w:rPr>
+      </w:pPr>
+    </w:p>
+    <w:p>
+      <w:pPr>
+        <w:rPr>
+          <w:sz w:val="40"/>
+          <w:szCs w:val="40"/>
+        </w:rPr>
+      </w:pPr>
+      <w:proofErr w:type="gramStart"/>
+      <w:r>
+        <w:rPr>
+          <w:sz w:val="40"/>
+          <w:szCs w:val="40"/>
+        </w:rPr>
+        <w:t>?=</w:t>
+      </w:r>
+      <w:proofErr w:type="gramEnd"/>
+      <w:r>
+        <w:rPr>
+          <w:sz w:val="40"/>
+          <w:szCs w:val="40"/>
+        </w:rPr>
+        <w:t>.*a  danna wenawa</w:t>
       </w:r>
     </w:p>
     <w:p>
@@ -2713,13 +3052,22 @@
           <w:szCs w:val="40"/>
         </w:rPr>
       </w:pPr>
+      <w:proofErr w:type="gramStart"/>
       <w:r>
         <w:rPr>
           <w:sz w:val="40"/>
           <w:szCs w:val="40"/>
         </w:rPr>
         <w:lastRenderedPageBreak/>
-        <w:t>(?=.*a)(?=.*b)(?=.*c).*</w:t>
+        <w:t>(?=</w:t>
+      </w:r>
+      <w:proofErr w:type="gramEnd"/>
+      <w:r>
+        <w:rPr>
+          <w:sz w:val="40"/>
+          <w:szCs w:val="40"/>
+        </w:rPr>
+        <w:t>.*a)(?=.*b)(?=.*c).*</w:t>
       </w:r>
     </w:p>
     <w:p>
@@ -2757,14 +3105,7 @@
           <w:sz w:val="40"/>
           <w:szCs w:val="40"/>
         </w:rPr>
-        <w:t xml:space="preserve">2 b thiyenawada balanawa kohehari </w:t>
-      </w:r>
-      <w:r>
-        <w:rPr>
-          <w:sz w:val="40"/>
-          <w:szCs w:val="40"/>
-        </w:rPr>
-        <w:t>word eke</w:t>
+        <w:t>2 b thiyenawada balanawa kohehari word eke</w:t>
       </w:r>
     </w:p>
     <w:p>
@@ -2801,21 +3142,7 @@
           <w:sz w:val="40"/>
           <w:szCs w:val="40"/>
         </w:rPr>
-        <w:t xml:space="preserve"> </w:t>
-      </w:r>
-      <w:r>
-        <w:rPr>
-          <w:sz w:val="40"/>
-          <w:szCs w:val="40"/>
-        </w:rPr>
-        <w:t>c</w:t>
-      </w:r>
-      <w:r>
-        <w:rPr>
-          <w:sz w:val="40"/>
-          <w:szCs w:val="40"/>
-        </w:rPr>
-        <w:t xml:space="preserve"> thiyenawada balanawa kohehari word eke</w:t>
+        <w:t xml:space="preserve"> c thiyenawada balanawa kohehari word eke</w:t>
       </w:r>
     </w:p>
     <w:p>
@@ -2853,7 +3180,23 @@
           <w:sz w:val="40"/>
           <w:szCs w:val="40"/>
         </w:rPr>
-        <w:t xml:space="preserve">123 ok nam .* execute wenawa </w:t>
+        <w:t xml:space="preserve">123 ok </w:t>
+      </w:r>
+      <w:proofErr w:type="gramStart"/>
+      <w:r>
+        <w:rPr>
+          <w:sz w:val="40"/>
+          <w:szCs w:val="40"/>
+        </w:rPr>
+        <w:t>nam .</w:t>
+      </w:r>
+      <w:proofErr w:type="gramEnd"/>
+      <w:r>
+        <w:rPr>
+          <w:sz w:val="40"/>
+          <w:szCs w:val="40"/>
+        </w:rPr>
+        <w:t xml:space="preserve">* execute wenawa </w:t>
       </w:r>
       <w:r>
         <w:rPr>
@@ -2882,7 +3225,23 @@
           <w:sz w:val="40"/>
           <w:szCs w:val="40"/>
         </w:rPr>
-        <w:t xml:space="preserve">Kalin check wela  ena nisa awulak na </w:t>
+        <w:t xml:space="preserve">Kalin check </w:t>
+      </w:r>
+      <w:proofErr w:type="gramStart"/>
+      <w:r>
+        <w:rPr>
+          <w:sz w:val="40"/>
+          <w:szCs w:val="40"/>
+        </w:rPr>
+        <w:t>wela  ena</w:t>
+      </w:r>
+      <w:proofErr w:type="gramEnd"/>
+      <w:r>
+        <w:rPr>
+          <w:sz w:val="40"/>
+          <w:szCs w:val="40"/>
+        </w:rPr>
+        <w:t xml:space="preserve"> nisa awulak na </w:t>
       </w:r>
     </w:p>
     <w:p>
@@ -2940,8 +3299,6 @@
           </wp:inline>
         </w:drawing>
       </w:r>
-      <w:bookmarkStart w:id="0" w:name="_GoBack"/>
-      <w:bookmarkEnd w:id="0"/>
     </w:p>
     <w:sectPr>
       <w:pgSz w:w="12240" w:h="15840"/>
@@ -2954,7 +3311,7 @@
 </file>
 
 <file path=word/numbering.xml><?xml version="1.0" encoding="utf-8"?>
-<w:numbering xmlns:wpc="http://schemas.microsoft.com/office/word/2010/wordprocessingCanvas" xmlns:cx="http://schemas.microsoft.com/office/drawing/2014/chartex" xmlns:cx1="http://schemas.microsoft.com/office/drawing/2015/9/8/chartex" xmlns:cx2="http://schemas.microsoft.com/office/drawing/2015/10/21/chartex" xmlns:cx3="http://schemas.microsoft.com/office/drawing/2016/5/9/chartex" xmlns:cx4="http://schemas.microsoft.com/office/drawing/2016/5/10/chartex" xmlns:cx5="http://schemas.microsoft.com/office/drawing/2016/5/11/chartex" xmlns:cx6="http://schemas.microsoft.com/office/drawing/2016/5/12/chartex" xmlns:cx7="http://schemas.microsoft.com/office/drawing/2016/5/13/chartex" xmlns:cx8="http://schemas.microsoft.com/office/drawing/2016/5/14/chartex" xmlns:mc="http://schemas.openxmlformats.org/markup-compatibility/2006" xmlns:aink="http://schemas.microsoft.com/office/drawing/2016/ink" xmlns:am3d="http://schemas.microsoft.com/office/drawing/2017/model3d" xmlns:o="urn:schemas-microsoft-com:office:office" xmlns:r="http://schemas.openxmlformats.org/officeDocument/2006/relationships" xmlns:m="http://schemas.openxmlformats.org/officeDocument/2006/math" xmlns:v="urn:schemas-microsoft-com:vml" xmlns:wp14="http://schemas.microsoft.com/office/word/2010/wordprocessingDrawing" xmlns:wp="http://schemas.openxmlformats.org/drawingml/2006/wordprocessingDrawing" xmlns:w10="urn:schemas-microsoft-com:office:word" xmlns:w="http://schemas.openxmlformats.org/wordprocessingml/2006/main" xmlns:w14="http://schemas.microsoft.com/office/word/2010/wordml" xmlns:w15="http://schemas.microsoft.com/office/word/2012/wordml" xmlns:w16cid="http://schemas.microsoft.com/office/word/2016/wordml/cid" xmlns:w16se="http://schemas.microsoft.com/office/word/2015/wordml/symex" xmlns:wpg="http://schemas.microsoft.com/office/word/2010/wordprocessingGroup" xmlns:wpi="http://schemas.microsoft.com/office/word/2010/wordprocessingInk" xmlns:wne="http://schemas.microsoft.com/office/word/2006/wordml" xmlns:wps="http://schemas.microsoft.com/office/word/2010/wordprocessingShape" mc:Ignorable="w14 w15 w16se w16cid wp14">
+<w:numbering xmlns:wpc="http://schemas.microsoft.com/office/word/2010/wordprocessingCanvas" xmlns:cx="http://schemas.microsoft.com/office/drawing/2014/chartex" xmlns:cx1="http://schemas.microsoft.com/office/drawing/2015/9/8/chartex" xmlns:cx2="http://schemas.microsoft.com/office/drawing/2015/10/21/chartex" xmlns:cx3="http://schemas.microsoft.com/office/drawing/2016/5/9/chartex" xmlns:cx4="http://schemas.microsoft.com/office/drawing/2016/5/10/chartex" xmlns:cx5="http://schemas.microsoft.com/office/drawing/2016/5/11/chartex" xmlns:cx6="http://schemas.microsoft.com/office/drawing/2016/5/12/chartex" xmlns:cx7="http://schemas.microsoft.com/office/drawing/2016/5/13/chartex" xmlns:cx8="http://schemas.microsoft.com/office/drawing/2016/5/14/chartex" xmlns:mc="http://schemas.openxmlformats.org/markup-compatibility/2006" xmlns:aink="http://schemas.microsoft.com/office/drawing/2016/ink" xmlns:am3d="http://schemas.microsoft.com/office/drawing/2017/model3d" xmlns:o="urn:schemas-microsoft-com:office:office" xmlns:r="http://schemas.openxmlformats.org/officeDocument/2006/relationships" xmlns:m="http://schemas.openxmlformats.org/officeDocument/2006/math" xmlns:v="urn:schemas-microsoft-com:vml" xmlns:wp14="http://schemas.microsoft.com/office/word/2010/wordprocessingDrawing" xmlns:wp="http://schemas.openxmlformats.org/drawingml/2006/wordprocessingDrawing" xmlns:w10="urn:schemas-microsoft-com:office:word" xmlns:w="http://schemas.openxmlformats.org/wordprocessingml/2006/main" xmlns:w14="http://schemas.microsoft.com/office/word/2010/wordml" xmlns:w15="http://schemas.microsoft.com/office/word/2012/wordml" xmlns:w16cex="http://schemas.microsoft.com/office/word/2018/wordml/cex" xmlns:w16cid="http://schemas.microsoft.com/office/word/2016/wordml/cid" xmlns:w16="http://schemas.microsoft.com/office/word/2018/wordml" xmlns:w16se="http://schemas.microsoft.com/office/word/2015/wordml/symex" xmlns:wpg="http://schemas.microsoft.com/office/word/2010/wordprocessingGroup" xmlns:wpi="http://schemas.microsoft.com/office/word/2010/wordprocessingInk" xmlns:wne="http://schemas.microsoft.com/office/word/2006/wordml" xmlns:wps="http://schemas.microsoft.com/office/word/2010/wordprocessingShape" mc:Ignorable="w14 w15 w16se w16cid w16 w16cex wp14">
   <w:abstractNum w:abstractNumId="0" w15:restartNumberingAfterBreak="0">
     <w:nsid w:val="5E650971"/>
     <w:multiLevelType w:val="multilevel"/>
@@ -3259,7 +3616,7 @@
 </file>
 
 <file path=word/styles.xml><?xml version="1.0" encoding="utf-8"?>
-<w:styles xmlns:mc="http://schemas.openxmlformats.org/markup-compatibility/2006" xmlns:r="http://schemas.openxmlformats.org/officeDocument/2006/relationships" xmlns:w="http://schemas.openxmlformats.org/wordprocessingml/2006/main" xmlns:w14="http://schemas.microsoft.com/office/word/2010/wordml" xmlns:w15="http://schemas.microsoft.com/office/word/2012/wordml" xmlns:w16cid="http://schemas.microsoft.com/office/word/2016/wordml/cid" xmlns:w16se="http://schemas.microsoft.com/office/word/2015/wordml/symex" mc:Ignorable="w14 w15 w16se w16cid">
+<w:styles xmlns:mc="http://schemas.openxmlformats.org/markup-compatibility/2006" xmlns:r="http://schemas.openxmlformats.org/officeDocument/2006/relationships" xmlns:w="http://schemas.openxmlformats.org/wordprocessingml/2006/main" xmlns:w14="http://schemas.microsoft.com/office/word/2010/wordml" xmlns:w15="http://schemas.microsoft.com/office/word/2012/wordml" xmlns:w16cex="http://schemas.microsoft.com/office/word/2018/wordml/cex" xmlns:w16cid="http://schemas.microsoft.com/office/word/2016/wordml/cid" xmlns:w16="http://schemas.microsoft.com/office/word/2018/wordml" xmlns:w16se="http://schemas.microsoft.com/office/word/2015/wordml/symex" mc:Ignorable="w14 w15 w16se w16cid w16 w16cex">
   <w:docDefaults>
     <w:rPrDefault>
       <w:rPr>

</xml_diff>

<commit_message>
added hard regex quections
</commit_message>
<xml_diff>
--- a/RegexProject/regex.docx
+++ b/RegexProject/regex.docx
@@ -351,6 +351,42 @@
           <w:numId w:val="0"/>
         </w:numPr>
         <w:shd w:val="clear" w:color="auto" w:fill="FFFFFF"/>
+        <w:spacing w:lineRule="auto" w:line="240" w:before="0" w:after="240"/>
+        <w:ind w:left="0" w:hanging="0"/>
+        <w:textAlignment w:val="baseline"/>
+        <w:outlineLvl w:val="0"/>
+        <w:rPr>
+          <w:rFonts w:ascii="Arial" w:hAnsi="Arial" w:eastAsia="Times New Roman" w:cs="Arial"/>
+          <w:b/>
+          <w:b/>
+          <w:bCs/>
+          <w:color w:val="242729"/>
+          <w:kern w:val="2"/>
+          <w:sz w:val="32"/>
+          <w:szCs w:val="32"/>
+        </w:rPr>
+      </w:pPr>
+      <w:r>
+        <w:rPr>
+          <w:rFonts w:eastAsia="Times New Roman" w:cs="Arial" w:ascii="Arial" w:hAnsi="Arial"/>
+          <w:b/>
+          <w:bCs/>
+          <w:color w:val="242729"/>
+          <w:kern w:val="2"/>
+          <w:sz w:val="32"/>
+          <w:szCs w:val="32"/>
+        </w:rPr>
+        <w:t>Hoyana eken thama name eka denne () nathi eken look (ahead or behind kiyala) for example a(?=b) a issarahata ena b pitipassara ena ewain a ganna(so “a” issarahata ena ewa ganna nisa – lookahead kiyala danawa ).</w:t>
+      </w:r>
+    </w:p>
+    <w:p>
+      <w:pPr>
+        <w:pStyle w:val="Normal"/>
+        <w:numPr>
+          <w:ilvl w:val="0"/>
+          <w:numId w:val="0"/>
+        </w:numPr>
+        <w:shd w:val="clear" w:color="auto" w:fill="FFFFFF"/>
         <w:spacing w:lineRule="auto" w:line="240" w:before="0" w:after="0"/>
         <w:ind w:left="0" w:hanging="0"/>
         <w:textAlignment w:val="baseline"/>
@@ -1168,19 +1204,38 @@
     <w:p>
       <w:pPr>
         <w:pStyle w:val="Normal"/>
-        <w:rPr/>
-      </w:pPr>
-      <w:r>
-        <w:rPr/>
-      </w:r>
-    </w:p>
-    <w:p>
-      <w:pPr>
-        <w:pStyle w:val="Normal"/>
-        <w:rPr/>
-      </w:pPr>
-      <w:r>
-        <w:rPr/>
+        <w:rPr>
+          <w:b/>
+          <w:b/>
+          <w:bCs/>
+          <w:u w:val="single"/>
+        </w:rPr>
+      </w:pPr>
+      <w:r>
+        <w:rPr>
+          <w:b/>
+          <w:bCs/>
+          <w:u w:val="single"/>
+        </w:rPr>
+      </w:r>
+    </w:p>
+    <w:p>
+      <w:pPr>
+        <w:pStyle w:val="Normal"/>
+        <w:rPr>
+          <w:b/>
+          <w:b/>
+          <w:bCs/>
+          <w:u w:val="single"/>
+        </w:rPr>
+      </w:pPr>
+      <w:r>
+        <w:rPr>
+          <w:b/>
+          <w:bCs/>
+          <w:u w:val="single"/>
+        </w:rPr>
+        <w:t>Hamathissema () warahan athule thiyena eka ganne na</w:t>
       </w:r>
     </w:p>
     <w:p>
@@ -1382,36 +1437,20 @@
         </w:rPr>
       </w:pPr>
       <w:r>
-        <w:rPr>
-          <w:b/>
-          <w:bCs/>
-          <w:sz w:val="40"/>
-          <w:szCs w:val="40"/>
-          <w:highlight w:val="yellow"/>
-          <w:u w:val="single"/>
-        </w:rPr>
-        <w:t>ALL IN ONE</w:t>
-      </w:r>
-    </w:p>
-    <w:p>
-      <w:pPr>
-        <w:pStyle w:val="Normal"/>
-        <w:rPr>
-          <w:b/>
-          <w:b/>
-          <w:bCs/>
-          <w:sz w:val="40"/>
-          <w:szCs w:val="40"/>
-          <w:u w:val="single"/>
-        </w:rPr>
-      </w:pPr>
-      <w:r>
         <w:rPr/>
         <w:drawing>
-          <wp:inline distT="0" distB="0" distL="0" distR="0">
-            <wp:extent cx="3952875" cy="3067050"/>
+          <wp:anchor behindDoc="0" distT="0" distB="0" distL="0" distR="0" simplePos="0" locked="0" layoutInCell="1" allowOverlap="1" relativeHeight="13">
+            <wp:simplePos x="0" y="0"/>
+            <wp:positionH relativeFrom="column">
+              <wp:posOffset>-5080</wp:posOffset>
+            </wp:positionH>
+            <wp:positionV relativeFrom="paragraph">
+              <wp:posOffset>-455295</wp:posOffset>
+            </wp:positionV>
+            <wp:extent cx="5372100" cy="2676525"/>
             <wp:effectExtent l="0" t="0" r="0" b="0"/>
-            <wp:docPr id="3" name="Picture 3" descr=""/>
+            <wp:wrapSquare wrapText="largest"/>
+            <wp:docPr id="3" name="Image1" descr=""/>
             <wp:cNvGraphicFramePr>
               <a:graphicFrameLocks xmlns:a="http://schemas.openxmlformats.org/drawingml/2006/main" noChangeAspect="1"/>
             </wp:cNvGraphicFramePr>
@@ -1419,13 +1458,551 @@
               <a:graphicData uri="http://schemas.openxmlformats.org/drawingml/2006/picture">
                 <pic:pic xmlns:pic="http://schemas.openxmlformats.org/drawingml/2006/picture">
                   <pic:nvPicPr>
-                    <pic:cNvPr id="3" name="Picture 3" descr=""/>
+                    <pic:cNvPr id="3" name="Image1" descr=""/>
                     <pic:cNvPicPr>
                       <a:picLocks noChangeAspect="1" noChangeArrowheads="1"/>
                     </pic:cNvPicPr>
                   </pic:nvPicPr>
                   <pic:blipFill>
                     <a:blip r:embed="rId4"/>
+                    <a:stretch>
+                      <a:fillRect/>
+                    </a:stretch>
+                  </pic:blipFill>
+                  <pic:spPr bwMode="auto">
+                    <a:xfrm>
+                      <a:off x="0" y="0"/>
+                      <a:ext cx="5372100" cy="2676525"/>
+                    </a:xfrm>
+                    <a:prstGeom prst="rect">
+                      <a:avLst/>
+                    </a:prstGeom>
+                  </pic:spPr>
+                </pic:pic>
+              </a:graphicData>
+            </a:graphic>
+          </wp:anchor>
+        </w:drawing>
+      </w:r>
+    </w:p>
+    <w:p>
+      <w:pPr>
+        <w:pStyle w:val="Normal"/>
+        <w:rPr>
+          <w:b/>
+          <w:b/>
+          <w:bCs/>
+          <w:sz w:val="40"/>
+          <w:szCs w:val="40"/>
+          <w:u w:val="single"/>
+        </w:rPr>
+      </w:pPr>
+      <w:r>
+        <w:rPr/>
+      </w:r>
+    </w:p>
+    <w:p>
+      <w:pPr>
+        <w:pStyle w:val="Normal"/>
+        <w:rPr>
+          <w:b/>
+          <w:b/>
+          <w:bCs/>
+          <w:sz w:val="40"/>
+          <w:szCs w:val="40"/>
+          <w:u w:val="single"/>
+        </w:rPr>
+      </w:pPr>
+      <w:r>
+        <w:rPr/>
+      </w:r>
+    </w:p>
+    <w:p>
+      <w:pPr>
+        <w:pStyle w:val="Normal"/>
+        <w:rPr>
+          <w:b/>
+          <w:b/>
+          <w:bCs/>
+          <w:sz w:val="40"/>
+          <w:szCs w:val="40"/>
+          <w:u w:val="single"/>
+        </w:rPr>
+      </w:pPr>
+      <w:r>
+        <w:rPr/>
+      </w:r>
+    </w:p>
+    <w:p>
+      <w:pPr>
+        <w:pStyle w:val="Normal"/>
+        <w:rPr>
+          <w:b/>
+          <w:b/>
+          <w:bCs/>
+          <w:sz w:val="40"/>
+          <w:szCs w:val="40"/>
+          <w:u w:val="single"/>
+        </w:rPr>
+      </w:pPr>
+      <w:r>
+        <w:rPr/>
+      </w:r>
+    </w:p>
+    <w:p>
+      <w:pPr>
+        <w:pStyle w:val="Normal"/>
+        <w:rPr>
+          <w:b/>
+          <w:b/>
+          <w:bCs/>
+          <w:sz w:val="40"/>
+          <w:szCs w:val="40"/>
+          <w:u w:val="single"/>
+        </w:rPr>
+      </w:pPr>
+      <w:r>
+        <w:rPr/>
+      </w:r>
+    </w:p>
+    <w:p>
+      <w:pPr>
+        <w:pStyle w:val="Normal"/>
+        <w:rPr>
+          <w:b/>
+          <w:b/>
+          <w:bCs/>
+          <w:sz w:val="40"/>
+          <w:szCs w:val="40"/>
+          <w:u w:val="single"/>
+        </w:rPr>
+      </w:pPr>
+      <w:r>
+        <w:rPr/>
+        <w:drawing>
+          <wp:anchor behindDoc="0" distT="0" distB="0" distL="0" distR="0" simplePos="0" locked="0" layoutInCell="1" allowOverlap="1" relativeHeight="14">
+            <wp:simplePos x="0" y="0"/>
+            <wp:positionH relativeFrom="column">
+              <wp:posOffset>0</wp:posOffset>
+            </wp:positionH>
+            <wp:positionV relativeFrom="paragraph">
+              <wp:posOffset>635</wp:posOffset>
+            </wp:positionV>
+            <wp:extent cx="5581650" cy="3171825"/>
+            <wp:effectExtent l="0" t="0" r="0" b="0"/>
+            <wp:wrapSquare wrapText="largest"/>
+            <wp:docPr id="4" name="Image2" descr=""/>
+            <wp:cNvGraphicFramePr>
+              <a:graphicFrameLocks xmlns:a="http://schemas.openxmlformats.org/drawingml/2006/main" noChangeAspect="1"/>
+            </wp:cNvGraphicFramePr>
+            <a:graphic xmlns:a="http://schemas.openxmlformats.org/drawingml/2006/main">
+              <a:graphicData uri="http://schemas.openxmlformats.org/drawingml/2006/picture">
+                <pic:pic xmlns:pic="http://schemas.openxmlformats.org/drawingml/2006/picture">
+                  <pic:nvPicPr>
+                    <pic:cNvPr id="4" name="Image2" descr=""/>
+                    <pic:cNvPicPr>
+                      <a:picLocks noChangeAspect="1" noChangeArrowheads="1"/>
+                    </pic:cNvPicPr>
+                  </pic:nvPicPr>
+                  <pic:blipFill>
+                    <a:blip r:embed="rId5"/>
+                    <a:stretch>
+                      <a:fillRect/>
+                    </a:stretch>
+                  </pic:blipFill>
+                  <pic:spPr bwMode="auto">
+                    <a:xfrm>
+                      <a:off x="0" y="0"/>
+                      <a:ext cx="5581650" cy="3171825"/>
+                    </a:xfrm>
+                    <a:prstGeom prst="rect">
+                      <a:avLst/>
+                    </a:prstGeom>
+                  </pic:spPr>
+                </pic:pic>
+              </a:graphicData>
+            </a:graphic>
+          </wp:anchor>
+        </w:drawing>
+      </w:r>
+    </w:p>
+    <w:p>
+      <w:pPr>
+        <w:pStyle w:val="Normal"/>
+        <w:rPr>
+          <w:b/>
+          <w:b/>
+          <w:bCs/>
+          <w:sz w:val="40"/>
+          <w:szCs w:val="40"/>
+          <w:u w:val="single"/>
+        </w:rPr>
+      </w:pPr>
+      <w:r>
+        <w:rPr/>
+      </w:r>
+    </w:p>
+    <w:p>
+      <w:pPr>
+        <w:pStyle w:val="Normal"/>
+        <w:rPr>
+          <w:b/>
+          <w:b/>
+          <w:bCs/>
+          <w:sz w:val="40"/>
+          <w:szCs w:val="40"/>
+          <w:u w:val="single"/>
+        </w:rPr>
+      </w:pPr>
+      <w:r>
+        <w:rPr/>
+      </w:r>
+    </w:p>
+    <w:p>
+      <w:pPr>
+        <w:pStyle w:val="Normal"/>
+        <w:rPr>
+          <w:b/>
+          <w:b/>
+          <w:bCs/>
+          <w:sz w:val="40"/>
+          <w:szCs w:val="40"/>
+          <w:u w:val="single"/>
+        </w:rPr>
+      </w:pPr>
+      <w:r>
+        <w:rPr/>
+      </w:r>
+    </w:p>
+    <w:p>
+      <w:pPr>
+        <w:pStyle w:val="Normal"/>
+        <w:rPr>
+          <w:b/>
+          <w:b/>
+          <w:bCs/>
+          <w:sz w:val="40"/>
+          <w:szCs w:val="40"/>
+          <w:u w:val="single"/>
+        </w:rPr>
+      </w:pPr>
+      <w:r>
+        <w:rPr/>
+      </w:r>
+    </w:p>
+    <w:p>
+      <w:pPr>
+        <w:pStyle w:val="Normal"/>
+        <w:rPr>
+          <w:b/>
+          <w:b/>
+          <w:bCs/>
+          <w:sz w:val="40"/>
+          <w:szCs w:val="40"/>
+          <w:u w:val="single"/>
+        </w:rPr>
+      </w:pPr>
+      <w:r>
+        <w:rPr/>
+      </w:r>
+    </w:p>
+    <w:p>
+      <w:pPr>
+        <w:pStyle w:val="Normal"/>
+        <w:rPr>
+          <w:b/>
+          <w:b/>
+          <w:bCs/>
+          <w:sz w:val="40"/>
+          <w:szCs w:val="40"/>
+          <w:u w:val="single"/>
+        </w:rPr>
+      </w:pPr>
+      <w:r>
+        <w:rPr/>
+      </w:r>
+    </w:p>
+    <w:p>
+      <w:pPr>
+        <w:pStyle w:val="Normal"/>
+        <w:rPr>
+          <w:b/>
+          <w:b/>
+          <w:bCs/>
+          <w:sz w:val="40"/>
+          <w:szCs w:val="40"/>
+          <w:u w:val="single"/>
+        </w:rPr>
+      </w:pPr>
+      <w:r>
+        <w:rPr/>
+      </w:r>
+    </w:p>
+    <w:p>
+      <w:pPr>
+        <w:pStyle w:val="Normal"/>
+        <w:rPr>
+          <w:b/>
+          <w:b/>
+          <w:bCs/>
+          <w:sz w:val="40"/>
+          <w:szCs w:val="40"/>
+          <w:u w:val="single"/>
+        </w:rPr>
+      </w:pPr>
+      <w:r>
+        <w:rPr/>
+      </w:r>
+    </w:p>
+    <w:p>
+      <w:pPr>
+        <w:pStyle w:val="Normal"/>
+        <w:rPr>
+          <w:b/>
+          <w:b/>
+          <w:bCs/>
+          <w:sz w:val="40"/>
+          <w:szCs w:val="40"/>
+          <w:u w:val="single"/>
+        </w:rPr>
+      </w:pPr>
+      <w:r>
+        <w:rPr/>
+      </w:r>
+    </w:p>
+    <w:p>
+      <w:pPr>
+        <w:pStyle w:val="Normal"/>
+        <w:rPr>
+          <w:b/>
+          <w:b/>
+          <w:bCs/>
+          <w:sz w:val="40"/>
+          <w:szCs w:val="40"/>
+          <w:u w:val="single"/>
+        </w:rPr>
+      </w:pPr>
+      <w:r>
+        <w:rPr/>
+      </w:r>
+    </w:p>
+    <w:p>
+      <w:pPr>
+        <w:pStyle w:val="Normal"/>
+        <w:rPr>
+          <w:b/>
+          <w:b/>
+          <w:bCs/>
+          <w:sz w:val="40"/>
+          <w:szCs w:val="40"/>
+          <w:u w:val="single"/>
+        </w:rPr>
+      </w:pPr>
+      <w:r>
+        <w:rPr/>
+      </w:r>
+    </w:p>
+    <w:p>
+      <w:pPr>
+        <w:pStyle w:val="Normal"/>
+        <w:rPr>
+          <w:b/>
+          <w:b/>
+          <w:bCs/>
+          <w:sz w:val="40"/>
+          <w:szCs w:val="40"/>
+          <w:u w:val="single"/>
+        </w:rPr>
+      </w:pPr>
+      <w:r>
+        <w:rPr/>
+      </w:r>
+    </w:p>
+    <w:p>
+      <w:pPr>
+        <w:pStyle w:val="Normal"/>
+        <w:rPr>
+          <w:b/>
+          <w:b/>
+          <w:bCs/>
+          <w:sz w:val="40"/>
+          <w:szCs w:val="40"/>
+          <w:u w:val="single"/>
+        </w:rPr>
+      </w:pPr>
+      <w:r>
+        <w:rPr/>
+      </w:r>
+    </w:p>
+    <w:p>
+      <w:pPr>
+        <w:pStyle w:val="Normal"/>
+        <w:rPr>
+          <w:b/>
+          <w:b/>
+          <w:bCs/>
+          <w:sz w:val="40"/>
+          <w:szCs w:val="40"/>
+          <w:u w:val="single"/>
+        </w:rPr>
+      </w:pPr>
+      <w:r>
+        <w:rPr/>
+      </w:r>
+    </w:p>
+    <w:p>
+      <w:pPr>
+        <w:pStyle w:val="Normal"/>
+        <w:rPr>
+          <w:b/>
+          <w:b/>
+          <w:bCs/>
+          <w:sz w:val="40"/>
+          <w:szCs w:val="40"/>
+          <w:u w:val="single"/>
+        </w:rPr>
+      </w:pPr>
+      <w:r>
+        <w:rPr/>
+      </w:r>
+    </w:p>
+    <w:p>
+      <w:pPr>
+        <w:pStyle w:val="Normal"/>
+        <w:rPr>
+          <w:b/>
+          <w:b/>
+          <w:bCs/>
+          <w:sz w:val="40"/>
+          <w:szCs w:val="40"/>
+          <w:u w:val="single"/>
+        </w:rPr>
+      </w:pPr>
+      <w:r>
+        <w:rPr/>
+      </w:r>
+    </w:p>
+    <w:p>
+      <w:pPr>
+        <w:pStyle w:val="Normal"/>
+        <w:rPr>
+          <w:b/>
+          <w:b/>
+          <w:bCs/>
+          <w:sz w:val="40"/>
+          <w:szCs w:val="40"/>
+          <w:u w:val="single"/>
+        </w:rPr>
+      </w:pPr>
+      <w:r>
+        <w:rPr/>
+      </w:r>
+    </w:p>
+    <w:p>
+      <w:pPr>
+        <w:pStyle w:val="Normal"/>
+        <w:rPr>
+          <w:b/>
+          <w:b/>
+          <w:bCs/>
+          <w:sz w:val="40"/>
+          <w:szCs w:val="40"/>
+          <w:u w:val="single"/>
+        </w:rPr>
+      </w:pPr>
+      <w:r>
+        <w:rPr/>
+      </w:r>
+    </w:p>
+    <w:p>
+      <w:pPr>
+        <w:pStyle w:val="Normal"/>
+        <w:rPr>
+          <w:b/>
+          <w:b/>
+          <w:bCs/>
+          <w:sz w:val="40"/>
+          <w:szCs w:val="40"/>
+          <w:u w:val="single"/>
+        </w:rPr>
+      </w:pPr>
+      <w:r>
+        <w:rPr/>
+      </w:r>
+    </w:p>
+    <w:p>
+      <w:pPr>
+        <w:pStyle w:val="Normal"/>
+        <w:rPr>
+          <w:b/>
+          <w:b/>
+          <w:bCs/>
+          <w:sz w:val="40"/>
+          <w:szCs w:val="40"/>
+          <w:u w:val="single"/>
+        </w:rPr>
+      </w:pPr>
+      <w:r>
+        <w:rPr/>
+      </w:r>
+    </w:p>
+    <w:p>
+      <w:pPr>
+        <w:pStyle w:val="Normal"/>
+        <w:rPr>
+          <w:b/>
+          <w:b/>
+          <w:bCs/>
+          <w:sz w:val="40"/>
+          <w:szCs w:val="40"/>
+          <w:u w:val="single"/>
+        </w:rPr>
+      </w:pPr>
+      <w:r>
+        <w:rPr>
+          <w:b/>
+          <w:bCs/>
+          <w:sz w:val="40"/>
+          <w:szCs w:val="40"/>
+          <w:highlight w:val="yellow"/>
+          <w:u w:val="single"/>
+        </w:rPr>
+        <w:t>ALL IN ONE</w:t>
+      </w:r>
+    </w:p>
+    <w:p>
+      <w:pPr>
+        <w:pStyle w:val="Normal"/>
+        <w:rPr>
+          <w:b/>
+          <w:b/>
+          <w:bCs/>
+          <w:sz w:val="40"/>
+          <w:szCs w:val="40"/>
+          <w:u w:val="single"/>
+        </w:rPr>
+      </w:pPr>
+      <w:r>
+        <w:rPr/>
+        <w:drawing>
+          <wp:inline distT="0" distB="0" distL="0" distR="0">
+            <wp:extent cx="3952875" cy="3067050"/>
+            <wp:effectExtent l="0" t="0" r="0" b="0"/>
+            <wp:docPr id="5" name="Picture 3" descr=""/>
+            <wp:cNvGraphicFramePr>
+              <a:graphicFrameLocks xmlns:a="http://schemas.openxmlformats.org/drawingml/2006/main" noChangeAspect="1"/>
+            </wp:cNvGraphicFramePr>
+            <a:graphic xmlns:a="http://schemas.openxmlformats.org/drawingml/2006/main">
+              <a:graphicData uri="http://schemas.openxmlformats.org/drawingml/2006/picture">
+                <pic:pic xmlns:pic="http://schemas.openxmlformats.org/drawingml/2006/picture">
+                  <pic:nvPicPr>
+                    <pic:cNvPr id="5" name="Picture 3" descr=""/>
+                    <pic:cNvPicPr>
+                      <a:picLocks noChangeAspect="1" noChangeArrowheads="1"/>
+                    </pic:cNvPicPr>
+                  </pic:nvPicPr>
+                  <pic:blipFill>
+                    <a:blip r:embed="rId6"/>
                     <a:stretch>
                       <a:fillRect/>
                     </a:stretch>
@@ -1464,7 +2041,7 @@
           <wp:inline distT="0" distB="0" distL="0" distR="0">
             <wp:extent cx="5286375" cy="3200400"/>
             <wp:effectExtent l="0" t="0" r="0" b="0"/>
-            <wp:docPr id="4" name="Picture 4" descr=""/>
+            <wp:docPr id="6" name="Picture 4" descr=""/>
             <wp:cNvGraphicFramePr>
               <a:graphicFrameLocks xmlns:a="http://schemas.openxmlformats.org/drawingml/2006/main" noChangeAspect="1"/>
             </wp:cNvGraphicFramePr>
@@ -1472,13 +2049,13 @@
               <a:graphicData uri="http://schemas.openxmlformats.org/drawingml/2006/picture">
                 <pic:pic xmlns:pic="http://schemas.openxmlformats.org/drawingml/2006/picture">
                   <pic:nvPicPr>
-                    <pic:cNvPr id="4" name="Picture 4" descr=""/>
+                    <pic:cNvPr id="6" name="Picture 4" descr=""/>
                     <pic:cNvPicPr>
                       <a:picLocks noChangeAspect="1" noChangeArrowheads="1"/>
                     </pic:cNvPicPr>
                   </pic:nvPicPr>
                   <pic:blipFill>
-                    <a:blip r:embed="rId5"/>
+                    <a:blip r:embed="rId7"/>
                     <a:stretch>
                       <a:fillRect/>
                     </a:stretch>
@@ -1517,7 +2094,7 @@
           <wp:inline distT="0" distB="0" distL="0" distR="0">
             <wp:extent cx="4010025" cy="3219450"/>
             <wp:effectExtent l="0" t="0" r="0" b="0"/>
-            <wp:docPr id="5" name="Picture 5" descr=""/>
+            <wp:docPr id="7" name="Picture 5" descr=""/>
             <wp:cNvGraphicFramePr>
               <a:graphicFrameLocks xmlns:a="http://schemas.openxmlformats.org/drawingml/2006/main" noChangeAspect="1"/>
             </wp:cNvGraphicFramePr>
@@ -1525,13 +2102,13 @@
               <a:graphicData uri="http://schemas.openxmlformats.org/drawingml/2006/picture">
                 <pic:pic xmlns:pic="http://schemas.openxmlformats.org/drawingml/2006/picture">
                   <pic:nvPicPr>
-                    <pic:cNvPr id="5" name="Picture 5" descr=""/>
+                    <pic:cNvPr id="7" name="Picture 5" descr=""/>
                     <pic:cNvPicPr>
                       <a:picLocks noChangeAspect="1" noChangeArrowheads="1"/>
                     </pic:cNvPicPr>
                   </pic:nvPicPr>
                   <pic:blipFill>
-                    <a:blip r:embed="rId6"/>
+                    <a:blip r:embed="rId8"/>
                     <a:stretch>
                       <a:fillRect/>
                     </a:stretch>
@@ -1570,7 +2147,7 @@
           <wp:inline distT="0" distB="0" distL="0" distR="0">
             <wp:extent cx="3952875" cy="3124200"/>
             <wp:effectExtent l="0" t="0" r="0" b="0"/>
-            <wp:docPr id="6" name="Picture 6" descr=""/>
+            <wp:docPr id="8" name="Picture 6" descr=""/>
             <wp:cNvGraphicFramePr>
               <a:graphicFrameLocks xmlns:a="http://schemas.openxmlformats.org/drawingml/2006/main" noChangeAspect="1"/>
             </wp:cNvGraphicFramePr>
@@ -1578,13 +2155,13 @@
               <a:graphicData uri="http://schemas.openxmlformats.org/drawingml/2006/picture">
                 <pic:pic xmlns:pic="http://schemas.openxmlformats.org/drawingml/2006/picture">
                   <pic:nvPicPr>
-                    <pic:cNvPr id="6" name="Picture 6" descr=""/>
+                    <pic:cNvPr id="8" name="Picture 6" descr=""/>
                     <pic:cNvPicPr>
                       <a:picLocks noChangeAspect="1" noChangeArrowheads="1"/>
                     </pic:cNvPicPr>
                   </pic:nvPicPr>
                   <pic:blipFill>
-                    <a:blip r:embed="rId7"/>
+                    <a:blip r:embed="rId9"/>
                     <a:stretch>
                       <a:fillRect/>
                     </a:stretch>
@@ -1623,7 +2200,7 @@
           <wp:inline distT="0" distB="0" distL="0" distR="0">
             <wp:extent cx="4410075" cy="3409950"/>
             <wp:effectExtent l="0" t="0" r="0" b="0"/>
-            <wp:docPr id="7" name="Picture 7" descr=""/>
+            <wp:docPr id="9" name="Picture 7" descr=""/>
             <wp:cNvGraphicFramePr>
               <a:graphicFrameLocks xmlns:a="http://schemas.openxmlformats.org/drawingml/2006/main" noChangeAspect="1"/>
             </wp:cNvGraphicFramePr>
@@ -1631,13 +2208,13 @@
               <a:graphicData uri="http://schemas.openxmlformats.org/drawingml/2006/picture">
                 <pic:pic xmlns:pic="http://schemas.openxmlformats.org/drawingml/2006/picture">
                   <pic:nvPicPr>
-                    <pic:cNvPr id="7" name="Picture 7" descr=""/>
+                    <pic:cNvPr id="9" name="Picture 7" descr=""/>
                     <pic:cNvPicPr>
                       <a:picLocks noChangeAspect="1" noChangeArrowheads="1"/>
                     </pic:cNvPicPr>
                   </pic:nvPicPr>
                   <pic:blipFill>
-                    <a:blip r:embed="rId8"/>
+                    <a:blip r:embed="rId10"/>
                     <a:stretch>
                       <a:fillRect/>
                     </a:stretch>
@@ -2106,7 +2683,7 @@
           <wp:inline distT="0" distB="0" distL="0" distR="0">
             <wp:extent cx="3238500" cy="1768475"/>
             <wp:effectExtent l="0" t="0" r="0" b="0"/>
-            <wp:docPr id="8" name="Picture 8" descr=""/>
+            <wp:docPr id="10" name="Picture 8" descr=""/>
             <wp:cNvGraphicFramePr>
               <a:graphicFrameLocks xmlns:a="http://schemas.openxmlformats.org/drawingml/2006/main" noChangeAspect="1"/>
             </wp:cNvGraphicFramePr>
@@ -2114,13 +2691,13 @@
               <a:graphicData uri="http://schemas.openxmlformats.org/drawingml/2006/picture">
                 <pic:pic xmlns:pic="http://schemas.openxmlformats.org/drawingml/2006/picture">
                   <pic:nvPicPr>
-                    <pic:cNvPr id="8" name="Picture 8" descr=""/>
+                    <pic:cNvPr id="10" name="Picture 8" descr=""/>
                     <pic:cNvPicPr>
                       <a:picLocks noChangeAspect="1" noChangeArrowheads="1"/>
                     </pic:cNvPicPr>
                   </pic:nvPicPr>
                   <pic:blipFill>
-                    <a:blip r:embed="rId9"/>
+                    <a:blip r:embed="rId11"/>
                     <a:stretch>
                       <a:fillRect/>
                     </a:stretch>
@@ -2182,7 +2759,7 @@
           <wp:inline distT="0" distB="0" distL="0" distR="0">
             <wp:extent cx="4381500" cy="2114550"/>
             <wp:effectExtent l="0" t="0" r="0" b="0"/>
-            <wp:docPr id="9" name="Picture 9" descr=""/>
+            <wp:docPr id="11" name="Picture 9" descr=""/>
             <wp:cNvGraphicFramePr>
               <a:graphicFrameLocks xmlns:a="http://schemas.openxmlformats.org/drawingml/2006/main" noChangeAspect="1"/>
             </wp:cNvGraphicFramePr>
@@ -2190,13 +2767,13 @@
               <a:graphicData uri="http://schemas.openxmlformats.org/drawingml/2006/picture">
                 <pic:pic xmlns:pic="http://schemas.openxmlformats.org/drawingml/2006/picture">
                   <pic:nvPicPr>
-                    <pic:cNvPr id="9" name="Picture 9" descr=""/>
+                    <pic:cNvPr id="11" name="Picture 9" descr=""/>
                     <pic:cNvPicPr>
                       <a:picLocks noChangeAspect="1" noChangeArrowheads="1"/>
                     </pic:cNvPicPr>
                   </pic:nvPicPr>
                   <pic:blipFill>
-                    <a:blip r:embed="rId10"/>
+                    <a:blip r:embed="rId12"/>
                     <a:stretch>
                       <a:fillRect/>
                     </a:stretch>
@@ -2281,7 +2858,7 @@
           <w:szCs w:val="40"/>
           <w:u w:val="single"/>
         </w:rPr>
-        <w:t>Use negative look ahead as a nand gate</w:t>
+        <w:t>Use negative look ahead as a and gate</w:t>
       </w:r>
     </w:p>
     <w:p>
@@ -2351,7 +2928,7 @@
           <wp:inline distT="0" distB="0" distL="0" distR="0">
             <wp:extent cx="3048000" cy="2371725"/>
             <wp:effectExtent l="0" t="0" r="0" b="0"/>
-            <wp:docPr id="10" name="Picture 10" descr=""/>
+            <wp:docPr id="12" name="Picture 10" descr=""/>
             <wp:cNvGraphicFramePr>
               <a:graphicFrameLocks xmlns:a="http://schemas.openxmlformats.org/drawingml/2006/main" noChangeAspect="1"/>
             </wp:cNvGraphicFramePr>
@@ -2359,13 +2936,13 @@
               <a:graphicData uri="http://schemas.openxmlformats.org/drawingml/2006/picture">
                 <pic:pic xmlns:pic="http://schemas.openxmlformats.org/drawingml/2006/picture">
                   <pic:nvPicPr>
-                    <pic:cNvPr id="10" name="Picture 10" descr=""/>
+                    <pic:cNvPr id="12" name="Picture 10" descr=""/>
                     <pic:cNvPicPr>
                       <a:picLocks noChangeAspect="1" noChangeArrowheads="1"/>
                     </pic:cNvPicPr>
                   </pic:nvPicPr>
                   <pic:blipFill>
-                    <a:blip r:embed="rId11"/>
+                    <a:blip r:embed="rId13"/>
                     <a:stretch>
                       <a:fillRect/>
                     </a:stretch>
@@ -2395,731 +2972,32 @@
         </w:rPr>
       </w:pPr>
       <w:r>
-        <w:rPr>
-          <w:sz w:val="40"/>
-          <w:szCs w:val="40"/>
-        </w:rPr>
-      </w:r>
-    </w:p>
-    <w:p>
-      <w:pPr>
-        <w:pStyle w:val="Normal"/>
-        <w:rPr>
-          <w:sz w:val="40"/>
-          <w:szCs w:val="40"/>
-        </w:rPr>
-      </w:pPr>
-      <w:r>
-        <w:rPr>
-          <w:sz w:val="40"/>
-          <w:szCs w:val="40"/>
-        </w:rPr>
-      </w:r>
-    </w:p>
-    <w:p>
-      <w:pPr>
-        <w:pStyle w:val="NormalWeb"/>
-        <w:shd w:val="clear" w:color="auto" w:fill="2D2D2D"/>
-        <w:spacing w:beforeAutospacing="0" w:before="0" w:afterAutospacing="0" w:after="240"/>
-        <w:textAlignment w:val="baseline"/>
-        <w:rPr>
-          <w:b/>
-          <w:b/>
-          <w:bCs/>
-          <w:color w:val="000000" w:themeColor="text1"/>
-          <w:sz w:val="40"/>
-          <w:szCs w:val="40"/>
-          <w:highlight w:val="yellow"/>
-        </w:rPr>
-      </w:pPr>
-      <w:r>
-        <w:rPr>
-          <w:rFonts w:cs="Arial" w:ascii="Arial" w:hAnsi="Arial"/>
-          <w:color w:val="E7E8EB"/>
-          <w:sz w:val="23"/>
-          <w:szCs w:val="23"/>
-        </w:rPr>
-        <w:t xml:space="preserve">You need to use lookahead as some of the other responders have said, but the lookahead has to account for other characters between its target word and the current match position. </w:t>
-      </w:r>
-      <w:r>
-        <w:rPr>
-          <w:b/>
-          <w:bCs/>
-          <w:color w:val="000000" w:themeColor="text1"/>
-          <w:sz w:val="40"/>
-          <w:szCs w:val="40"/>
-          <w:highlight w:val="yellow"/>
-        </w:rPr>
-        <w:t>For example:</w:t>
-      </w:r>
-    </w:p>
-    <w:p>
-      <w:pPr>
-        <w:pStyle w:val="HTMLPreformatted"/>
-        <w:textAlignment w:val="baseline"/>
-        <w:rPr>
-          <w:rFonts w:ascii="Times New Roman" w:hAnsi="Times New Roman" w:cs="Times New Roman"/>
-          <w:b/>
-          <w:b/>
-          <w:bCs/>
-          <w:color w:val="000000" w:themeColor="text1"/>
-          <w:sz w:val="40"/>
-          <w:szCs w:val="40"/>
-        </w:rPr>
-      </w:pPr>
-      <w:r>
-        <w:rPr>
-          <w:rStyle w:val="Pun"/>
-          <w:rFonts w:cs="Times New Roman" w:ascii="Times New Roman" w:hAnsi="Times New Roman"/>
-          <w:b/>
-          <w:bCs/>
-          <w:color w:val="000000" w:themeColor="text1"/>
-          <w:sz w:val="40"/>
-          <w:szCs w:val="40"/>
-          <w:highlight w:val="yellow"/>
-        </w:rPr>
-        <w:t>(?=.*</w:t>
-      </w:r>
-      <w:r>
-        <w:rPr>
-          <w:rStyle w:val="Pln"/>
-          <w:rFonts w:cs="Times New Roman" w:ascii="Times New Roman" w:hAnsi="Times New Roman"/>
-          <w:b/>
-          <w:bCs/>
-          <w:color w:val="000000" w:themeColor="text1"/>
-          <w:sz w:val="40"/>
-          <w:szCs w:val="40"/>
-          <w:highlight w:val="yellow"/>
-        </w:rPr>
-        <w:t>word1</w:t>
-      </w:r>
-      <w:r>
-        <w:rPr>
-          <w:rStyle w:val="Pun"/>
-          <w:rFonts w:cs="Times New Roman" w:ascii="Times New Roman" w:hAnsi="Times New Roman"/>
-          <w:b/>
-          <w:bCs/>
-          <w:color w:val="000000" w:themeColor="text1"/>
-          <w:sz w:val="40"/>
-          <w:szCs w:val="40"/>
-          <w:highlight w:val="yellow"/>
-        </w:rPr>
-        <w:t>)(?=.*</w:t>
-      </w:r>
-      <w:r>
-        <w:rPr>
-          <w:rStyle w:val="Pln"/>
-          <w:rFonts w:cs="Times New Roman" w:ascii="Times New Roman" w:hAnsi="Times New Roman"/>
-          <w:b/>
-          <w:bCs/>
-          <w:color w:val="000000" w:themeColor="text1"/>
-          <w:sz w:val="40"/>
-          <w:szCs w:val="40"/>
-          <w:highlight w:val="yellow"/>
-        </w:rPr>
-        <w:t>word2</w:t>
-      </w:r>
-      <w:r>
-        <w:rPr>
-          <w:rStyle w:val="Pun"/>
-          <w:rFonts w:cs="Times New Roman" w:ascii="Times New Roman" w:hAnsi="Times New Roman"/>
-          <w:b/>
-          <w:bCs/>
-          <w:color w:val="000000" w:themeColor="text1"/>
-          <w:sz w:val="40"/>
-          <w:szCs w:val="40"/>
-          <w:highlight w:val="yellow"/>
-        </w:rPr>
-        <w:t>)(?=.*</w:t>
-      </w:r>
-      <w:r>
-        <w:rPr>
-          <w:rStyle w:val="Pln"/>
-          <w:rFonts w:cs="Times New Roman" w:ascii="Times New Roman" w:hAnsi="Times New Roman"/>
-          <w:b/>
-          <w:bCs/>
-          <w:color w:val="000000" w:themeColor="text1"/>
-          <w:sz w:val="40"/>
-          <w:szCs w:val="40"/>
-          <w:highlight w:val="yellow"/>
-        </w:rPr>
-        <w:t>word3</w:t>
-      </w:r>
-      <w:r>
-        <w:rPr>
-          <w:rStyle w:val="Pun"/>
-          <w:rFonts w:cs="Times New Roman" w:ascii="Times New Roman" w:hAnsi="Times New Roman"/>
-          <w:b/>
-          <w:bCs/>
-          <w:color w:val="000000" w:themeColor="text1"/>
-          <w:sz w:val="40"/>
-          <w:szCs w:val="40"/>
-          <w:highlight w:val="yellow"/>
-        </w:rPr>
-        <w:t>)</w:t>
-      </w:r>
-    </w:p>
-    <w:p>
-      <w:pPr>
-        <w:pStyle w:val="NormalWeb"/>
-        <w:shd w:val="clear" w:color="auto" w:fill="2D2D2D"/>
-        <w:spacing w:beforeAutospacing="0" w:before="0" w:afterAutospacing="0" w:after="0"/>
-        <w:textAlignment w:val="baseline"/>
-        <w:rPr>
-          <w:rFonts w:ascii="Arial" w:hAnsi="Arial" w:cs="Arial"/>
-          <w:color w:val="E7E8EB"/>
-          <w:sz w:val="23"/>
-          <w:szCs w:val="23"/>
-        </w:rPr>
-      </w:pPr>
-      <w:r>
-        <w:rPr>
-          <w:rFonts w:cs="Arial" w:ascii="Arial" w:hAnsi="Arial"/>
-          <w:color w:val="E7E8EB"/>
-          <w:sz w:val="23"/>
-          <w:szCs w:val="23"/>
-        </w:rPr>
-        <w:t>The </w:t>
-      </w:r>
-      <w:r>
-        <w:rPr>
-          <w:rStyle w:val="HTMLCode"/>
-          <w:rFonts w:ascii="Consolas" w:hAnsi="Consolas"/>
-          <w:color w:val="E7E8EB"/>
-        </w:rPr>
-        <w:t>.*</w:t>
-      </w:r>
-      <w:r>
-        <w:rPr>
-          <w:rFonts w:cs="Arial" w:ascii="Arial" w:hAnsi="Arial"/>
-          <w:color w:val="E7E8EB"/>
-          <w:sz w:val="23"/>
-          <w:szCs w:val="23"/>
-        </w:rPr>
-        <w:t> in the first lookahead lets it match however many characters it needs to before it gets to "word1". Then the match position is reset and the second lookahead seeks out "word2". Reset again, and the final part matches "word3"; since it's the last word you're checking for, it isn't necessary that it be in a lookahead, but it doesn't hurt.</w:t>
-      </w:r>
-    </w:p>
-    <w:p>
-      <w:pPr>
-        <w:pStyle w:val="NormalWeb"/>
-        <w:shd w:val="clear" w:color="auto" w:fill="2D2D2D"/>
-        <w:spacing w:beforeAutospacing="0" w:before="0" w:afterAutospacing="0" w:after="0"/>
-        <w:textAlignment w:val="baseline"/>
-        <w:rPr>
-          <w:rFonts w:ascii="Arial" w:hAnsi="Arial" w:cs="Arial"/>
-          <w:color w:val="E7E8EB"/>
-          <w:sz w:val="23"/>
-          <w:szCs w:val="23"/>
-        </w:rPr>
-      </w:pPr>
-      <w:r>
-        <w:rPr>
-          <w:rFonts w:cs="Arial" w:ascii="Arial" w:hAnsi="Arial"/>
-          <w:color w:val="E7E8EB"/>
-          <w:sz w:val="23"/>
-          <w:szCs w:val="23"/>
-        </w:rPr>
-        <w:t>In order to match a whole paragraph, you need to anchor the regex at both ends and add a final </w:t>
-      </w:r>
-      <w:r>
-        <w:rPr>
-          <w:rStyle w:val="HTMLCode"/>
-          <w:rFonts w:ascii="Consolas" w:hAnsi="Consolas"/>
-          <w:color w:val="E7E8EB"/>
-        </w:rPr>
-        <w:t>.*</w:t>
-      </w:r>
-      <w:r>
-        <w:rPr>
-          <w:rFonts w:cs="Arial" w:ascii="Arial" w:hAnsi="Arial"/>
-          <w:color w:val="E7E8EB"/>
-          <w:sz w:val="23"/>
-          <w:szCs w:val="23"/>
-        </w:rPr>
-        <w:t> to consume the remaining characters. Using Perl-style notation, that would be:</w:t>
-      </w:r>
-    </w:p>
-    <w:p>
-      <w:pPr>
-        <w:pStyle w:val="Normal"/>
-        <w:rPr>
-          <w:sz w:val="40"/>
-          <w:szCs w:val="40"/>
-        </w:rPr>
-      </w:pPr>
-      <w:r>
-        <w:rPr>
-          <w:sz w:val="40"/>
-          <w:szCs w:val="40"/>
-        </w:rPr>
-      </w:r>
-    </w:p>
-    <w:p>
-      <w:pPr>
-        <w:pStyle w:val="Normal"/>
-        <w:rPr>
-          <w:sz w:val="40"/>
-          <w:szCs w:val="40"/>
-        </w:rPr>
-      </w:pPr>
-      <w:r>
-        <w:rPr>
-          <w:sz w:val="40"/>
-          <w:szCs w:val="40"/>
-        </w:rPr>
-      </w:r>
-    </w:p>
-    <w:p>
-      <w:pPr>
-        <w:pStyle w:val="Normal"/>
-        <w:rPr>
-          <w:sz w:val="40"/>
-          <w:szCs w:val="40"/>
-        </w:rPr>
-      </w:pPr>
-      <w:r>
-        <w:rPr>
-          <w:sz w:val="40"/>
-          <w:szCs w:val="40"/>
-        </w:rPr>
-        <w:t>First we take simple one</w:t>
-      </w:r>
-    </w:p>
-    <w:p>
-      <w:pPr>
-        <w:pStyle w:val="Normal"/>
-        <w:rPr>
-          <w:sz w:val="40"/>
-          <w:szCs w:val="40"/>
-        </w:rPr>
-      </w:pPr>
-      <w:r>
-        <w:rPr>
-          <w:sz w:val="40"/>
-          <w:szCs w:val="40"/>
-        </w:rPr>
-        <w:t>(?=a)(ab)</w:t>
-      </w:r>
-      <w:r>
-        <w:rPr>
-          <w:rFonts w:eastAsia="Wingdings" w:cs="Wingdings" w:ascii="Wingdings" w:hAnsi="Wingdings"/>
-          <w:sz w:val="40"/>
-          <w:szCs w:val="40"/>
-        </w:rPr>
-        <w:t></w:t>
-      </w:r>
-      <w:r>
-        <w:rPr>
-          <w:sz w:val="40"/>
-          <w:szCs w:val="40"/>
-        </w:rPr>
-        <w:t xml:space="preserve"> kiyann 1expression eka issarahata thiyenawanam witharak deweni ekata yana kiyala </w:t>
-      </w:r>
-    </w:p>
-    <w:p>
-      <w:pPr>
-        <w:pStyle w:val="Normal"/>
-        <w:rPr>
-          <w:sz w:val="40"/>
-          <w:szCs w:val="40"/>
-        </w:rPr>
-      </w:pPr>
-      <w:r>
-        <w:rPr>
-          <w:sz w:val="40"/>
-          <w:szCs w:val="40"/>
-        </w:rPr>
-        <w:t xml:space="preserve">Eka  include nokara but meka special ?&lt;= neme api use </w:t>
-      </w:r>
-    </w:p>
-    <w:p>
-      <w:pPr>
-        <w:pStyle w:val="Normal"/>
-        <w:rPr>
-          <w:sz w:val="40"/>
-          <w:szCs w:val="40"/>
-        </w:rPr>
-      </w:pPr>
-      <w:r>
-        <w:rPr>
-          <w:sz w:val="40"/>
-          <w:szCs w:val="40"/>
-        </w:rPr>
-        <w:t>Kale ?= so apita repeated ly danna wenawa ab check karannanam issaraha nathuwa one thanakanam</w:t>
-      </w:r>
-    </w:p>
-    <w:p>
-      <w:pPr>
-        <w:pStyle w:val="Normal"/>
-        <w:rPr>
-          <w:sz w:val="40"/>
-          <w:szCs w:val="40"/>
-        </w:rPr>
-      </w:pPr>
-      <w:r>
-        <w:rPr>
-          <w:sz w:val="40"/>
-          <w:szCs w:val="40"/>
-        </w:rPr>
-      </w:r>
-    </w:p>
-    <w:p>
-      <w:pPr>
-        <w:pStyle w:val="Normal"/>
-        <w:rPr>
-          <w:sz w:val="40"/>
-          <w:szCs w:val="40"/>
-        </w:rPr>
-      </w:pPr>
-      <w:r>
-        <w:rPr>
-          <w:sz w:val="40"/>
-          <w:szCs w:val="40"/>
-        </w:rPr>
-        <w:t>?=.*a  danna wenawa</w:t>
-      </w:r>
-    </w:p>
-    <w:p>
-      <w:pPr>
-        <w:pStyle w:val="Normal"/>
-        <w:rPr>
-          <w:sz w:val="40"/>
-          <w:szCs w:val="40"/>
-        </w:rPr>
-      </w:pPr>
-      <w:r>
-        <w:rPr>
-          <w:sz w:val="40"/>
-          <w:szCs w:val="40"/>
-        </w:rPr>
-      </w:r>
-    </w:p>
-    <w:p>
-      <w:pPr>
-        <w:pStyle w:val="Normal"/>
-        <w:rPr>
-          <w:sz w:val="40"/>
-          <w:szCs w:val="40"/>
-        </w:rPr>
-      </w:pPr>
-      <w:r>
-        <w:rPr>
-          <w:sz w:val="40"/>
-          <w:szCs w:val="40"/>
-        </w:rPr>
-      </w:r>
-    </w:p>
-    <w:p>
-      <w:pPr>
-        <w:pStyle w:val="Normal"/>
-        <w:rPr>
-          <w:sz w:val="40"/>
-          <w:szCs w:val="40"/>
-        </w:rPr>
-      </w:pPr>
-      <w:r>
-        <w:rPr>
-          <w:sz w:val="40"/>
-          <w:szCs w:val="40"/>
-        </w:rPr>
-      </w:r>
-    </w:p>
-    <w:p>
-      <w:pPr>
-        <w:pStyle w:val="Normal"/>
-        <w:rPr>
-          <w:sz w:val="40"/>
-          <w:szCs w:val="40"/>
-        </w:rPr>
-      </w:pPr>
-      <w:r>
-        <w:rPr>
-          <w:sz w:val="40"/>
-          <w:szCs w:val="40"/>
-        </w:rPr>
-        <w:t>Full search and gate</w:t>
-      </w:r>
-    </w:p>
-    <w:p>
-      <w:pPr>
-        <w:pStyle w:val="Normal"/>
-        <w:rPr>
-          <w:sz w:val="40"/>
-          <w:szCs w:val="40"/>
-        </w:rPr>
-      </w:pPr>
-      <w:r>
-        <w:rPr>
-          <w:sz w:val="40"/>
-          <w:szCs w:val="40"/>
-        </w:rPr>
-        <w:t>Like I must find text with a and b and c</w:t>
-      </w:r>
-    </w:p>
-    <w:p>
-      <w:pPr>
-        <w:pStyle w:val="Normal"/>
-        <w:rPr>
-          <w:sz w:val="40"/>
-          <w:szCs w:val="40"/>
-        </w:rPr>
-      </w:pPr>
-      <w:r>
-        <w:rPr>
-          <w:sz w:val="40"/>
-          <w:szCs w:val="40"/>
-        </w:rPr>
-        <w:t>With all permutations</w:t>
-      </w:r>
-    </w:p>
-    <w:p>
-      <w:pPr>
-        <w:pStyle w:val="Normal"/>
-        <w:rPr>
-          <w:sz w:val="40"/>
-          <w:szCs w:val="40"/>
-        </w:rPr>
-      </w:pPr>
-      <w:r>
-        <w:rPr>
-          <w:sz w:val="40"/>
-          <w:szCs w:val="40"/>
-        </w:rPr>
-        <w:t>Abc</w:t>
-      </w:r>
-    </w:p>
-    <w:p>
-      <w:pPr>
-        <w:pStyle w:val="Normal"/>
-        <w:rPr>
-          <w:sz w:val="40"/>
-          <w:szCs w:val="40"/>
-        </w:rPr>
-      </w:pPr>
-      <w:r>
-        <w:rPr>
-          <w:sz w:val="40"/>
-          <w:szCs w:val="40"/>
-        </w:rPr>
-        <w:t>Bac</w:t>
-      </w:r>
-    </w:p>
-    <w:p>
-      <w:pPr>
-        <w:pStyle w:val="Normal"/>
-        <w:rPr>
-          <w:sz w:val="40"/>
-          <w:szCs w:val="40"/>
-        </w:rPr>
-      </w:pPr>
-      <w:r>
-        <w:rPr>
-          <w:sz w:val="40"/>
-          <w:szCs w:val="40"/>
-        </w:rPr>
-        <w:t>Cab</w:t>
-      </w:r>
-    </w:p>
-    <w:p>
-      <w:pPr>
-        <w:pStyle w:val="Normal"/>
-        <w:rPr>
-          <w:sz w:val="40"/>
-          <w:szCs w:val="40"/>
-        </w:rPr>
-      </w:pPr>
-      <w:r>
-        <w:rPr>
-          <w:sz w:val="40"/>
-          <w:szCs w:val="40"/>
-        </w:rPr>
-      </w:r>
-    </w:p>
-    <w:p>
-      <w:pPr>
-        <w:pStyle w:val="Normal"/>
-        <w:rPr>
-          <w:sz w:val="40"/>
-          <w:szCs w:val="40"/>
-        </w:rPr>
-      </w:pPr>
-      <w:r>
-        <w:rPr>
-          <w:sz w:val="40"/>
-          <w:szCs w:val="40"/>
-        </w:rPr>
-        <w:t>(?=.*a)(?=.*b)(?=.*c).*</w:t>
-      </w:r>
-    </w:p>
-    <w:p>
-      <w:pPr>
-        <w:pStyle w:val="Normal"/>
-        <w:rPr>
-          <w:sz w:val="40"/>
-          <w:szCs w:val="40"/>
-        </w:rPr>
-      </w:pPr>
-      <w:r>
-        <w:rPr>
-          <w:sz w:val="40"/>
-          <w:szCs w:val="40"/>
-        </w:rPr>
-      </w:r>
-    </w:p>
-    <w:p>
-      <w:pPr>
-        <w:pStyle w:val="Normal"/>
-        <w:rPr>
-          <w:sz w:val="40"/>
-          <w:szCs w:val="40"/>
-        </w:rPr>
-      </w:pPr>
-      <w:r>
-        <w:rPr>
-          <w:sz w:val="40"/>
-          <w:szCs w:val="40"/>
-        </w:rPr>
-        <w:t>1 a thiyenawada balanawa kohehari word eke thiyenawa nam ilaga expression ekata yanawa</w:t>
-      </w:r>
-    </w:p>
-    <w:p>
-      <w:pPr>
-        <w:pStyle w:val="Normal"/>
-        <w:rPr>
-          <w:sz w:val="40"/>
-          <w:szCs w:val="40"/>
-        </w:rPr>
-      </w:pPr>
-      <w:r>
-        <w:rPr>
-          <w:sz w:val="40"/>
-          <w:szCs w:val="40"/>
-        </w:rPr>
-        <w:t>2 b thiyenawada balanawa kohehari word eke</w:t>
-      </w:r>
-    </w:p>
-    <w:p>
-      <w:pPr>
-        <w:pStyle w:val="Normal"/>
-        <w:rPr>
-          <w:sz w:val="40"/>
-          <w:szCs w:val="40"/>
-        </w:rPr>
-      </w:pPr>
-      <w:r>
-        <w:rPr>
-          <w:sz w:val="40"/>
-          <w:szCs w:val="40"/>
-        </w:rPr>
-        <w:t>nam ilaga expression ekata yanawa</w:t>
-      </w:r>
-    </w:p>
-    <w:p>
-      <w:pPr>
-        <w:pStyle w:val="Normal"/>
-        <w:rPr>
-          <w:sz w:val="40"/>
-          <w:szCs w:val="40"/>
-        </w:rPr>
-      </w:pPr>
-      <w:r>
-        <w:rPr>
-          <w:sz w:val="40"/>
-          <w:szCs w:val="40"/>
-        </w:rPr>
-        <w:t>3 c thiyenawada balanawa kohehari word eke</w:t>
-      </w:r>
-    </w:p>
-    <w:p>
-      <w:pPr>
-        <w:pStyle w:val="Normal"/>
-        <w:rPr>
-          <w:sz w:val="40"/>
-          <w:szCs w:val="40"/>
-        </w:rPr>
-      </w:pPr>
-      <w:r>
-        <w:rPr>
-          <w:sz w:val="40"/>
-          <w:szCs w:val="40"/>
-        </w:rPr>
-        <w:t>nam ilaga expression ekata yanawa</w:t>
-      </w:r>
-    </w:p>
-    <w:p>
-      <w:pPr>
-        <w:pStyle w:val="Normal"/>
-        <w:rPr>
-          <w:sz w:val="40"/>
-          <w:szCs w:val="40"/>
-        </w:rPr>
-      </w:pPr>
-      <w:r>
-        <w:rPr>
-          <w:sz w:val="40"/>
-          <w:szCs w:val="40"/>
-        </w:rPr>
-      </w:r>
-    </w:p>
-    <w:p>
-      <w:pPr>
-        <w:pStyle w:val="Normal"/>
-        <w:rPr>
-          <w:sz w:val="40"/>
-          <w:szCs w:val="40"/>
-        </w:rPr>
-      </w:pPr>
-      <w:r>
-        <w:rPr>
-          <w:sz w:val="40"/>
-          <w:szCs w:val="40"/>
-        </w:rPr>
-        <w:t xml:space="preserve">123 ok nam .* execute wenawa abc|bac okkoma permutation denna bari nisa thama .*  denne </w:t>
-      </w:r>
-    </w:p>
-    <w:p>
-      <w:pPr>
-        <w:pStyle w:val="Normal"/>
-        <w:rPr>
-          <w:sz w:val="40"/>
-          <w:szCs w:val="40"/>
-        </w:rPr>
-      </w:pPr>
-      <w:r>
-        <w:rPr>
-          <w:sz w:val="40"/>
-          <w:szCs w:val="40"/>
-        </w:rPr>
-        <w:t xml:space="preserve">Kalin check wela  ena nisa awulak na </w:t>
-      </w:r>
-    </w:p>
-    <w:p>
-      <w:pPr>
-        <w:pStyle w:val="Normal"/>
-        <w:rPr>
-          <w:sz w:val="40"/>
-          <w:szCs w:val="40"/>
-        </w:rPr>
-      </w:pPr>
-      <w:r>
-        <w:rPr>
-          <w:sz w:val="40"/>
-          <w:szCs w:val="40"/>
-        </w:rPr>
-      </w:r>
-    </w:p>
-    <w:p>
-      <w:pPr>
-        <w:pStyle w:val="Normal"/>
-        <w:rPr/>
+        <w:rPr/>
+      </w:r>
+    </w:p>
+    <w:p>
+      <w:pPr>
+        <w:pStyle w:val="Normal"/>
+        <w:rPr>
+          <w:sz w:val="40"/>
+          <w:szCs w:val="40"/>
+        </w:rPr>
       </w:pPr>
       <w:r>
         <w:rPr/>
         <w:drawing>
-          <wp:inline distT="0" distB="0" distL="0" distR="0">
-            <wp:extent cx="3105150" cy="2657475"/>
+          <wp:anchor behindDoc="0" distT="0" distB="0" distL="0" distR="0" simplePos="0" locked="0" layoutInCell="1" allowOverlap="1" relativeHeight="15">
+            <wp:simplePos x="0" y="0"/>
+            <wp:positionH relativeFrom="column">
+              <wp:posOffset>43180</wp:posOffset>
+            </wp:positionH>
+            <wp:positionV relativeFrom="paragraph">
+              <wp:posOffset>-47625</wp:posOffset>
+            </wp:positionV>
+            <wp:extent cx="3666490" cy="2349500"/>
             <wp:effectExtent l="0" t="0" r="0" b="0"/>
-            <wp:docPr id="11" name="Picture 11" descr=""/>
+            <wp:wrapSquare wrapText="largest"/>
+            <wp:docPr id="13" name="Image3" descr=""/>
             <wp:cNvGraphicFramePr>
               <a:graphicFrameLocks xmlns:a="http://schemas.openxmlformats.org/drawingml/2006/main" noChangeAspect="1"/>
             </wp:cNvGraphicFramePr>
@@ -3127,13 +3005,2520 @@
               <a:graphicData uri="http://schemas.openxmlformats.org/drawingml/2006/picture">
                 <pic:pic xmlns:pic="http://schemas.openxmlformats.org/drawingml/2006/picture">
                   <pic:nvPicPr>
-                    <pic:cNvPr id="11" name="Picture 11" descr=""/>
+                    <pic:cNvPr id="13" name="Image3" descr=""/>
                     <pic:cNvPicPr>
                       <a:picLocks noChangeAspect="1" noChangeArrowheads="1"/>
                     </pic:cNvPicPr>
                   </pic:nvPicPr>
                   <pic:blipFill>
-                    <a:blip r:embed="rId12"/>
+                    <a:blip r:embed="rId14"/>
+                    <a:stretch>
+                      <a:fillRect/>
+                    </a:stretch>
+                  </pic:blipFill>
+                  <pic:spPr bwMode="auto">
+                    <a:xfrm>
+                      <a:off x="0" y="0"/>
+                      <a:ext cx="3666490" cy="2349500"/>
+                    </a:xfrm>
+                    <a:prstGeom prst="rect">
+                      <a:avLst/>
+                    </a:prstGeom>
+                  </pic:spPr>
+                </pic:pic>
+              </a:graphicData>
+            </a:graphic>
+          </wp:anchor>
+        </w:drawing>
+      </w:r>
+    </w:p>
+    <w:p>
+      <w:pPr>
+        <w:pStyle w:val="Normal"/>
+        <w:rPr>
+          <w:sz w:val="40"/>
+          <w:szCs w:val="40"/>
+        </w:rPr>
+      </w:pPr>
+      <w:r>
+        <w:rPr/>
+      </w:r>
+    </w:p>
+    <w:p>
+      <w:pPr>
+        <w:pStyle w:val="Normal"/>
+        <w:rPr>
+          <w:sz w:val="40"/>
+          <w:szCs w:val="40"/>
+        </w:rPr>
+      </w:pPr>
+      <w:r>
+        <w:rPr/>
+      </w:r>
+    </w:p>
+    <w:p>
+      <w:pPr>
+        <w:pStyle w:val="Normal"/>
+        <w:rPr>
+          <w:sz w:val="40"/>
+          <w:szCs w:val="40"/>
+        </w:rPr>
+      </w:pPr>
+      <w:r>
+        <w:rPr/>
+      </w:r>
+    </w:p>
+    <w:p>
+      <w:pPr>
+        <w:pStyle w:val="Normal"/>
+        <w:rPr>
+          <w:sz w:val="40"/>
+          <w:szCs w:val="40"/>
+        </w:rPr>
+      </w:pPr>
+      <w:r>
+        <w:rPr/>
+      </w:r>
+    </w:p>
+    <w:p>
+      <w:pPr>
+        <w:pStyle w:val="Normal"/>
+        <w:rPr>
+          <w:sz w:val="40"/>
+          <w:szCs w:val="40"/>
+        </w:rPr>
+      </w:pPr>
+      <w:r>
+        <w:rPr/>
+      </w:r>
+    </w:p>
+    <w:p>
+      <w:pPr>
+        <w:pStyle w:val="Normal"/>
+        <w:rPr>
+          <w:sz w:val="40"/>
+          <w:szCs w:val="40"/>
+        </w:rPr>
+      </w:pPr>
+      <w:r>
+        <w:rPr>
+          <w:sz w:val="40"/>
+          <w:szCs w:val="40"/>
+        </w:rPr>
+        <w:t xml:space="preserve">harinam api danna one </w:t>
+      </w:r>
+      <w:r>
+        <w:rPr>
+          <w:rFonts w:eastAsia="Times New Roman" w:cs="Arial" w:ascii="Arial" w:hAnsi="Arial"/>
+          <w:color w:val="242729"/>
+          <w:sz w:val="29"/>
+          <w:szCs w:val="29"/>
+        </w:rPr>
+        <w:t>Look behind positive </w:t>
+      </w:r>
+      <w:r>
+        <w:rPr>
+          <w:rFonts w:eastAsia="Times New Roman" w:cs="Courier New" w:ascii="Consolas" w:hAnsi="Consolas"/>
+          <w:color w:val="242729"/>
+          <w:sz w:val="29"/>
+          <w:szCs w:val="29"/>
+        </w:rPr>
+        <w:t>(?&lt;=)</w:t>
+      </w:r>
+    </w:p>
+    <w:p>
+      <w:pPr>
+        <w:pStyle w:val="Normal"/>
+        <w:shd w:val="clear" w:color="auto" w:fill="FFFFFF"/>
+        <w:spacing w:lineRule="auto" w:line="240" w:before="0" w:after="240"/>
+        <w:textAlignment w:val="baseline"/>
+        <w:rPr>
+          <w:rFonts w:ascii="Arial" w:hAnsi="Arial" w:eastAsia="Times New Roman" w:cs="Arial"/>
+          <w:color w:val="242729"/>
+          <w:sz w:val="23"/>
+          <w:szCs w:val="23"/>
+        </w:rPr>
+      </w:pPr>
+      <w:r>
+        <w:rPr>
+          <w:rFonts w:eastAsia="Times New Roman" w:cs="Arial" w:ascii="Arial" w:hAnsi="Arial"/>
+          <w:color w:val="242729"/>
+          <w:sz w:val="23"/>
+          <w:szCs w:val="23"/>
+        </w:rPr>
+        <w:t>Find expression A where expression B precedes:</w:t>
+      </w:r>
+    </w:p>
+    <w:p>
+      <w:pPr>
+        <w:pStyle w:val="Normal"/>
+        <w:rPr>
+          <w:sz w:val="40"/>
+          <w:szCs w:val="40"/>
+        </w:rPr>
+      </w:pPr>
+      <w:r>
+        <w:rPr>
+          <w:rFonts w:eastAsia="Times New Roman" w:cs="Courier New" w:ascii="inherit" w:hAnsi="inherit"/>
+          <w:color w:val="242729"/>
+          <w:sz w:val="20"/>
+          <w:szCs w:val="20"/>
+        </w:rPr>
+        <w:t>(?&lt;=B)A</w:t>
+      </w:r>
+    </w:p>
+    <w:p>
+      <w:pPr>
+        <w:pStyle w:val="Normal"/>
+        <w:rPr>
+          <w:sz w:val="40"/>
+          <w:szCs w:val="40"/>
+        </w:rPr>
+      </w:pPr>
+      <w:r>
+        <w:rPr>
+          <w:sz w:val="40"/>
+          <w:szCs w:val="40"/>
+        </w:rPr>
+        <w:t xml:space="preserve">ekane but ai uda </w:t>
+      </w:r>
+      <w:r>
+        <w:rPr>
+          <w:sz w:val="40"/>
+          <w:szCs w:val="40"/>
+        </w:rPr>
+        <w:t xml:space="preserve">api lookahead eka danne </w:t>
+      </w:r>
+    </w:p>
+    <w:p>
+      <w:pPr>
+        <w:pStyle w:val="Normal"/>
+        <w:rPr>
+          <w:sz w:val="40"/>
+          <w:szCs w:val="40"/>
+        </w:rPr>
+      </w:pPr>
+      <w:r>
+        <w:rPr>
+          <w:sz w:val="40"/>
+          <w:szCs w:val="40"/>
+        </w:rPr>
+        <w:t xml:space="preserve">reason eka </w:t>
+      </w:r>
+      <w:r>
+        <w:rPr>
+          <w:sz w:val="40"/>
+          <w:szCs w:val="40"/>
+        </w:rPr>
+        <w:t xml:space="preserve">thama (lookahead eke ahead part eka nathi nisa okkoma scan karala </w:t>
+      </w:r>
+      <w:r>
+        <w:rPr>
+          <w:rFonts w:eastAsia="Calibri" w:cs="" w:cstheme="minorBidi" w:eastAsiaTheme="minorHAnsi"/>
+          <w:color w:val="auto"/>
+          <w:kern w:val="0"/>
+          <w:sz w:val="40"/>
+          <w:szCs w:val="40"/>
+          <w:lang w:val="en-US" w:eastAsia="en-US" w:bidi="ar-SA"/>
+        </w:rPr>
+        <w:t>balanawa</w:t>
+      </w:r>
+      <w:r>
+        <w:rPr>
+          <w:sz w:val="40"/>
+          <w:szCs w:val="40"/>
+        </w:rPr>
+        <w:t>)</w:t>
+      </w:r>
+    </w:p>
+    <w:p>
+      <w:pPr>
+        <w:pStyle w:val="Normal"/>
+        <w:rPr>
+          <w:sz w:val="40"/>
+          <w:szCs w:val="40"/>
+        </w:rPr>
+      </w:pPr>
+      <w:r>
+        <w:rPr>
+          <w:sz w:val="40"/>
+          <w:szCs w:val="40"/>
+        </w:rPr>
+        <w:t>*</w:t>
+      </w:r>
+      <w:r>
+        <w:rPr>
+          <w:sz w:val="40"/>
+          <w:szCs w:val="40"/>
+        </w:rPr>
+        <w:t>ahanna kagen hari</w:t>
+      </w:r>
+    </w:p>
+    <w:p>
+      <w:pPr>
+        <w:pStyle w:val="Normal"/>
+        <w:rPr>
+          <w:sz w:val="40"/>
+          <w:szCs w:val="40"/>
+        </w:rPr>
+      </w:pPr>
+      <w:r>
+        <w:rPr/>
+      </w:r>
+    </w:p>
+    <w:p>
+      <w:pPr>
+        <w:pStyle w:val="Normal"/>
+        <w:rPr>
+          <w:rFonts w:asciiTheme="minorHAnsi" w:cstheme="minorBidi" w:eastAsiaTheme="minorHAnsi" w:hAnsiTheme="minorHAnsi"/>
+          <w:b/>
+          <w:b/>
+          <w:bCs/>
+          <w:highlight w:val="yellow"/>
+        </w:rPr>
+      </w:pPr>
+      <w:r>
+        <w:rPr>
+          <w:rFonts w:asciiTheme="minorHAnsi" w:cstheme="minorBidi" w:eastAsiaTheme="minorHAnsi" w:hAnsiTheme="minorHAnsi"/>
+          <w:b/>
+          <w:bCs/>
+          <w:highlight w:val="yellow"/>
+        </w:rPr>
+      </w:r>
+    </w:p>
+    <w:p>
+      <w:pPr>
+        <w:pStyle w:val="Normal"/>
+        <w:rPr>
+          <w:rFonts w:asciiTheme="minorHAnsi" w:cstheme="minorBidi" w:eastAsiaTheme="minorHAnsi" w:hAnsiTheme="minorHAnsi"/>
+          <w:b/>
+          <w:b/>
+          <w:bCs/>
+          <w:highlight w:val="yellow"/>
+        </w:rPr>
+      </w:pPr>
+      <w:r>
+        <w:rPr>
+          <w:rFonts w:asciiTheme="minorHAnsi" w:cstheme="minorBidi" w:eastAsiaTheme="minorHAnsi" w:hAnsiTheme="minorHAnsi"/>
+          <w:b/>
+          <w:bCs/>
+          <w:sz w:val="40"/>
+          <w:szCs w:val="40"/>
+          <w:highlight w:val="yellow"/>
+        </w:rPr>
+        <w:t>interesting things</w:t>
+      </w:r>
+    </w:p>
+    <w:p>
+      <w:pPr>
+        <w:pStyle w:val="Normal"/>
+        <w:rPr>
+          <w:sz w:val="40"/>
+          <w:szCs w:val="40"/>
+        </w:rPr>
+      </w:pPr>
+      <w:r>
+        <w:rPr>
+          <w:rFonts w:asciiTheme="minorHAnsi" w:cstheme="minorBidi" w:eastAsiaTheme="minorHAnsi" w:hAnsiTheme="minorHAnsi"/>
+          <w:b/>
+          <w:bCs/>
+          <w:highlight w:val="yellow"/>
+        </w:rPr>
+      </w:r>
+    </w:p>
+    <w:p>
+      <w:pPr>
+        <w:pStyle w:val="Normal"/>
+        <w:rPr>
+          <w:sz w:val="40"/>
+          <w:szCs w:val="40"/>
+        </w:rPr>
+      </w:pPr>
+      <w:r>
+        <w:rPr>
+          <w:rFonts w:asciiTheme="minorHAnsi" w:cstheme="minorBidi" w:eastAsiaTheme="minorHAnsi" w:hAnsiTheme="minorHAnsi"/>
+          <w:b/>
+          <w:bCs/>
+          <w:highlight w:val="yellow"/>
+        </w:rPr>
+      </w:r>
+    </w:p>
+    <w:p>
+      <w:pPr>
+        <w:pStyle w:val="Normal"/>
+        <w:rPr>
+          <w:rFonts w:asciiTheme="minorHAnsi" w:cstheme="minorBidi" w:eastAsiaTheme="minorHAnsi" w:hAnsiTheme="minorHAnsi"/>
+          <w:b/>
+          <w:b/>
+          <w:bCs/>
+          <w:highlight w:val="yellow"/>
+        </w:rPr>
+      </w:pPr>
+      <w:r>
+        <w:rPr>
+          <w:rStyle w:val="SourceText"/>
+          <w:rFonts w:asciiTheme="minorHAnsi" w:cstheme="minorBidi" w:eastAsiaTheme="minorHAnsi" w:hAnsiTheme="minorHAnsi" w:ascii="Consolas;Menlo;Monaco;Lucida Console;Liberation Mono;DejaVu Sans Mono;Bitstream Vera Sans Mono;Courier New;monospace;sans-serif" w:hAnsi="Consolas;Menlo;Monaco;Lucida Console;Liberation Mono;DejaVu Sans Mono;Bitstream Vera Sans Mono;Courier New;monospace;sans-serif"/>
+          <w:b/>
+          <w:bCs/>
+          <w:i w:val="false"/>
+          <w:caps w:val="false"/>
+          <w:smallCaps w:val="false"/>
+          <w:color w:val="242729"/>
+          <w:spacing w:val="0"/>
+          <w:sz w:val="28"/>
+          <w:szCs w:val="28"/>
+        </w:rPr>
+        <w:t>(?=foo)</w:t>
+      </w:r>
+      <w:r>
+        <w:rPr>
+          <w:rFonts w:asciiTheme="minorHAnsi" w:cstheme="minorBidi" w:eastAsiaTheme="minorHAnsi" w:hAnsiTheme="minorHAnsi"/>
+          <w:b/>
+          <w:bCs/>
+          <w:caps w:val="false"/>
+          <w:smallCaps w:val="false"/>
+          <w:color w:val="242729"/>
+          <w:spacing w:val="0"/>
+          <w:sz w:val="28"/>
+          <w:szCs w:val="28"/>
+        </w:rPr>
+        <w:t> </w:t>
+      </w:r>
+      <w:r>
+        <w:rPr>
+          <w:rFonts w:asciiTheme="minorHAnsi" w:cstheme="minorBidi" w:eastAsiaTheme="minorHAnsi" w:hAnsiTheme="minorHAnsi" w:ascii="Arial;Helvetica Neue;Helvetica;sans-serif" w:hAnsi="Arial;Helvetica Neue;Helvetica;sans-serif"/>
+          <w:b/>
+          <w:bCs/>
+          <w:i w:val="false"/>
+          <w:caps w:val="false"/>
+          <w:smallCaps w:val="false"/>
+          <w:color w:val="242729"/>
+          <w:spacing w:val="0"/>
+          <w:sz w:val="28"/>
+          <w:szCs w:val="28"/>
+        </w:rPr>
+        <w:t>will not capture </w:t>
+      </w:r>
+      <w:r>
+        <w:rPr>
+          <w:rStyle w:val="SourceText"/>
+          <w:rFonts w:asciiTheme="minorHAnsi" w:cstheme="minorBidi" w:eastAsiaTheme="minorHAnsi" w:hAnsiTheme="minorHAnsi" w:ascii="Consolas;Menlo;Monaco;Lucida Console;Liberation Mono;DejaVu Sans Mono;Bitstream Vera Sans Mono;Courier New;monospace;sans-serif" w:hAnsi="Consolas;Menlo;Monaco;Lucida Console;Liberation Mono;DejaVu Sans Mono;Bitstream Vera Sans Mono;Courier New;monospace;sans-serif"/>
+          <w:b/>
+          <w:bCs/>
+          <w:i w:val="false"/>
+          <w:caps w:val="false"/>
+          <w:smallCaps w:val="false"/>
+          <w:color w:val="242729"/>
+          <w:spacing w:val="0"/>
+          <w:sz w:val="28"/>
+          <w:szCs w:val="28"/>
+        </w:rPr>
+        <w:t>"foo"</w:t>
+      </w:r>
+      <w:r>
+        <w:rPr>
+          <w:rFonts w:asciiTheme="minorHAnsi" w:cstheme="minorBidi" w:eastAsiaTheme="minorHAnsi" w:hAnsiTheme="minorHAnsi" w:ascii="Arial;Helvetica Neue;Helvetica;sans-serif" w:hAnsi="Arial;Helvetica Neue;Helvetica;sans-serif"/>
+          <w:b/>
+          <w:bCs/>
+          <w:i w:val="false"/>
+          <w:caps w:val="false"/>
+          <w:smallCaps w:val="false"/>
+          <w:color w:val="242729"/>
+          <w:spacing w:val="0"/>
+          <w:sz w:val="28"/>
+          <w:szCs w:val="28"/>
+        </w:rPr>
+        <w:t>. Any look-around assertion (negative- and positive look ahead &amp; behind) will not capture, but only check the presence (or absence) of text. problem</w:t>
+      </w:r>
+    </w:p>
+    <w:p>
+      <w:pPr>
+        <w:pStyle w:val="Normal"/>
+        <w:rPr>
+          <w:rFonts w:asciiTheme="minorHAnsi" w:cstheme="minorBidi" w:eastAsiaTheme="minorHAnsi" w:hAnsiTheme="minorHAnsi"/>
+          <w:b/>
+          <w:b/>
+          <w:bCs/>
+          <w:sz w:val="28"/>
+          <w:szCs w:val="28"/>
+        </w:rPr>
+      </w:pPr>
+      <w:r>
+        <w:rPr>
+          <w:rFonts w:asciiTheme="minorHAnsi" w:cstheme="minorBidi" w:eastAsiaTheme="minorHAnsi" w:hAnsiTheme="minorHAnsi" w:ascii="Arial;Helvetica Neue;Helvetica;sans-serif" w:hAnsi="Arial;Helvetica Neue;Helvetica;sans-serif"/>
+          <w:b/>
+          <w:bCs/>
+          <w:i w:val="false"/>
+          <w:caps w:val="false"/>
+          <w:smallCaps w:val="false"/>
+          <w:color w:val="242729"/>
+          <w:spacing w:val="0"/>
+          <w:sz w:val="28"/>
+          <w:szCs w:val="28"/>
+        </w:rPr>
+        <w:t>?</w:t>
+      </w:r>
+    </w:p>
+    <w:p>
+      <w:pPr>
+        <w:pStyle w:val="Normal"/>
+        <w:rPr>
+          <w:sz w:val="28"/>
+          <w:szCs w:val="28"/>
+        </w:rPr>
+      </w:pPr>
+      <w:r>
+        <w:rPr>
+          <w:sz w:val="28"/>
+          <w:szCs w:val="28"/>
+        </w:rPr>
+        <w:t>https://stackoverflow.com/questions/11435436/will-a-lookahead-in-regular-expressions-always-not-capture-or-does-it-depend</w:t>
+      </w:r>
+    </w:p>
+    <w:p>
+      <w:pPr>
+        <w:pStyle w:val="Normal"/>
+        <w:rPr>
+          <w:sz w:val="40"/>
+          <w:szCs w:val="40"/>
+        </w:rPr>
+      </w:pPr>
+      <w:r>
+        <w:rPr/>
+      </w:r>
+    </w:p>
+    <w:p>
+      <w:pPr>
+        <w:pStyle w:val="Normal"/>
+        <w:rPr>
+          <w:sz w:val="40"/>
+          <w:szCs w:val="40"/>
+        </w:rPr>
+      </w:pPr>
+      <w:r>
+        <w:rPr/>
+      </w:r>
+    </w:p>
+    <w:p>
+      <w:pPr>
+        <w:pStyle w:val="Normal"/>
+        <w:rPr>
+          <w:sz w:val="40"/>
+          <w:szCs w:val="40"/>
+        </w:rPr>
+      </w:pPr>
+      <w:r>
+        <w:rPr/>
+      </w:r>
+    </w:p>
+    <w:p>
+      <w:pPr>
+        <w:pStyle w:val="Normal"/>
+        <w:rPr>
+          <w:sz w:val="40"/>
+          <w:szCs w:val="40"/>
+        </w:rPr>
+      </w:pPr>
+      <w:r>
+        <w:rPr/>
+      </w:r>
+    </w:p>
+    <w:p>
+      <w:pPr>
+        <w:pStyle w:val="Normal"/>
+        <w:rPr>
+          <w:sz w:val="40"/>
+          <w:szCs w:val="40"/>
+        </w:rPr>
+      </w:pPr>
+      <w:r>
+        <w:rPr>
+          <w:sz w:val="40"/>
+          <w:szCs w:val="40"/>
+        </w:rPr>
+        <w:t>123456 tp 123,456 trick</w:t>
+      </w:r>
+    </w:p>
+    <w:p>
+      <w:pPr>
+        <w:pStyle w:val="Normal"/>
+        <w:rPr/>
+      </w:pPr>
+      <w:hyperlink r:id="rId16">
+        <w:r>
+          <w:rPr>
+            <w:rStyle w:val="InternetLink"/>
+            <w:sz w:val="28"/>
+            <w:szCs w:val="28"/>
+          </w:rPr>
+          <w:t>https://stackoverflow.com/questions/2901102/how-to-print-a-number-with-commas-as-thousands-separators-in-javascript</w:t>
+        </w:r>
+      </w:hyperlink>
+    </w:p>
+    <w:p>
+      <w:pPr>
+        <w:pStyle w:val="Normal"/>
+        <w:rPr>
+          <w:sz w:val="28"/>
+          <w:szCs w:val="28"/>
+        </w:rPr>
+      </w:pPr>
+      <w:r>
+        <w:rPr>
+          <w:sz w:val="28"/>
+          <w:szCs w:val="28"/>
+        </w:rPr>
+        <w:t xml:space="preserve">actually we can make a grouping regex </w:t>
+      </w:r>
+      <w:r>
+        <w:rPr>
+          <w:sz w:val="28"/>
+          <w:szCs w:val="28"/>
+        </w:rPr>
+        <w:t>by</w:t>
+      </w:r>
+      <w:r>
+        <w:rPr>
+          <w:sz w:val="28"/>
+          <w:szCs w:val="28"/>
+        </w:rPr>
+        <w:t xml:space="preserve"> combining replace.</w:t>
+      </w:r>
+    </w:p>
+    <w:p>
+      <w:pPr>
+        <w:pStyle w:val="Normal"/>
+        <w:rPr>
+          <w:sz w:val="28"/>
+          <w:szCs w:val="28"/>
+        </w:rPr>
+      </w:pPr>
+      <w:r>
+        <w:rPr>
+          <w:sz w:val="28"/>
+          <w:szCs w:val="28"/>
+        </w:rPr>
+        <w:drawing>
+          <wp:anchor behindDoc="0" distT="0" distB="0" distL="0" distR="0" simplePos="0" locked="0" layoutInCell="1" allowOverlap="1" relativeHeight="16">
+            <wp:simplePos x="0" y="0"/>
+            <wp:positionH relativeFrom="column">
+              <wp:posOffset>-5080</wp:posOffset>
+            </wp:positionH>
+            <wp:positionV relativeFrom="paragraph">
+              <wp:posOffset>164465</wp:posOffset>
+            </wp:positionV>
+            <wp:extent cx="5054600" cy="2430145"/>
+            <wp:effectExtent l="0" t="0" r="0" b="0"/>
+            <wp:wrapSquare wrapText="largest"/>
+            <wp:docPr id="14" name="Image4" descr=""/>
+            <wp:cNvGraphicFramePr>
+              <a:graphicFrameLocks xmlns:a="http://schemas.openxmlformats.org/drawingml/2006/main" noChangeAspect="1"/>
+            </wp:cNvGraphicFramePr>
+            <a:graphic xmlns:a="http://schemas.openxmlformats.org/drawingml/2006/main">
+              <a:graphicData uri="http://schemas.openxmlformats.org/drawingml/2006/picture">
+                <pic:pic xmlns:pic="http://schemas.openxmlformats.org/drawingml/2006/picture">
+                  <pic:nvPicPr>
+                    <pic:cNvPr id="14" name="Image4" descr=""/>
+                    <pic:cNvPicPr>
+                      <a:picLocks noChangeAspect="1" noChangeArrowheads="1"/>
+                    </pic:cNvPicPr>
+                  </pic:nvPicPr>
+                  <pic:blipFill>
+                    <a:blip r:embed="rId17"/>
+                    <a:stretch>
+                      <a:fillRect/>
+                    </a:stretch>
+                  </pic:blipFill>
+                  <pic:spPr bwMode="auto">
+                    <a:xfrm>
+                      <a:off x="0" y="0"/>
+                      <a:ext cx="5054600" cy="2430145"/>
+                    </a:xfrm>
+                    <a:prstGeom prst="rect">
+                      <a:avLst/>
+                    </a:prstGeom>
+                  </pic:spPr>
+                </pic:pic>
+              </a:graphicData>
+            </a:graphic>
+          </wp:anchor>
+        </w:drawing>
+      </w:r>
+    </w:p>
+    <w:p>
+      <w:pPr>
+        <w:pStyle w:val="Normal"/>
+        <w:rPr>
+          <w:sz w:val="40"/>
+          <w:szCs w:val="40"/>
+        </w:rPr>
+      </w:pPr>
+      <w:r>
+        <w:rPr/>
+      </w:r>
+    </w:p>
+    <w:p>
+      <w:pPr>
+        <w:pStyle w:val="Normal"/>
+        <w:rPr>
+          <w:sz w:val="40"/>
+          <w:szCs w:val="40"/>
+        </w:rPr>
+      </w:pPr>
+      <w:r>
+        <w:rPr/>
+      </w:r>
+    </w:p>
+    <w:p>
+      <w:pPr>
+        <w:pStyle w:val="Normal"/>
+        <w:rPr>
+          <w:sz w:val="40"/>
+          <w:szCs w:val="40"/>
+        </w:rPr>
+      </w:pPr>
+      <w:r>
+        <w:rPr/>
+      </w:r>
+    </w:p>
+    <w:p>
+      <w:pPr>
+        <w:pStyle w:val="Normal"/>
+        <w:rPr>
+          <w:sz w:val="40"/>
+          <w:szCs w:val="40"/>
+        </w:rPr>
+      </w:pPr>
+      <w:r>
+        <w:rPr/>
+      </w:r>
+    </w:p>
+    <w:p>
+      <w:pPr>
+        <w:pStyle w:val="Normal"/>
+        <w:rPr>
+          <w:sz w:val="40"/>
+          <w:szCs w:val="40"/>
+        </w:rPr>
+      </w:pPr>
+      <w:r>
+        <w:rPr/>
+      </w:r>
+    </w:p>
+    <w:p>
+      <w:pPr>
+        <w:pStyle w:val="Normal"/>
+        <w:rPr>
+          <w:sz w:val="40"/>
+          <w:szCs w:val="40"/>
+        </w:rPr>
+      </w:pPr>
+      <w:r>
+        <w:rPr/>
+      </w:r>
+    </w:p>
+    <w:p>
+      <w:pPr>
+        <w:pStyle w:val="Normal"/>
+        <w:rPr>
+          <w:sz w:val="28"/>
+          <w:szCs w:val="28"/>
+        </w:rPr>
+      </w:pPr>
+      <w:r>
+        <w:rPr>
+          <w:sz w:val="28"/>
+          <w:szCs w:val="28"/>
+        </w:rPr>
+        <w:t>We put $ because it make (,ishan,ishan) adding , at begining</w:t>
+      </w:r>
+    </w:p>
+    <w:p>
+      <w:pPr>
+        <w:pStyle w:val="Normal"/>
+        <w:rPr>
+          <w:sz w:val="40"/>
+          <w:szCs w:val="40"/>
+        </w:rPr>
+      </w:pPr>
+      <w:r>
+        <w:rPr/>
+        <w:drawing>
+          <wp:anchor behindDoc="0" distT="0" distB="0" distL="0" distR="0" simplePos="0" locked="0" layoutInCell="1" allowOverlap="1" relativeHeight="17">
+            <wp:simplePos x="0" y="0"/>
+            <wp:positionH relativeFrom="column">
+              <wp:align>center</wp:align>
+            </wp:positionH>
+            <wp:positionV relativeFrom="paragraph">
+              <wp:posOffset>635</wp:posOffset>
+            </wp:positionV>
+            <wp:extent cx="5943600" cy="3364865"/>
+            <wp:effectExtent l="0" t="0" r="0" b="0"/>
+            <wp:wrapSquare wrapText="largest"/>
+            <wp:docPr id="15" name="Image5" descr=""/>
+            <wp:cNvGraphicFramePr>
+              <a:graphicFrameLocks xmlns:a="http://schemas.openxmlformats.org/drawingml/2006/main" noChangeAspect="1"/>
+            </wp:cNvGraphicFramePr>
+            <a:graphic xmlns:a="http://schemas.openxmlformats.org/drawingml/2006/main">
+              <a:graphicData uri="http://schemas.openxmlformats.org/drawingml/2006/picture">
+                <pic:pic xmlns:pic="http://schemas.openxmlformats.org/drawingml/2006/picture">
+                  <pic:nvPicPr>
+                    <pic:cNvPr id="15" name="Image5" descr=""/>
+                    <pic:cNvPicPr>
+                      <a:picLocks noChangeAspect="1" noChangeArrowheads="1"/>
+                    </pic:cNvPicPr>
+                  </pic:nvPicPr>
+                  <pic:blipFill>
+                    <a:blip r:embed="rId18"/>
+                    <a:stretch>
+                      <a:fillRect/>
+                    </a:stretch>
+                  </pic:blipFill>
+                  <pic:spPr bwMode="auto">
+                    <a:xfrm>
+                      <a:off x="0" y="0"/>
+                      <a:ext cx="5943600" cy="3364865"/>
+                    </a:xfrm>
+                    <a:prstGeom prst="rect">
+                      <a:avLst/>
+                    </a:prstGeom>
+                  </pic:spPr>
+                </pic:pic>
+              </a:graphicData>
+            </a:graphic>
+          </wp:anchor>
+        </w:drawing>
+      </w:r>
+    </w:p>
+    <w:p>
+      <w:pPr>
+        <w:pStyle w:val="Normal"/>
+        <w:rPr>
+          <w:sz w:val="40"/>
+          <w:szCs w:val="40"/>
+        </w:rPr>
+      </w:pPr>
+      <w:r>
+        <w:rPr/>
+      </w:r>
+    </w:p>
+    <w:p>
+      <w:pPr>
+        <w:pStyle w:val="Normal"/>
+        <w:rPr>
+          <w:sz w:val="40"/>
+          <w:szCs w:val="40"/>
+        </w:rPr>
+      </w:pPr>
+      <w:r>
+        <w:rPr/>
+      </w:r>
+    </w:p>
+    <w:p>
+      <w:pPr>
+        <w:pStyle w:val="Normal"/>
+        <w:rPr>
+          <w:sz w:val="40"/>
+          <w:szCs w:val="40"/>
+        </w:rPr>
+      </w:pPr>
+      <w:r>
+        <w:rPr/>
+      </w:r>
+    </w:p>
+    <w:p>
+      <w:pPr>
+        <w:pStyle w:val="Normal"/>
+        <w:rPr>
+          <w:sz w:val="40"/>
+          <w:szCs w:val="40"/>
+        </w:rPr>
+      </w:pPr>
+      <w:r>
+        <w:rPr/>
+      </w:r>
+    </w:p>
+    <w:p>
+      <w:pPr>
+        <w:pStyle w:val="Normal"/>
+        <w:rPr>
+          <w:sz w:val="40"/>
+          <w:szCs w:val="40"/>
+        </w:rPr>
+      </w:pPr>
+      <w:r>
+        <w:rPr/>
+      </w:r>
+    </w:p>
+    <w:p>
+      <w:pPr>
+        <w:pStyle w:val="Normal"/>
+        <w:rPr>
+          <w:sz w:val="40"/>
+          <w:szCs w:val="40"/>
+        </w:rPr>
+      </w:pPr>
+      <w:r>
+        <w:rPr/>
+      </w:r>
+    </w:p>
+    <w:p>
+      <w:pPr>
+        <w:pStyle w:val="Normal"/>
+        <w:rPr>
+          <w:sz w:val="40"/>
+          <w:szCs w:val="40"/>
+        </w:rPr>
+      </w:pPr>
+      <w:r>
+        <w:rPr/>
+      </w:r>
+    </w:p>
+    <w:p>
+      <w:pPr>
+        <w:pStyle w:val="Normal"/>
+        <w:rPr>
+          <w:sz w:val="40"/>
+          <w:szCs w:val="40"/>
+        </w:rPr>
+      </w:pPr>
+      <w:r>
+        <w:rPr/>
+      </w:r>
+    </w:p>
+    <w:p>
+      <w:pPr>
+        <w:pStyle w:val="Normal"/>
+        <w:rPr>
+          <w:sz w:val="40"/>
+          <w:szCs w:val="40"/>
+        </w:rPr>
+      </w:pPr>
+      <w:r>
+        <w:rPr/>
+      </w:r>
+    </w:p>
+    <w:p>
+      <w:pPr>
+        <w:pStyle w:val="Normal"/>
+        <w:rPr>
+          <w:sz w:val="40"/>
+          <w:szCs w:val="40"/>
+        </w:rPr>
+      </w:pPr>
+      <w:r>
+        <w:rPr/>
+      </w:r>
+    </w:p>
+    <w:p>
+      <w:pPr>
+        <w:pStyle w:val="Normal"/>
+        <w:rPr>
+          <w:sz w:val="40"/>
+          <w:szCs w:val="40"/>
+        </w:rPr>
+      </w:pPr>
+      <w:r>
+        <w:rPr/>
+      </w:r>
+    </w:p>
+    <w:p>
+      <w:pPr>
+        <w:pStyle w:val="Normal"/>
+        <w:rPr>
+          <w:sz w:val="40"/>
+          <w:szCs w:val="40"/>
+        </w:rPr>
+      </w:pPr>
+      <w:r>
+        <w:rPr>
+          <w:sz w:val="40"/>
+          <w:szCs w:val="40"/>
+        </w:rPr>
+        <w:t>Xor gate only foo or bar not foobar,</w:t>
+      </w:r>
+      <w:r>
+        <w:rPr>
+          <w:sz w:val="40"/>
+          <w:szCs w:val="40"/>
+        </w:rPr>
+        <w:t>barfoo or foofoo (great quection) !</w:t>
+      </w:r>
+    </w:p>
+    <w:p>
+      <w:pPr>
+        <w:pStyle w:val="Normal"/>
+        <w:rPr>
+          <w:sz w:val="40"/>
+          <w:szCs w:val="40"/>
+        </w:rPr>
+      </w:pPr>
+      <w:r>
+        <w:rPr/>
+      </w:r>
+    </w:p>
+    <w:p>
+      <w:pPr>
+        <w:pStyle w:val="Normal"/>
+        <w:rPr>
+          <w:sz w:val="40"/>
+          <w:szCs w:val="40"/>
+        </w:rPr>
+      </w:pPr>
+      <w:r>
+        <w:rPr/>
+      </w:r>
+    </w:p>
+    <w:p>
+      <w:pPr>
+        <w:pStyle w:val="Normal"/>
+        <w:rPr>
+          <w:rStyle w:val="SourceText"/>
+          <w:sz w:val="40"/>
+          <w:szCs w:val="40"/>
+        </w:rPr>
+      </w:pPr>
+      <w:r>
+        <w:rPr/>
+      </w:r>
+    </w:p>
+    <w:p>
+      <w:pPr>
+        <w:pStyle w:val="Normal"/>
+        <w:rPr>
+          <w:sz w:val="40"/>
+          <w:szCs w:val="40"/>
+        </w:rPr>
+      </w:pPr>
+      <w:r>
+        <w:rPr>
+          <w:rStyle w:val="SourceText"/>
+          <w:rFonts w:ascii="inherit" w:hAnsi="inherit"/>
+          <w:b w:val="false"/>
+          <w:i w:val="false"/>
+          <w:caps w:val="false"/>
+          <w:smallCaps w:val="false"/>
+          <w:spacing w:val="0"/>
+          <w:sz w:val="20"/>
+          <w:szCs w:val="40"/>
+        </w:rPr>
+        <w:t>foo: true</w:t>
+      </w:r>
+    </w:p>
+    <w:p>
+      <w:pPr>
+        <w:pStyle w:val="PreformattedText"/>
+        <w:widowControl/>
+        <w:pBdr/>
+        <w:spacing w:lineRule="auto" w:line="312" w:before="0" w:after="0"/>
+        <w:ind w:left="0" w:right="0" w:hanging="0"/>
+        <w:jc w:val="left"/>
+        <w:rPr>
+          <w:sz w:val="40"/>
+          <w:szCs w:val="40"/>
+        </w:rPr>
+      </w:pPr>
+      <w:r>
+        <w:rPr>
+          <w:rStyle w:val="SourceText"/>
+          <w:rFonts w:ascii="inherit" w:hAnsi="inherit"/>
+          <w:b w:val="false"/>
+          <w:i w:val="false"/>
+          <w:caps w:val="false"/>
+          <w:smallCaps w:val="false"/>
+          <w:spacing w:val="0"/>
+          <w:sz w:val="20"/>
+        </w:rPr>
+        <w:t>bar: true</w:t>
+      </w:r>
+    </w:p>
+    <w:p>
+      <w:pPr>
+        <w:pStyle w:val="PreformattedText"/>
+        <w:widowControl/>
+        <w:pBdr/>
+        <w:spacing w:lineRule="auto" w:line="312" w:before="0" w:after="0"/>
+        <w:ind w:left="0" w:right="0" w:hanging="0"/>
+        <w:jc w:val="left"/>
+        <w:rPr>
+          <w:sz w:val="40"/>
+          <w:szCs w:val="40"/>
+        </w:rPr>
+      </w:pPr>
+      <w:r>
+        <w:rPr>
+          <w:rStyle w:val="SourceText"/>
+          <w:rFonts w:ascii="inherit" w:hAnsi="inherit"/>
+          <w:b w:val="false"/>
+          <w:i w:val="false"/>
+          <w:caps w:val="false"/>
+          <w:smallCaps w:val="false"/>
+          <w:spacing w:val="0"/>
+          <w:sz w:val="20"/>
+        </w:rPr>
+        <w:t>foofoo: false</w:t>
+      </w:r>
+    </w:p>
+    <w:p>
+      <w:pPr>
+        <w:pStyle w:val="PreformattedText"/>
+        <w:widowControl/>
+        <w:pBdr/>
+        <w:spacing w:lineRule="auto" w:line="312" w:before="0" w:after="0"/>
+        <w:ind w:left="0" w:right="0" w:hanging="0"/>
+        <w:jc w:val="left"/>
+        <w:rPr>
+          <w:sz w:val="40"/>
+          <w:szCs w:val="40"/>
+        </w:rPr>
+      </w:pPr>
+      <w:r>
+        <w:rPr>
+          <w:rStyle w:val="SourceText"/>
+          <w:rFonts w:ascii="inherit" w:hAnsi="inherit"/>
+          <w:b w:val="false"/>
+          <w:i w:val="false"/>
+          <w:caps w:val="false"/>
+          <w:smallCaps w:val="false"/>
+          <w:spacing w:val="0"/>
+          <w:sz w:val="20"/>
+        </w:rPr>
+        <w:t>barfoo: false</w:t>
+      </w:r>
+    </w:p>
+    <w:p>
+      <w:pPr>
+        <w:pStyle w:val="PreformattedText"/>
+        <w:widowControl/>
+        <w:pBdr/>
+        <w:spacing w:lineRule="auto" w:line="312" w:before="0" w:after="0"/>
+        <w:ind w:left="0" w:right="0" w:hanging="0"/>
+        <w:jc w:val="left"/>
+        <w:rPr>
+          <w:sz w:val="40"/>
+          <w:szCs w:val="40"/>
+        </w:rPr>
+      </w:pPr>
+      <w:r>
+        <w:rPr>
+          <w:rStyle w:val="SourceText"/>
+          <w:rFonts w:ascii="inherit" w:hAnsi="inherit"/>
+          <w:b w:val="false"/>
+          <w:i w:val="false"/>
+          <w:caps w:val="false"/>
+          <w:smallCaps w:val="false"/>
+          <w:spacing w:val="0"/>
+          <w:sz w:val="20"/>
+        </w:rPr>
+        <w:t>foobarfoo: false</w:t>
+      </w:r>
+    </w:p>
+    <w:p>
+      <w:pPr>
+        <w:pStyle w:val="PreformattedText"/>
+        <w:widowControl/>
+        <w:pBdr/>
+        <w:spacing w:lineRule="auto" w:line="312" w:before="0" w:after="0"/>
+        <w:ind w:left="0" w:right="0" w:hanging="0"/>
+        <w:jc w:val="left"/>
+        <w:rPr>
+          <w:sz w:val="40"/>
+          <w:szCs w:val="40"/>
+        </w:rPr>
+      </w:pPr>
+      <w:r>
+        <w:rPr>
+          <w:rStyle w:val="SourceText"/>
+          <w:rFonts w:ascii="inherit" w:hAnsi="inherit"/>
+          <w:b w:val="false"/>
+          <w:i w:val="false"/>
+          <w:caps w:val="false"/>
+          <w:smallCaps w:val="false"/>
+          <w:spacing w:val="0"/>
+          <w:sz w:val="20"/>
+        </w:rPr>
+        <w:t>barbar: false</w:t>
+      </w:r>
+    </w:p>
+    <w:p>
+      <w:pPr>
+        <w:pStyle w:val="PreformattedText"/>
+        <w:widowControl/>
+        <w:pBdr/>
+        <w:spacing w:lineRule="auto" w:line="312" w:before="0" w:after="0"/>
+        <w:ind w:left="0" w:right="0" w:hanging="0"/>
+        <w:jc w:val="left"/>
+        <w:rPr>
+          <w:sz w:val="40"/>
+          <w:szCs w:val="40"/>
+        </w:rPr>
+      </w:pPr>
+      <w:r>
+        <w:rPr>
+          <w:rStyle w:val="SourceText"/>
+          <w:rFonts w:ascii="inherit" w:hAnsi="inherit"/>
+          <w:b w:val="false"/>
+          <w:i w:val="false"/>
+          <w:caps w:val="false"/>
+          <w:smallCaps w:val="false"/>
+          <w:spacing w:val="0"/>
+          <w:sz w:val="20"/>
+        </w:rPr>
+        <w:t>barfoofoo: false</w:t>
+      </w:r>
+    </w:p>
+    <w:p>
+      <w:pPr>
+        <w:pStyle w:val="PreformattedText"/>
+        <w:widowControl/>
+        <w:pBdr/>
+        <w:spacing w:lineRule="auto" w:line="312" w:before="0" w:after="0"/>
+        <w:ind w:left="0" w:right="0" w:hanging="0"/>
+        <w:jc w:val="left"/>
+        <w:rPr>
+          <w:rStyle w:val="SourceText"/>
+          <w:sz w:val="40"/>
+          <w:szCs w:val="40"/>
+        </w:rPr>
+      </w:pPr>
+      <w:r>
+        <w:rPr/>
+      </w:r>
+    </w:p>
+    <w:p>
+      <w:pPr>
+        <w:pStyle w:val="PreformattedText"/>
+        <w:widowControl/>
+        <w:pBdr/>
+        <w:spacing w:lineRule="auto" w:line="312" w:before="0" w:after="0"/>
+        <w:ind w:left="0" w:right="0" w:hanging="0"/>
+        <w:jc w:val="left"/>
+        <w:rPr/>
+      </w:pPr>
+      <w:r>
+        <w:rPr>
+          <w:rStyle w:val="SourceText"/>
+          <w:rFonts w:ascii="inherit" w:hAnsi="inherit" w:cstheme="minorBidi"/>
+          <w:b/>
+          <w:bCs/>
+          <w:i w:val="false"/>
+          <w:caps w:val="false"/>
+          <w:smallCaps w:val="false"/>
+          <w:spacing w:val="0"/>
+          <w:sz w:val="40"/>
+          <w:szCs w:val="40"/>
+          <w:highlight w:val="yellow"/>
+        </w:rPr>
+        <w:t>(?&lt;!foo|bar)(foo|bar)(?!foo|bar)</w:t>
+      </w:r>
+    </w:p>
+    <w:p>
+      <w:pPr>
+        <w:pStyle w:val="Normal"/>
+        <w:rPr>
+          <w:rStyle w:val="SourceText"/>
+          <w:sz w:val="40"/>
+          <w:szCs w:val="40"/>
+        </w:rPr>
+      </w:pPr>
+      <w:r>
+        <w:rPr/>
+      </w:r>
+    </w:p>
+    <w:p>
+      <w:pPr>
+        <w:pStyle w:val="Normal"/>
+        <w:rPr>
+          <w:rStyle w:val="SourceText"/>
+          <w:sz w:val="40"/>
+          <w:szCs w:val="40"/>
+        </w:rPr>
+      </w:pPr>
+      <w:r>
+        <w:rPr/>
+        <w:drawing>
+          <wp:anchor behindDoc="0" distT="0" distB="0" distL="0" distR="0" simplePos="0" locked="0" layoutInCell="1" allowOverlap="1" relativeHeight="18">
+            <wp:simplePos x="0" y="0"/>
+            <wp:positionH relativeFrom="column">
+              <wp:posOffset>-1270</wp:posOffset>
+            </wp:positionH>
+            <wp:positionV relativeFrom="paragraph">
+              <wp:posOffset>108585</wp:posOffset>
+            </wp:positionV>
+            <wp:extent cx="5159375" cy="3405505"/>
+            <wp:effectExtent l="0" t="0" r="0" b="0"/>
+            <wp:wrapSquare wrapText="largest"/>
+            <wp:docPr id="16" name="Image6" descr=""/>
+            <wp:cNvGraphicFramePr>
+              <a:graphicFrameLocks xmlns:a="http://schemas.openxmlformats.org/drawingml/2006/main" noChangeAspect="1"/>
+            </wp:cNvGraphicFramePr>
+            <a:graphic xmlns:a="http://schemas.openxmlformats.org/drawingml/2006/main">
+              <a:graphicData uri="http://schemas.openxmlformats.org/drawingml/2006/picture">
+                <pic:pic xmlns:pic="http://schemas.openxmlformats.org/drawingml/2006/picture">
+                  <pic:nvPicPr>
+                    <pic:cNvPr id="16" name="Image6" descr=""/>
+                    <pic:cNvPicPr>
+                      <a:picLocks noChangeAspect="1" noChangeArrowheads="1"/>
+                    </pic:cNvPicPr>
+                  </pic:nvPicPr>
+                  <pic:blipFill>
+                    <a:blip r:embed="rId19"/>
+                    <a:stretch>
+                      <a:fillRect/>
+                    </a:stretch>
+                  </pic:blipFill>
+                  <pic:spPr bwMode="auto">
+                    <a:xfrm>
+                      <a:off x="0" y="0"/>
+                      <a:ext cx="5159375" cy="3405505"/>
+                    </a:xfrm>
+                    <a:prstGeom prst="rect">
+                      <a:avLst/>
+                    </a:prstGeom>
+                  </pic:spPr>
+                </pic:pic>
+              </a:graphicData>
+            </a:graphic>
+          </wp:anchor>
+        </w:drawing>
+      </w:r>
+    </w:p>
+    <w:p>
+      <w:pPr>
+        <w:pStyle w:val="Normal"/>
+        <w:rPr/>
+      </w:pPr>
+      <w:hyperlink r:id="rId20">
+        <w:r>
+          <w:rPr>
+            <w:sz w:val="28"/>
+            <w:szCs w:val="28"/>
+          </w:rPr>
+        </w:r>
+      </w:hyperlink>
+    </w:p>
+    <w:p>
+      <w:pPr>
+        <w:pStyle w:val="Normal"/>
+        <w:rPr/>
+      </w:pPr>
+      <w:hyperlink r:id="rId21">
+        <w:r>
+          <w:rPr>
+            <w:sz w:val="28"/>
+            <w:szCs w:val="28"/>
+          </w:rPr>
+        </w:r>
+      </w:hyperlink>
+    </w:p>
+    <w:p>
+      <w:pPr>
+        <w:pStyle w:val="Normal"/>
+        <w:rPr/>
+      </w:pPr>
+      <w:hyperlink r:id="rId22">
+        <w:r>
+          <w:rPr>
+            <w:sz w:val="28"/>
+            <w:szCs w:val="28"/>
+          </w:rPr>
+        </w:r>
+      </w:hyperlink>
+    </w:p>
+    <w:p>
+      <w:pPr>
+        <w:pStyle w:val="Normal"/>
+        <w:rPr/>
+      </w:pPr>
+      <w:hyperlink r:id="rId23">
+        <w:r>
+          <w:rPr>
+            <w:sz w:val="28"/>
+            <w:szCs w:val="28"/>
+          </w:rPr>
+        </w:r>
+      </w:hyperlink>
+    </w:p>
+    <w:p>
+      <w:pPr>
+        <w:pStyle w:val="Normal"/>
+        <w:rPr/>
+      </w:pPr>
+      <w:hyperlink r:id="rId24">
+        <w:r>
+          <w:rPr>
+            <w:sz w:val="28"/>
+            <w:szCs w:val="28"/>
+          </w:rPr>
+        </w:r>
+      </w:hyperlink>
+    </w:p>
+    <w:p>
+      <w:pPr>
+        <w:pStyle w:val="Normal"/>
+        <w:rPr>
+          <w:sz w:val="28"/>
+          <w:szCs w:val="28"/>
+        </w:rPr>
+      </w:pPr>
+      <w:r>
+        <w:rPr>
+          <w:sz w:val="28"/>
+          <w:szCs w:val="28"/>
+        </w:rPr>
+      </w:r>
+    </w:p>
+    <w:p>
+      <w:pPr>
+        <w:pStyle w:val="Normal"/>
+        <w:rPr>
+          <w:sz w:val="28"/>
+          <w:szCs w:val="28"/>
+        </w:rPr>
+      </w:pPr>
+      <w:r>
+        <w:rPr>
+          <w:sz w:val="28"/>
+          <w:szCs w:val="28"/>
+        </w:rPr>
+      </w:r>
+    </w:p>
+    <w:p>
+      <w:pPr>
+        <w:pStyle w:val="Normal"/>
+        <w:rPr>
+          <w:sz w:val="28"/>
+          <w:szCs w:val="28"/>
+        </w:rPr>
+      </w:pPr>
+      <w:r>
+        <w:rPr>
+          <w:sz w:val="28"/>
+          <w:szCs w:val="28"/>
+        </w:rPr>
+      </w:r>
+    </w:p>
+    <w:p>
+      <w:pPr>
+        <w:pStyle w:val="Normal"/>
+        <w:rPr/>
+      </w:pPr>
+      <w:hyperlink r:id="rId25">
+        <w:r>
+          <w:rPr>
+            <w:sz w:val="28"/>
+            <w:szCs w:val="28"/>
+          </w:rPr>
+        </w:r>
+      </w:hyperlink>
+    </w:p>
+    <w:p>
+      <w:pPr>
+        <w:pStyle w:val="Normal"/>
+        <w:rPr/>
+      </w:pPr>
+      <w:hyperlink r:id="rId26">
+        <w:r>
+          <w:rPr>
+            <w:sz w:val="28"/>
+            <w:szCs w:val="28"/>
+          </w:rPr>
+        </w:r>
+      </w:hyperlink>
+    </w:p>
+    <w:p>
+      <w:pPr>
+        <w:pStyle w:val="Normal"/>
+        <w:rPr/>
+      </w:pPr>
+      <w:hyperlink r:id="rId27">
+        <w:r>
+          <w:rPr>
+            <w:sz w:val="28"/>
+            <w:szCs w:val="28"/>
+          </w:rPr>
+        </w:r>
+      </w:hyperlink>
+    </w:p>
+    <w:p>
+      <w:pPr>
+        <w:pStyle w:val="Normal"/>
+        <w:rPr>
+          <w:sz w:val="28"/>
+          <w:szCs w:val="28"/>
+        </w:rPr>
+      </w:pPr>
+      <w:hyperlink r:id="rId28">
+        <w:r>
+          <w:rPr>
+            <w:rStyle w:val="InternetLink"/>
+            <w:sz w:val="28"/>
+            <w:szCs w:val="28"/>
+          </w:rPr>
+          <w:t>https://stackoverflow.com/questions/247167/exclusive-or-in-regular-expression</w:t>
+        </w:r>
+      </w:hyperlink>
+    </w:p>
+    <w:p>
+      <w:pPr>
+        <w:pStyle w:val="Normal"/>
+        <w:rPr>
+          <w:sz w:val="28"/>
+          <w:szCs w:val="28"/>
+        </w:rPr>
+      </w:pPr>
+      <w:r>
+        <w:rPr>
+          <w:sz w:val="28"/>
+          <w:szCs w:val="28"/>
+        </w:rPr>
+      </w:r>
+    </w:p>
+    <w:p>
+      <w:pPr>
+        <w:pStyle w:val="Normal"/>
+        <w:rPr>
+          <w:sz w:val="28"/>
+          <w:szCs w:val="28"/>
+        </w:rPr>
+      </w:pPr>
+      <w:r>
+        <w:rPr>
+          <w:sz w:val="28"/>
+          <w:szCs w:val="28"/>
+        </w:rPr>
+      </w:r>
+    </w:p>
+    <w:p>
+      <w:pPr>
+        <w:pStyle w:val="Normal"/>
+        <w:rPr>
+          <w:sz w:val="40"/>
+          <w:szCs w:val="40"/>
+        </w:rPr>
+      </w:pPr>
+      <w:r>
+        <w:rPr/>
+      </w:r>
+    </w:p>
+    <w:p>
+      <w:pPr>
+        <w:pStyle w:val="Normal"/>
+        <w:rPr>
+          <w:sz w:val="40"/>
+          <w:szCs w:val="40"/>
+        </w:rPr>
+      </w:pPr>
+      <w:r>
+        <w:rPr/>
+      </w:r>
+    </w:p>
+    <w:p>
+      <w:pPr>
+        <w:pStyle w:val="Normal"/>
+        <w:rPr>
+          <w:sz w:val="40"/>
+          <w:szCs w:val="40"/>
+        </w:rPr>
+      </w:pPr>
+      <w:r>
+        <w:rPr/>
+      </w:r>
+    </w:p>
+    <w:p>
+      <w:pPr>
+        <w:pStyle w:val="Normal"/>
+        <w:rPr>
+          <w:sz w:val="40"/>
+          <w:szCs w:val="40"/>
+        </w:rPr>
+      </w:pPr>
+      <w:r>
+        <w:rPr/>
+      </w:r>
+    </w:p>
+    <w:p>
+      <w:pPr>
+        <w:pStyle w:val="Normal"/>
+        <w:rPr>
+          <w:sz w:val="40"/>
+          <w:szCs w:val="40"/>
+        </w:rPr>
+      </w:pPr>
+      <w:r>
+        <w:rPr/>
+      </w:r>
+    </w:p>
+    <w:p>
+      <w:pPr>
+        <w:pStyle w:val="Normal"/>
+        <w:rPr>
+          <w:sz w:val="40"/>
+          <w:szCs w:val="40"/>
+        </w:rPr>
+      </w:pPr>
+      <w:r>
+        <w:rPr>
+          <w:sz w:val="40"/>
+          <w:szCs w:val="40"/>
+        </w:rPr>
+      </w:r>
+    </w:p>
+    <w:p>
+      <w:pPr>
+        <w:pStyle w:val="Normal"/>
+        <w:rPr>
+          <w:sz w:val="40"/>
+          <w:szCs w:val="40"/>
+        </w:rPr>
+      </w:pPr>
+      <w:r>
+        <w:rPr>
+          <w:sz w:val="40"/>
+          <w:szCs w:val="40"/>
+        </w:rPr>
+      </w:r>
+    </w:p>
+    <w:p>
+      <w:pPr>
+        <w:pStyle w:val="Normal"/>
+        <w:rPr>
+          <w:sz w:val="40"/>
+          <w:szCs w:val="40"/>
+        </w:rPr>
+      </w:pPr>
+      <w:r>
+        <w:rPr>
+          <w:sz w:val="40"/>
+          <w:szCs w:val="40"/>
+        </w:rPr>
+      </w:r>
+    </w:p>
+    <w:p>
+      <w:pPr>
+        <w:pStyle w:val="Normal"/>
+        <w:rPr>
+          <w:sz w:val="40"/>
+          <w:szCs w:val="40"/>
+        </w:rPr>
+      </w:pPr>
+      <w:r>
+        <w:rPr>
+          <w:sz w:val="40"/>
+          <w:szCs w:val="40"/>
+        </w:rPr>
+        <w:t>And gate hadana hati</w:t>
+      </w:r>
+    </w:p>
+    <w:p>
+      <w:pPr>
+        <w:pStyle w:val="Normal"/>
+        <w:rPr>
+          <w:sz w:val="40"/>
+          <w:szCs w:val="40"/>
+        </w:rPr>
+      </w:pPr>
+      <w:r>
+        <w:fldChar w:fldCharType="begin"/>
+      </w:r>
+      <w:r>
+        <w:rPr>
+          <w:rStyle w:val="InternetLink"/>
+          <w:sz w:val="40"/>
+          <w:szCs w:val="40"/>
+        </w:rPr>
+        <w:instrText> HYPERLINK "https://stackoverflow.com/questions/469913/regular-expressions-is-there-an-and-operator/469939" \l "469939"</w:instrText>
+      </w:r>
+      <w:r>
+        <w:rPr>
+          <w:rStyle w:val="InternetLink"/>
+          <w:sz w:val="40"/>
+          <w:szCs w:val="40"/>
+        </w:rPr>
+        <w:fldChar w:fldCharType="separate"/>
+      </w:r>
+      <w:hyperlink r:id="rId29">
+        <w:r>
+          <w:rPr>
+            <w:rStyle w:val="InternetLink"/>
+            <w:sz w:val="40"/>
+            <w:szCs w:val="40"/>
+          </w:rPr>
+          <w:t>https://stackoverflow.com/questions/469913/regular-expressions-is-there-an-and-operator/469939#469939</w:t>
+        </w:r>
+      </w:hyperlink>
+      <w:r>
+        <w:rPr>
+          <w:rStyle w:val="InternetLink"/>
+          <w:sz w:val="40"/>
+          <w:szCs w:val="40"/>
+        </w:rPr>
+        <w:fldChar w:fldCharType="end"/>
+      </w:r>
+    </w:p>
+    <w:p>
+      <w:pPr>
+        <w:pStyle w:val="Normal"/>
+        <w:rPr>
+          <w:sz w:val="40"/>
+          <w:szCs w:val="40"/>
+        </w:rPr>
+      </w:pPr>
+      <w:r>
+        <w:rPr>
+          <w:sz w:val="40"/>
+          <w:szCs w:val="40"/>
+        </w:rPr>
+      </w:r>
+    </w:p>
+    <w:p>
+      <w:pPr>
+        <w:pStyle w:val="NormalWeb"/>
+        <w:shd w:val="clear" w:color="auto" w:fill="2D2D2D"/>
+        <w:spacing w:beforeAutospacing="0" w:before="0" w:afterAutospacing="0" w:after="240"/>
+        <w:textAlignment w:val="baseline"/>
+        <w:rPr>
+          <w:b/>
+          <w:b/>
+          <w:bCs/>
+          <w:color w:val="000000" w:themeColor="text1"/>
+          <w:sz w:val="40"/>
+          <w:szCs w:val="40"/>
+          <w:highlight w:val="yellow"/>
+        </w:rPr>
+      </w:pPr>
+      <w:r>
+        <w:rPr>
+          <w:rFonts w:cs="Arial" w:ascii="Arial" w:hAnsi="Arial"/>
+          <w:color w:val="E7E8EB"/>
+          <w:sz w:val="23"/>
+          <w:szCs w:val="23"/>
+        </w:rPr>
+        <w:t xml:space="preserve">You need to use lookahead as some of the other responders have said, but the lookahead has to account for other characters between its target word and the current match position. </w:t>
+      </w:r>
+      <w:r>
+        <w:rPr>
+          <w:b/>
+          <w:bCs/>
+          <w:color w:val="000000" w:themeColor="text1"/>
+          <w:sz w:val="40"/>
+          <w:szCs w:val="40"/>
+          <w:highlight w:val="yellow"/>
+        </w:rPr>
+        <w:t>For example:</w:t>
+      </w:r>
+    </w:p>
+    <w:p>
+      <w:pPr>
+        <w:pStyle w:val="HTMLPreformatted"/>
+        <w:textAlignment w:val="baseline"/>
+        <w:rPr>
+          <w:rFonts w:ascii="Times New Roman" w:hAnsi="Times New Roman" w:cs="Times New Roman"/>
+          <w:b/>
+          <w:b/>
+          <w:bCs/>
+          <w:color w:val="000000" w:themeColor="text1"/>
+          <w:sz w:val="40"/>
+          <w:szCs w:val="40"/>
+        </w:rPr>
+      </w:pPr>
+      <w:r>
+        <w:rPr>
+          <w:rStyle w:val="Pun"/>
+          <w:rFonts w:cs="Times New Roman" w:ascii="Times New Roman" w:hAnsi="Times New Roman"/>
+          <w:b/>
+          <w:bCs/>
+          <w:color w:val="000000" w:themeColor="text1"/>
+          <w:sz w:val="40"/>
+          <w:szCs w:val="40"/>
+          <w:highlight w:val="yellow"/>
+        </w:rPr>
+        <w:t>(?=.*</w:t>
+      </w:r>
+      <w:r>
+        <w:rPr>
+          <w:rStyle w:val="Pln"/>
+          <w:rFonts w:cs="Times New Roman" w:ascii="Times New Roman" w:hAnsi="Times New Roman"/>
+          <w:b/>
+          <w:bCs/>
+          <w:color w:val="000000" w:themeColor="text1"/>
+          <w:sz w:val="40"/>
+          <w:szCs w:val="40"/>
+          <w:highlight w:val="yellow"/>
+        </w:rPr>
+        <w:t>word1</w:t>
+      </w:r>
+      <w:r>
+        <w:rPr>
+          <w:rStyle w:val="Pun"/>
+          <w:rFonts w:cs="Times New Roman" w:ascii="Times New Roman" w:hAnsi="Times New Roman"/>
+          <w:b/>
+          <w:bCs/>
+          <w:color w:val="000000" w:themeColor="text1"/>
+          <w:sz w:val="40"/>
+          <w:szCs w:val="40"/>
+          <w:highlight w:val="yellow"/>
+        </w:rPr>
+        <w:t>)(?=.*</w:t>
+      </w:r>
+      <w:r>
+        <w:rPr>
+          <w:rStyle w:val="Pln"/>
+          <w:rFonts w:cs="Times New Roman" w:ascii="Times New Roman" w:hAnsi="Times New Roman"/>
+          <w:b/>
+          <w:bCs/>
+          <w:color w:val="000000" w:themeColor="text1"/>
+          <w:sz w:val="40"/>
+          <w:szCs w:val="40"/>
+          <w:highlight w:val="yellow"/>
+        </w:rPr>
+        <w:t>word2</w:t>
+      </w:r>
+      <w:r>
+        <w:rPr>
+          <w:rStyle w:val="Pun"/>
+          <w:rFonts w:cs="Times New Roman" w:ascii="Times New Roman" w:hAnsi="Times New Roman"/>
+          <w:b/>
+          <w:bCs/>
+          <w:color w:val="000000" w:themeColor="text1"/>
+          <w:sz w:val="40"/>
+          <w:szCs w:val="40"/>
+          <w:highlight w:val="yellow"/>
+        </w:rPr>
+        <w:t>)(?=.*</w:t>
+      </w:r>
+      <w:r>
+        <w:rPr>
+          <w:rStyle w:val="Pln"/>
+          <w:rFonts w:cs="Times New Roman" w:ascii="Times New Roman" w:hAnsi="Times New Roman"/>
+          <w:b/>
+          <w:bCs/>
+          <w:color w:val="000000" w:themeColor="text1"/>
+          <w:sz w:val="40"/>
+          <w:szCs w:val="40"/>
+          <w:highlight w:val="yellow"/>
+        </w:rPr>
+        <w:t>word3</w:t>
+      </w:r>
+      <w:r>
+        <w:rPr>
+          <w:rStyle w:val="Pun"/>
+          <w:rFonts w:cs="Times New Roman" w:ascii="Times New Roman" w:hAnsi="Times New Roman"/>
+          <w:b/>
+          <w:bCs/>
+          <w:color w:val="000000" w:themeColor="text1"/>
+          <w:sz w:val="40"/>
+          <w:szCs w:val="40"/>
+          <w:highlight w:val="yellow"/>
+        </w:rPr>
+        <w:t>)</w:t>
+      </w:r>
+    </w:p>
+    <w:p>
+      <w:pPr>
+        <w:pStyle w:val="NormalWeb"/>
+        <w:shd w:val="clear" w:color="auto" w:fill="2D2D2D"/>
+        <w:spacing w:beforeAutospacing="0" w:before="0" w:afterAutospacing="0" w:after="0"/>
+        <w:textAlignment w:val="baseline"/>
+        <w:rPr>
+          <w:rFonts w:ascii="Arial" w:hAnsi="Arial" w:cs="Arial"/>
+          <w:color w:val="E7E8EB"/>
+          <w:sz w:val="23"/>
+          <w:szCs w:val="23"/>
+        </w:rPr>
+      </w:pPr>
+      <w:r>
+        <w:rPr>
+          <w:rFonts w:cs="Arial" w:ascii="Arial" w:hAnsi="Arial"/>
+          <w:color w:val="E7E8EB"/>
+          <w:sz w:val="23"/>
+          <w:szCs w:val="23"/>
+        </w:rPr>
+        <w:t>The </w:t>
+      </w:r>
+      <w:r>
+        <w:rPr>
+          <w:rStyle w:val="HTMLCode"/>
+          <w:rFonts w:ascii="Consolas" w:hAnsi="Consolas"/>
+          <w:color w:val="E7E8EB"/>
+        </w:rPr>
+        <w:t>.*</w:t>
+      </w:r>
+      <w:r>
+        <w:rPr>
+          <w:rFonts w:cs="Arial" w:ascii="Arial" w:hAnsi="Arial"/>
+          <w:color w:val="E7E8EB"/>
+          <w:sz w:val="23"/>
+          <w:szCs w:val="23"/>
+        </w:rPr>
+        <w:t> in the first lookahead lets it match however many characters it needs to before it gets to "word1". Then the match position is reset and the second lookahead seeks out "word2". Reset again, and the final part matches "word3"; since it's the last word you're checking for, it isn't necessary that it be in a lookahead, but it doesn't hurt.</w:t>
+      </w:r>
+    </w:p>
+    <w:p>
+      <w:pPr>
+        <w:pStyle w:val="NormalWeb"/>
+        <w:shd w:val="clear" w:color="auto" w:fill="2D2D2D"/>
+        <w:spacing w:beforeAutospacing="0" w:before="0" w:afterAutospacing="0" w:after="0"/>
+        <w:textAlignment w:val="baseline"/>
+        <w:rPr>
+          <w:rFonts w:ascii="Arial" w:hAnsi="Arial" w:cs="Arial"/>
+          <w:color w:val="E7E8EB"/>
+          <w:sz w:val="23"/>
+          <w:szCs w:val="23"/>
+        </w:rPr>
+      </w:pPr>
+      <w:r>
+        <w:rPr>
+          <w:rFonts w:cs="Arial" w:ascii="Arial" w:hAnsi="Arial"/>
+          <w:color w:val="E7E8EB"/>
+          <w:sz w:val="23"/>
+          <w:szCs w:val="23"/>
+        </w:rPr>
+        <w:t>In order to match a whole paragraph, you need to anchor the regex at both ends and add a final </w:t>
+      </w:r>
+      <w:r>
+        <w:rPr>
+          <w:rStyle w:val="HTMLCode"/>
+          <w:rFonts w:ascii="Consolas" w:hAnsi="Consolas"/>
+          <w:color w:val="E7E8EB"/>
+        </w:rPr>
+        <w:t>.*</w:t>
+      </w:r>
+      <w:r>
+        <w:rPr>
+          <w:rFonts w:cs="Arial" w:ascii="Arial" w:hAnsi="Arial"/>
+          <w:color w:val="E7E8EB"/>
+          <w:sz w:val="23"/>
+          <w:szCs w:val="23"/>
+        </w:rPr>
+        <w:t> to consume the remaining characters. Using Perl-style notation, that would be:</w:t>
+      </w:r>
+    </w:p>
+    <w:p>
+      <w:pPr>
+        <w:pStyle w:val="Normal"/>
+        <w:rPr>
+          <w:sz w:val="40"/>
+          <w:szCs w:val="40"/>
+        </w:rPr>
+      </w:pPr>
+      <w:r>
+        <w:rPr>
+          <w:sz w:val="40"/>
+          <w:szCs w:val="40"/>
+        </w:rPr>
+      </w:r>
+    </w:p>
+    <w:p>
+      <w:pPr>
+        <w:pStyle w:val="TextBody"/>
+        <w:rPr>
+          <w:sz w:val="40"/>
+          <w:szCs w:val="40"/>
+        </w:rPr>
+      </w:pPr>
+      <w:r>
+        <w:rPr>
+          <w:rStyle w:val="SourceText"/>
+          <w:rFonts w:ascii="Consolas;Menlo;Monaco;Lucida Console;Liberation Mono;DejaVu Sans Mono;Bitstream Vera Sans Mono;Courier New;monospace;sans-serif" w:hAnsi="Consolas;Menlo;Monaco;Lucida Console;Liberation Mono;DejaVu Sans Mono;Bitstream Vera Sans Mono;Courier New;monospace;sans-serif"/>
+          <w:b w:val="false"/>
+          <w:i w:val="false"/>
+          <w:caps w:val="false"/>
+          <w:smallCaps w:val="false"/>
+          <w:color w:val="242729"/>
+          <w:spacing w:val="0"/>
+          <w:sz w:val="20"/>
+          <w:szCs w:val="40"/>
+        </w:rPr>
+        <w:t>(?=.*WORD1)</w:t>
+      </w:r>
+      <w:r>
+        <w:rPr>
+          <w:rFonts w:ascii="inherit" w:hAnsi="inherit"/>
+          <w:b w:val="false"/>
+          <w:i w:val="false"/>
+          <w:caps w:val="false"/>
+          <w:smallCaps w:val="false"/>
+          <w:color w:val="242729"/>
+          <w:spacing w:val="0"/>
+          <w:sz w:val="23"/>
+          <w:szCs w:val="40"/>
+        </w:rPr>
+        <w:t> - there must be </w:t>
+      </w:r>
+      <w:r>
+        <w:rPr>
+          <w:rStyle w:val="SourceText"/>
+          <w:rFonts w:ascii="Consolas;Menlo;Monaco;Lucida Console;Liberation Mono;DejaVu Sans Mono;Bitstream Vera Sans Mono;Courier New;monospace;sans-serif" w:hAnsi="Consolas;Menlo;Monaco;Lucida Console;Liberation Mono;DejaVu Sans Mono;Bitstream Vera Sans Mono;Courier New;monospace;sans-serif"/>
+          <w:b w:val="false"/>
+          <w:i w:val="false"/>
+          <w:caps w:val="false"/>
+          <w:smallCaps w:val="false"/>
+          <w:color w:val="242729"/>
+          <w:spacing w:val="0"/>
+          <w:sz w:val="20"/>
+          <w:szCs w:val="40"/>
+        </w:rPr>
+        <w:t>WORD1</w:t>
+      </w:r>
+      <w:r>
+        <w:rPr>
+          <w:rFonts w:ascii="inherit" w:hAnsi="inherit"/>
+          <w:b w:val="false"/>
+          <w:i w:val="false"/>
+          <w:caps w:val="false"/>
+          <w:smallCaps w:val="false"/>
+          <w:color w:val="242729"/>
+          <w:spacing w:val="0"/>
+          <w:sz w:val="23"/>
+          <w:szCs w:val="40"/>
+        </w:rPr>
+        <w:t> somewhere in the string</w:t>
+      </w:r>
+    </w:p>
+    <w:p>
+      <w:pPr>
+        <w:pStyle w:val="TextBody"/>
+        <w:rPr>
+          <w:sz w:val="40"/>
+          <w:szCs w:val="40"/>
+        </w:rPr>
+      </w:pPr>
+      <w:r>
+        <w:rPr>
+          <w:rStyle w:val="SourceText"/>
+          <w:rFonts w:ascii="Consolas;Menlo;Monaco;Lucida Console;Liberation Mono;DejaVu Sans Mono;Bitstream Vera Sans Mono;Courier New;monospace;sans-serif" w:hAnsi="Consolas;Menlo;Monaco;Lucida Console;Liberation Mono;DejaVu Sans Mono;Bitstream Vera Sans Mono;Courier New;monospace;sans-serif"/>
+          <w:b w:val="false"/>
+          <w:i w:val="false"/>
+          <w:caps w:val="false"/>
+          <w:smallCaps w:val="false"/>
+          <w:color w:val="242729"/>
+          <w:spacing w:val="0"/>
+          <w:sz w:val="20"/>
+        </w:rPr>
+        <w:t>(?=.*WORD2)</w:t>
+      </w:r>
+      <w:r>
+        <w:rPr>
+          <w:rFonts w:ascii="inherit" w:hAnsi="inherit"/>
+          <w:b w:val="false"/>
+          <w:i w:val="false"/>
+          <w:caps w:val="false"/>
+          <w:smallCaps w:val="false"/>
+          <w:color w:val="242729"/>
+          <w:spacing w:val="0"/>
+          <w:sz w:val="23"/>
+        </w:rPr>
+        <w:t> - there must be </w:t>
+      </w:r>
+      <w:r>
+        <w:rPr>
+          <w:rStyle w:val="SourceText"/>
+          <w:rFonts w:ascii="Consolas;Menlo;Monaco;Lucida Console;Liberation Mono;DejaVu Sans Mono;Bitstream Vera Sans Mono;Courier New;monospace;sans-serif" w:hAnsi="Consolas;Menlo;Monaco;Lucida Console;Liberation Mono;DejaVu Sans Mono;Bitstream Vera Sans Mono;Courier New;monospace;sans-serif"/>
+          <w:b w:val="false"/>
+          <w:i w:val="false"/>
+          <w:caps w:val="false"/>
+          <w:smallCaps w:val="false"/>
+          <w:color w:val="242729"/>
+          <w:spacing w:val="0"/>
+          <w:sz w:val="20"/>
+        </w:rPr>
+        <w:t>WORD2</w:t>
+      </w:r>
+      <w:r>
+        <w:rPr>
+          <w:rFonts w:ascii="inherit" w:hAnsi="inherit"/>
+          <w:b w:val="false"/>
+          <w:i w:val="false"/>
+          <w:caps w:val="false"/>
+          <w:smallCaps w:val="false"/>
+          <w:color w:val="242729"/>
+          <w:spacing w:val="0"/>
+          <w:sz w:val="23"/>
+        </w:rPr>
+        <w:t> somewhere in the string</w:t>
+      </w:r>
+    </w:p>
+    <w:p>
+      <w:pPr>
+        <w:pStyle w:val="Normal"/>
+        <w:rPr>
+          <w:sz w:val="40"/>
+          <w:szCs w:val="40"/>
+        </w:rPr>
+      </w:pPr>
+      <w:r>
+        <w:rPr>
+          <w:sz w:val="40"/>
+          <w:szCs w:val="40"/>
+        </w:rPr>
+      </w:r>
+    </w:p>
+    <w:p>
+      <w:pPr>
+        <w:pStyle w:val="Normal"/>
+        <w:rPr>
+          <w:sz w:val="40"/>
+          <w:szCs w:val="40"/>
+        </w:rPr>
+      </w:pPr>
+      <w:r>
+        <w:rPr>
+          <w:sz w:val="40"/>
+          <w:szCs w:val="40"/>
+        </w:rPr>
+        <w:t>First we take simple one</w:t>
+      </w:r>
+    </w:p>
+    <w:p>
+      <w:pPr>
+        <w:pStyle w:val="Normal"/>
+        <w:rPr>
+          <w:sz w:val="40"/>
+          <w:szCs w:val="40"/>
+        </w:rPr>
+      </w:pPr>
+      <w:r>
+        <w:rPr>
+          <w:sz w:val="40"/>
+          <w:szCs w:val="40"/>
+        </w:rPr>
+        <w:t>(?=a)(ab)</w:t>
+      </w:r>
+      <w:r>
+        <w:rPr>
+          <w:rFonts w:eastAsia="Wingdings" w:cs="Wingdings" w:ascii="Wingdings" w:hAnsi="Wingdings"/>
+          <w:sz w:val="40"/>
+          <w:szCs w:val="40"/>
+        </w:rPr>
+        <w:t></w:t>
+      </w:r>
+      <w:r>
+        <w:rPr>
+          <w:sz w:val="40"/>
+          <w:szCs w:val="40"/>
+        </w:rPr>
+        <w:t xml:space="preserve"> kiyann 1expression eka issarahata thiyenawanam witharak deweni ekata yana kiyala </w:t>
+      </w:r>
+    </w:p>
+    <w:p>
+      <w:pPr>
+        <w:pStyle w:val="Normal"/>
+        <w:rPr>
+          <w:sz w:val="40"/>
+          <w:szCs w:val="40"/>
+        </w:rPr>
+      </w:pPr>
+      <w:r>
+        <w:rPr>
+          <w:sz w:val="40"/>
+          <w:szCs w:val="40"/>
+        </w:rPr>
+        <w:t xml:space="preserve">Eka  include nokara .but meka special ?&lt;= neme api use </w:t>
+      </w:r>
+    </w:p>
+    <w:p>
+      <w:pPr>
+        <w:pStyle w:val="Normal"/>
+        <w:rPr>
+          <w:sz w:val="40"/>
+          <w:szCs w:val="40"/>
+        </w:rPr>
+      </w:pPr>
+      <w:r>
+        <w:rPr>
+          <w:sz w:val="40"/>
+          <w:szCs w:val="40"/>
+        </w:rPr>
+        <w:t>Kale ?= .so apita repeated ly danna wenawa ab check karannanam issaraha nathuwa one thanakanam</w:t>
+      </w:r>
+    </w:p>
+    <w:p>
+      <w:pPr>
+        <w:pStyle w:val="Normal"/>
+        <w:rPr>
+          <w:sz w:val="40"/>
+          <w:szCs w:val="40"/>
+        </w:rPr>
+      </w:pPr>
+      <w:r>
+        <w:rPr>
+          <w:sz w:val="40"/>
+          <w:szCs w:val="40"/>
+        </w:rPr>
+      </w:r>
+    </w:p>
+    <w:p>
+      <w:pPr>
+        <w:pStyle w:val="Normal"/>
+        <w:rPr>
+          <w:sz w:val="40"/>
+          <w:szCs w:val="40"/>
+        </w:rPr>
+      </w:pPr>
+      <w:r>
+        <w:rPr>
+          <w:sz w:val="40"/>
+          <w:szCs w:val="40"/>
+        </w:rPr>
+        <w:t>?=.*a  danna wenawa</w:t>
+      </w:r>
+    </w:p>
+    <w:p>
+      <w:pPr>
+        <w:pStyle w:val="Normal"/>
+        <w:rPr>
+          <w:sz w:val="40"/>
+          <w:szCs w:val="40"/>
+        </w:rPr>
+      </w:pPr>
+      <w:r>
+        <w:rPr>
+          <w:sz w:val="40"/>
+          <w:szCs w:val="40"/>
+        </w:rPr>
+      </w:r>
+    </w:p>
+    <w:p>
+      <w:pPr>
+        <w:pStyle w:val="Normal"/>
+        <w:rPr>
+          <w:sz w:val="40"/>
+          <w:szCs w:val="40"/>
+        </w:rPr>
+      </w:pPr>
+      <w:r>
+        <w:rPr>
+          <w:sz w:val="40"/>
+          <w:szCs w:val="40"/>
+        </w:rPr>
+      </w:r>
+    </w:p>
+    <w:p>
+      <w:pPr>
+        <w:pStyle w:val="Normal"/>
+        <w:rPr>
+          <w:sz w:val="40"/>
+          <w:szCs w:val="40"/>
+        </w:rPr>
+      </w:pPr>
+      <w:r>
+        <w:rPr>
+          <w:sz w:val="40"/>
+          <w:szCs w:val="40"/>
+        </w:rPr>
+      </w:r>
+    </w:p>
+    <w:p>
+      <w:pPr>
+        <w:pStyle w:val="Normal"/>
+        <w:rPr>
+          <w:sz w:val="40"/>
+          <w:szCs w:val="40"/>
+        </w:rPr>
+      </w:pPr>
+      <w:r>
+        <w:rPr>
+          <w:sz w:val="40"/>
+          <w:szCs w:val="40"/>
+        </w:rPr>
+        <w:t>Full search and gate</w:t>
+      </w:r>
+    </w:p>
+    <w:p>
+      <w:pPr>
+        <w:pStyle w:val="Normal"/>
+        <w:rPr>
+          <w:sz w:val="40"/>
+          <w:szCs w:val="40"/>
+        </w:rPr>
+      </w:pPr>
+      <w:r>
+        <w:rPr>
+          <w:sz w:val="40"/>
+          <w:szCs w:val="40"/>
+        </w:rPr>
+        <w:t>Like I must find text with a and b and c</w:t>
+      </w:r>
+    </w:p>
+    <w:p>
+      <w:pPr>
+        <w:pStyle w:val="Normal"/>
+        <w:rPr>
+          <w:sz w:val="40"/>
+          <w:szCs w:val="40"/>
+        </w:rPr>
+      </w:pPr>
+      <w:r>
+        <w:rPr>
+          <w:sz w:val="40"/>
+          <w:szCs w:val="40"/>
+        </w:rPr>
+        <w:t>With all permutations</w:t>
+      </w:r>
+    </w:p>
+    <w:p>
+      <w:pPr>
+        <w:pStyle w:val="Normal"/>
+        <w:rPr>
+          <w:sz w:val="40"/>
+          <w:szCs w:val="40"/>
+        </w:rPr>
+      </w:pPr>
+      <w:r>
+        <w:rPr>
+          <w:sz w:val="40"/>
+          <w:szCs w:val="40"/>
+        </w:rPr>
+        <w:t>Abc</w:t>
+      </w:r>
+    </w:p>
+    <w:p>
+      <w:pPr>
+        <w:pStyle w:val="Normal"/>
+        <w:rPr>
+          <w:sz w:val="40"/>
+          <w:szCs w:val="40"/>
+        </w:rPr>
+      </w:pPr>
+      <w:r>
+        <w:rPr>
+          <w:sz w:val="40"/>
+          <w:szCs w:val="40"/>
+        </w:rPr>
+        <w:t>Bac</w:t>
+      </w:r>
+    </w:p>
+    <w:p>
+      <w:pPr>
+        <w:pStyle w:val="Normal"/>
+        <w:rPr>
+          <w:sz w:val="40"/>
+          <w:szCs w:val="40"/>
+        </w:rPr>
+      </w:pPr>
+      <w:r>
+        <w:rPr>
+          <w:sz w:val="40"/>
+          <w:szCs w:val="40"/>
+        </w:rPr>
+        <w:t>Cab</w:t>
+      </w:r>
+    </w:p>
+    <w:p>
+      <w:pPr>
+        <w:pStyle w:val="Normal"/>
+        <w:rPr>
+          <w:sz w:val="40"/>
+          <w:szCs w:val="40"/>
+        </w:rPr>
+      </w:pPr>
+      <w:r>
+        <w:rPr>
+          <w:sz w:val="40"/>
+          <w:szCs w:val="40"/>
+        </w:rPr>
+      </w:r>
+    </w:p>
+    <w:p>
+      <w:pPr>
+        <w:pStyle w:val="Normal"/>
+        <w:rPr>
+          <w:sz w:val="40"/>
+          <w:szCs w:val="40"/>
+        </w:rPr>
+      </w:pPr>
+      <w:r>
+        <w:rPr>
+          <w:sz w:val="40"/>
+          <w:szCs w:val="40"/>
+        </w:rPr>
+        <w:t>(?=.*a)(?=.*b)(?=.*c).*</w:t>
+      </w:r>
+    </w:p>
+    <w:p>
+      <w:pPr>
+        <w:pStyle w:val="Normal"/>
+        <w:rPr>
+          <w:sz w:val="40"/>
+          <w:szCs w:val="40"/>
+        </w:rPr>
+      </w:pPr>
+      <w:r>
+        <w:rPr>
+          <w:sz w:val="40"/>
+          <w:szCs w:val="40"/>
+        </w:rPr>
+      </w:r>
+    </w:p>
+    <w:p>
+      <w:pPr>
+        <w:pStyle w:val="Normal"/>
+        <w:rPr>
+          <w:sz w:val="40"/>
+          <w:szCs w:val="40"/>
+        </w:rPr>
+      </w:pPr>
+      <w:r>
+        <w:rPr>
+          <w:sz w:val="40"/>
+          <w:szCs w:val="40"/>
+        </w:rPr>
+        <w:t>1 a thiyenawada balanawa kohehari word eke thiyenawa nam ilaga expression ekata yanawa</w:t>
+      </w:r>
+    </w:p>
+    <w:p>
+      <w:pPr>
+        <w:pStyle w:val="Normal"/>
+        <w:rPr>
+          <w:sz w:val="40"/>
+          <w:szCs w:val="40"/>
+        </w:rPr>
+      </w:pPr>
+      <w:r>
+        <w:rPr>
+          <w:sz w:val="40"/>
+          <w:szCs w:val="40"/>
+        </w:rPr>
+        <w:t>2 b thiyenawada balanawa kohehari word eke</w:t>
+      </w:r>
+    </w:p>
+    <w:p>
+      <w:pPr>
+        <w:pStyle w:val="Normal"/>
+        <w:rPr>
+          <w:sz w:val="40"/>
+          <w:szCs w:val="40"/>
+        </w:rPr>
+      </w:pPr>
+      <w:r>
+        <w:rPr>
+          <w:sz w:val="40"/>
+          <w:szCs w:val="40"/>
+        </w:rPr>
+        <w:t>nam ilaga expression ekata yanawa</w:t>
+      </w:r>
+    </w:p>
+    <w:p>
+      <w:pPr>
+        <w:pStyle w:val="Normal"/>
+        <w:rPr>
+          <w:sz w:val="40"/>
+          <w:szCs w:val="40"/>
+        </w:rPr>
+      </w:pPr>
+      <w:r>
+        <w:rPr>
+          <w:sz w:val="40"/>
+          <w:szCs w:val="40"/>
+        </w:rPr>
+        <w:t>3 c thiyenawada balanawa kohehari word eke</w:t>
+      </w:r>
+    </w:p>
+    <w:p>
+      <w:pPr>
+        <w:pStyle w:val="Normal"/>
+        <w:rPr>
+          <w:sz w:val="40"/>
+          <w:szCs w:val="40"/>
+        </w:rPr>
+      </w:pPr>
+      <w:r>
+        <w:rPr>
+          <w:sz w:val="40"/>
+          <w:szCs w:val="40"/>
+        </w:rPr>
+        <w:t>nam ilaga expression ekata yanawa</w:t>
+      </w:r>
+    </w:p>
+    <w:p>
+      <w:pPr>
+        <w:pStyle w:val="Normal"/>
+        <w:rPr>
+          <w:sz w:val="40"/>
+          <w:szCs w:val="40"/>
+        </w:rPr>
+      </w:pPr>
+      <w:r>
+        <w:rPr>
+          <w:sz w:val="40"/>
+          <w:szCs w:val="40"/>
+        </w:rPr>
+      </w:r>
+    </w:p>
+    <w:p>
+      <w:pPr>
+        <w:pStyle w:val="Normal"/>
+        <w:rPr>
+          <w:sz w:val="40"/>
+          <w:szCs w:val="40"/>
+        </w:rPr>
+      </w:pPr>
+      <w:r>
+        <w:rPr>
+          <w:sz w:val="40"/>
+          <w:szCs w:val="40"/>
+        </w:rPr>
+        <w:t xml:space="preserve">123 ok nam .* execute wenawa abc|bac okkoma permutation denna bari nisa thama .*  denne </w:t>
+      </w:r>
+    </w:p>
+    <w:p>
+      <w:pPr>
+        <w:pStyle w:val="Normal"/>
+        <w:rPr>
+          <w:sz w:val="40"/>
+          <w:szCs w:val="40"/>
+        </w:rPr>
+      </w:pPr>
+      <w:r>
+        <w:rPr>
+          <w:sz w:val="40"/>
+          <w:szCs w:val="40"/>
+        </w:rPr>
+        <w:t xml:space="preserve">Kalin check wela  ena nisa awulak na </w:t>
+      </w:r>
+    </w:p>
+    <w:p>
+      <w:pPr>
+        <w:pStyle w:val="Normal"/>
+        <w:rPr>
+          <w:sz w:val="40"/>
+          <w:szCs w:val="40"/>
+        </w:rPr>
+      </w:pPr>
+      <w:r>
+        <w:rPr>
+          <w:sz w:val="40"/>
+          <w:szCs w:val="40"/>
+        </w:rPr>
+      </w:r>
+    </w:p>
+    <w:p>
+      <w:pPr>
+        <w:pStyle w:val="Normal"/>
+        <w:rPr/>
+      </w:pPr>
+      <w:r>
+        <w:rPr/>
+        <w:drawing>
+          <wp:inline distT="0" distB="0" distL="0" distR="0">
+            <wp:extent cx="3105150" cy="2657475"/>
+            <wp:effectExtent l="0" t="0" r="0" b="0"/>
+            <wp:docPr id="17" name="Picture 11" descr=""/>
+            <wp:cNvGraphicFramePr>
+              <a:graphicFrameLocks xmlns:a="http://schemas.openxmlformats.org/drawingml/2006/main" noChangeAspect="1"/>
+            </wp:cNvGraphicFramePr>
+            <a:graphic xmlns:a="http://schemas.openxmlformats.org/drawingml/2006/main">
+              <a:graphicData uri="http://schemas.openxmlformats.org/drawingml/2006/picture">
+                <pic:pic xmlns:pic="http://schemas.openxmlformats.org/drawingml/2006/picture">
+                  <pic:nvPicPr>
+                    <pic:cNvPr id="17" name="Picture 11" descr=""/>
+                    <pic:cNvPicPr>
+                      <a:picLocks noChangeAspect="1" noChangeArrowheads="1"/>
+                    </pic:cNvPicPr>
+                  </pic:nvPicPr>
+                  <pic:blipFill>
+                    <a:blip r:embed="rId30"/>
                     <a:stretch>
                       <a:fillRect/>
                     </a:stretch>
@@ -4782,6 +7167,7 @@
     <w:qFormat/>
     <w:pPr>
       <w:widowControl/>
+      <w:suppressAutoHyphens w:val="true"/>
       <w:bidi w:val="0"/>
       <w:spacing w:lineRule="auto" w:line="259" w:before="0" w:after="160"/>
       <w:jc w:val="left"/>
@@ -4958,6 +7344,36 @@
       <w:bCs/>
     </w:rPr>
   </w:style>
+  <w:style w:type="character" w:styleId="Bullets">
+    <w:name w:val="Bullets"/>
+    <w:qFormat/>
+    <w:rPr>
+      <w:rFonts w:ascii="OpenSymbol" w:hAnsi="OpenSymbol" w:eastAsia="OpenSymbol" w:cs="OpenSymbol"/>
+    </w:rPr>
+  </w:style>
+  <w:style w:type="character" w:styleId="SourceText">
+    <w:name w:val="Source Text"/>
+    <w:qFormat/>
+    <w:rPr>
+      <w:rFonts w:ascii="Liberation Mono" w:hAnsi="Liberation Mono" w:eastAsia="Liberation Mono" w:cs="Liberation Mono"/>
+    </w:rPr>
+  </w:style>
+  <w:style w:type="character" w:styleId="InternetLink">
+    <w:name w:val="Hyperlink"/>
+    <w:rPr>
+      <w:color w:val="000080"/>
+      <w:u w:val="single"/>
+      <w:lang w:val="zxx" w:eastAsia="zxx" w:bidi="zxx"/>
+    </w:rPr>
+  </w:style>
+  <w:style w:type="character" w:styleId="VisitedInternetLink">
+    <w:name w:val="FollowedHyperlink"/>
+    <w:rPr>
+      <w:color w:val="800000"/>
+      <w:u w:val="single"/>
+      <w:lang w:val="zxx" w:eastAsia="zxx" w:bidi="zxx"/>
+    </w:rPr>
+  </w:style>
   <w:style w:type="paragraph" w:styleId="Heading">
     <w:name w:val="Heading"/>
     <w:basedOn w:val="Normal"/>
@@ -5066,6 +7482,19 @@
     </w:pPr>
     <w:rPr>
       <w:rFonts w:ascii="Courier New" w:hAnsi="Courier New" w:eastAsia="Times New Roman" w:cs="Courier New"/>
+      <w:sz w:val="20"/>
+      <w:szCs w:val="20"/>
+    </w:rPr>
+  </w:style>
+  <w:style w:type="paragraph" w:styleId="PreformattedText">
+    <w:name w:val="Preformatted Text"/>
+    <w:basedOn w:val="Normal"/>
+    <w:qFormat/>
+    <w:pPr>
+      <w:spacing w:before="0" w:after="0"/>
+    </w:pPr>
+    <w:rPr>
+      <w:rFonts w:ascii="Liberation Mono" w:hAnsi="Liberation Mono" w:eastAsia="Liberation Mono" w:cs="Liberation Mono"/>
       <w:sz w:val="20"/>
       <w:szCs w:val="20"/>
     </w:rPr>

</xml_diff>